<commit_message>
Se implementa la preguna 1
</commit_message>
<xml_diff>
--- a/Bitácora de Trabajo.docx
+++ b/Bitácora de Trabajo.docx
@@ -2139,10 +2139,325 @@
         <w:spacing w:before="100" w:beforeAutospacing="1" w:after="100" w:afterAutospacing="1" w:line="240" w:lineRule="auto"/>
         <w:rPr>
           <w:rFonts w:ascii="Times New Roman" w:eastAsia="Times New Roman" w:hAnsi="Times New Roman" w:cs="Times New Roman"/>
+          <w:sz w:val="24"/>
+          <w:szCs w:val="24"/>
+          <w:lang w:eastAsia="es-CR"/>
+        </w:rPr>
+      </w:pPr>
+      <w:r>
+        <w:rPr>
+          <w:rFonts w:ascii="Times New Roman" w:eastAsia="Times New Roman" w:hAnsi="Times New Roman" w:cs="Times New Roman"/>
           <w:b/>
           <w:bCs/>
           <w:sz w:val="24"/>
           <w:szCs w:val="24"/>
+          <w:lang w:eastAsia="es-CR"/>
+        </w:rPr>
+        <w:t>Bitácora de Trabajo - 6 de marzo de 2025</w:t>
+      </w:r>
+    </w:p>
+    <w:p>
+      <w:pPr>
+        <w:spacing w:before="100" w:beforeAutospacing="1" w:after="100" w:afterAutospacing="1" w:line="240" w:lineRule="auto"/>
+        <w:rPr>
+          <w:rFonts w:ascii="Times New Roman" w:eastAsia="Times New Roman" w:hAnsi="Times New Roman" w:cs="Times New Roman"/>
+          <w:sz w:val="24"/>
+          <w:szCs w:val="24"/>
+          <w:lang w:eastAsia="es-CR"/>
+        </w:rPr>
+      </w:pPr>
+      <w:r>
+        <w:rPr>
+          <w:rFonts w:ascii="Times New Roman" w:eastAsia="Times New Roman" w:hAnsi="Times New Roman" w:cs="Times New Roman"/>
+          <w:b/>
+          <w:bCs/>
+          <w:sz w:val="24"/>
+          <w:szCs w:val="24"/>
+          <w:lang w:eastAsia="es-CR"/>
+        </w:rPr>
+        <w:t>Actividad:</w:t>
+      </w:r>
+      <w:r>
+        <w:rPr>
+          <w:rFonts w:ascii="Times New Roman" w:eastAsia="Times New Roman" w:hAnsi="Times New Roman" w:cs="Times New Roman"/>
+          <w:sz w:val="24"/>
+          <w:szCs w:val="24"/>
+          <w:lang w:eastAsia="es-CR"/>
+        </w:rPr>
+        <w:t xml:space="preserve"> Desarrollo de un decodificador de 4 bits a BCD en </w:t>
+      </w:r>
+      <w:proofErr w:type="spellStart"/>
+      <w:r>
+        <w:rPr>
+          <w:rFonts w:ascii="Times New Roman" w:eastAsia="Times New Roman" w:hAnsi="Times New Roman" w:cs="Times New Roman"/>
+          <w:sz w:val="24"/>
+          <w:szCs w:val="24"/>
+          <w:lang w:eastAsia="es-CR"/>
+        </w:rPr>
+        <w:t>SystemVerilog</w:t>
+      </w:r>
+      <w:proofErr w:type="spellEnd"/>
+    </w:p>
+    <w:p>
+      <w:pPr>
+        <w:spacing w:before="100" w:beforeAutospacing="1" w:after="100" w:afterAutospacing="1" w:line="240" w:lineRule="auto"/>
+        <w:rPr>
+          <w:rFonts w:ascii="Times New Roman" w:eastAsia="Times New Roman" w:hAnsi="Times New Roman" w:cs="Times New Roman"/>
+          <w:sz w:val="24"/>
+          <w:szCs w:val="24"/>
+          <w:lang w:eastAsia="es-CR"/>
+        </w:rPr>
+      </w:pPr>
+      <w:r>
+        <w:rPr>
+          <w:rFonts w:ascii="Times New Roman" w:eastAsia="Times New Roman" w:hAnsi="Times New Roman" w:cs="Times New Roman"/>
+          <w:b/>
+          <w:bCs/>
+          <w:sz w:val="24"/>
+          <w:szCs w:val="24"/>
+          <w:lang w:eastAsia="es-CR"/>
+        </w:rPr>
+        <w:t>Estado:</w:t>
+      </w:r>
+      <w:r>
+        <w:rPr>
+          <w:rFonts w:ascii="Times New Roman" w:eastAsia="Times New Roman" w:hAnsi="Times New Roman" w:cs="Times New Roman"/>
+          <w:sz w:val="24"/>
+          <w:szCs w:val="24"/>
+          <w:lang w:eastAsia="es-CR"/>
+        </w:rPr>
+        <w:t xml:space="preserve"> Completado</w:t>
+      </w:r>
+    </w:p>
+    <w:p>
+      <w:pPr>
+        <w:spacing w:before="100" w:beforeAutospacing="1" w:after="100" w:afterAutospacing="1" w:line="240" w:lineRule="auto"/>
+        <w:outlineLvl w:val="2"/>
+        <w:rPr>
+          <w:rFonts w:ascii="Times New Roman" w:eastAsia="Times New Roman" w:hAnsi="Times New Roman" w:cs="Times New Roman"/>
+          <w:b/>
+          <w:bCs/>
+          <w:sz w:val="27"/>
+          <w:szCs w:val="27"/>
+          <w:lang w:eastAsia="es-CR"/>
+        </w:rPr>
+      </w:pPr>
+      <w:r>
+        <w:rPr>
+          <w:rFonts w:ascii="Times New Roman" w:eastAsia="Times New Roman" w:hAnsi="Times New Roman" w:cs="Times New Roman"/>
+          <w:b/>
+          <w:bCs/>
+          <w:sz w:val="27"/>
+          <w:szCs w:val="27"/>
+          <w:lang w:eastAsia="es-CR"/>
+        </w:rPr>
+        <w:t>Progreso</w:t>
+      </w:r>
+    </w:p>
+    <w:p>
+      <w:pPr>
+        <w:numPr>
+          <w:ilvl w:val="0"/>
+          <w:numId w:val="25"/>
+        </w:numPr>
+        <w:spacing w:before="100" w:beforeAutospacing="1" w:after="100" w:afterAutospacing="1" w:line="240" w:lineRule="auto"/>
+        <w:rPr>
+          <w:rFonts w:ascii="Times New Roman" w:eastAsia="Times New Roman" w:hAnsi="Times New Roman" w:cs="Times New Roman"/>
+          <w:sz w:val="24"/>
+          <w:szCs w:val="24"/>
+          <w:lang w:eastAsia="es-CR"/>
+        </w:rPr>
+      </w:pPr>
+      <w:r>
+        <w:rPr>
+          <w:rFonts w:ascii="Times New Roman" w:eastAsia="Times New Roman" w:hAnsi="Times New Roman" w:cs="Times New Roman"/>
+          <w:sz w:val="24"/>
+          <w:szCs w:val="24"/>
+          <w:lang w:eastAsia="es-CR"/>
+        </w:rPr>
+        <w:t xml:space="preserve">Se finalizó el diseño del decodificador sin </w:t>
+      </w:r>
+      <w:r>
+        <w:rPr>
+          <w:rFonts w:ascii="Courier New" w:eastAsia="Times New Roman" w:hAnsi="Courier New" w:cs="Courier New"/>
+          <w:sz w:val="20"/>
+          <w:szCs w:val="20"/>
+          <w:lang w:eastAsia="es-CR"/>
+        </w:rPr>
+        <w:t>case</w:t>
+      </w:r>
+      <w:r>
+        <w:rPr>
+          <w:rFonts w:ascii="Times New Roman" w:eastAsia="Times New Roman" w:hAnsi="Times New Roman" w:cs="Times New Roman"/>
+          <w:sz w:val="24"/>
+          <w:szCs w:val="24"/>
+          <w:lang w:eastAsia="es-CR"/>
+        </w:rPr>
+        <w:t>.</w:t>
+      </w:r>
+    </w:p>
+    <w:p>
+      <w:pPr>
+        <w:numPr>
+          <w:ilvl w:val="0"/>
+          <w:numId w:val="25"/>
+        </w:numPr>
+        <w:spacing w:before="100" w:beforeAutospacing="1" w:after="100" w:afterAutospacing="1" w:line="240" w:lineRule="auto"/>
+        <w:rPr>
+          <w:rFonts w:ascii="Times New Roman" w:eastAsia="Times New Roman" w:hAnsi="Times New Roman" w:cs="Times New Roman"/>
+          <w:sz w:val="24"/>
+          <w:szCs w:val="24"/>
+          <w:lang w:eastAsia="es-CR"/>
+        </w:rPr>
+      </w:pPr>
+      <w:r>
+        <w:rPr>
+          <w:rFonts w:ascii="Times New Roman" w:eastAsia="Times New Roman" w:hAnsi="Times New Roman" w:cs="Times New Roman"/>
+          <w:sz w:val="24"/>
+          <w:szCs w:val="24"/>
+          <w:lang w:eastAsia="es-CR"/>
+        </w:rPr>
+        <w:t xml:space="preserve">Se completó y validó el </w:t>
+      </w:r>
+      <w:proofErr w:type="spellStart"/>
+      <w:r>
+        <w:rPr>
+          <w:rFonts w:ascii="Times New Roman" w:eastAsia="Times New Roman" w:hAnsi="Times New Roman" w:cs="Times New Roman"/>
+          <w:sz w:val="24"/>
+          <w:szCs w:val="24"/>
+          <w:lang w:eastAsia="es-CR"/>
+        </w:rPr>
+        <w:t>testbench</w:t>
+      </w:r>
+      <w:proofErr w:type="spellEnd"/>
+      <w:r>
+        <w:rPr>
+          <w:rFonts w:ascii="Times New Roman" w:eastAsia="Times New Roman" w:hAnsi="Times New Roman" w:cs="Times New Roman"/>
+          <w:sz w:val="24"/>
+          <w:szCs w:val="24"/>
+          <w:lang w:eastAsia="es-CR"/>
+        </w:rPr>
+        <w:t xml:space="preserve"> con pruebas para 8 valores diferentes.</w:t>
+      </w:r>
+    </w:p>
+    <w:p>
+      <w:pPr>
+        <w:numPr>
+          <w:ilvl w:val="0"/>
+          <w:numId w:val="25"/>
+        </w:numPr>
+        <w:spacing w:before="100" w:beforeAutospacing="1" w:after="100" w:afterAutospacing="1" w:line="240" w:lineRule="auto"/>
+        <w:rPr>
+          <w:rFonts w:ascii="Times New Roman" w:eastAsia="Times New Roman" w:hAnsi="Times New Roman" w:cs="Times New Roman"/>
+          <w:sz w:val="24"/>
+          <w:szCs w:val="24"/>
+          <w:lang w:eastAsia="es-CR"/>
+        </w:rPr>
+      </w:pPr>
+      <w:r>
+        <w:rPr>
+          <w:rFonts w:ascii="Times New Roman" w:eastAsia="Times New Roman" w:hAnsi="Times New Roman" w:cs="Times New Roman"/>
+          <w:sz w:val="24"/>
+          <w:szCs w:val="24"/>
+          <w:lang w:eastAsia="es-CR"/>
+        </w:rPr>
+        <w:t>Se implementó el decodificador en la FPGA.</w:t>
+      </w:r>
+    </w:p>
+    <w:p>
+      <w:pPr>
+        <w:numPr>
+          <w:ilvl w:val="0"/>
+          <w:numId w:val="25"/>
+        </w:numPr>
+        <w:spacing w:before="100" w:beforeAutospacing="1" w:after="100" w:afterAutospacing="1" w:line="240" w:lineRule="auto"/>
+        <w:rPr>
+          <w:rFonts w:ascii="Times New Roman" w:eastAsia="Times New Roman" w:hAnsi="Times New Roman" w:cs="Times New Roman"/>
+          <w:sz w:val="24"/>
+          <w:szCs w:val="24"/>
+          <w:lang w:eastAsia="es-CR"/>
+        </w:rPr>
+      </w:pPr>
+      <w:r>
+        <w:rPr>
+          <w:rFonts w:ascii="Times New Roman" w:eastAsia="Times New Roman" w:hAnsi="Times New Roman" w:cs="Times New Roman"/>
+          <w:sz w:val="24"/>
+          <w:szCs w:val="24"/>
+          <w:lang w:eastAsia="es-CR"/>
+        </w:rPr>
+        <w:t xml:space="preserve">Se verificó la correcta visualización en los </w:t>
+      </w:r>
+      <w:proofErr w:type="spellStart"/>
+      <w:r>
+        <w:rPr>
+          <w:rFonts w:ascii="Times New Roman" w:eastAsia="Times New Roman" w:hAnsi="Times New Roman" w:cs="Times New Roman"/>
+          <w:sz w:val="24"/>
+          <w:szCs w:val="24"/>
+          <w:lang w:eastAsia="es-CR"/>
+        </w:rPr>
+        <w:t>displays</w:t>
+      </w:r>
+      <w:proofErr w:type="spellEnd"/>
+      <w:r>
+        <w:rPr>
+          <w:rFonts w:ascii="Times New Roman" w:eastAsia="Times New Roman" w:hAnsi="Times New Roman" w:cs="Times New Roman"/>
+          <w:sz w:val="24"/>
+          <w:szCs w:val="24"/>
+          <w:lang w:eastAsia="es-CR"/>
+        </w:rPr>
+        <w:t xml:space="preserve"> de 7 segmentos.</w:t>
+      </w:r>
+    </w:p>
+    <w:p>
+      <w:pPr>
+        <w:spacing w:before="100" w:beforeAutospacing="1" w:after="100" w:afterAutospacing="1" w:line="240" w:lineRule="auto"/>
+        <w:rPr>
+          <w:rFonts w:ascii="Times New Roman" w:eastAsia="Times New Roman" w:hAnsi="Times New Roman" w:cs="Times New Roman"/>
+          <w:sz w:val="24"/>
+          <w:szCs w:val="24"/>
+          <w:lang w:eastAsia="es-CR"/>
+        </w:rPr>
+      </w:pPr>
+      <w:r>
+        <w:rPr>
+          <w:rFonts w:ascii="Times New Roman" w:eastAsia="Times New Roman" w:hAnsi="Times New Roman" w:cs="Times New Roman"/>
+          <w:sz w:val="24"/>
+          <w:szCs w:val="24"/>
+          <w:lang w:eastAsia="es-CR"/>
+        </w:rPr>
+        <w:t xml:space="preserve">El decodificador funciona correctamente, convirtiendo los valores binarios de 4 bits a su representación en BCD y mostrando la salida en los </w:t>
+      </w:r>
+      <w:proofErr w:type="spellStart"/>
+      <w:r>
+        <w:rPr>
+          <w:rFonts w:ascii="Times New Roman" w:eastAsia="Times New Roman" w:hAnsi="Times New Roman" w:cs="Times New Roman"/>
+          <w:sz w:val="24"/>
+          <w:szCs w:val="24"/>
+          <w:lang w:eastAsia="es-CR"/>
+        </w:rPr>
+        <w:t>displays</w:t>
+      </w:r>
+      <w:proofErr w:type="spellEnd"/>
+      <w:r>
+        <w:rPr>
+          <w:rFonts w:ascii="Times New Roman" w:eastAsia="Times New Roman" w:hAnsi="Times New Roman" w:cs="Times New Roman"/>
+          <w:sz w:val="24"/>
+          <w:szCs w:val="24"/>
+          <w:lang w:eastAsia="es-CR"/>
+        </w:rPr>
+        <w:t xml:space="preserve"> de 7 segmentos en la FPGA.</w:t>
+      </w:r>
+    </w:p>
+    <w:p>
+      <w:pPr>
+        <w:spacing w:before="100" w:beforeAutospacing="1" w:after="100" w:afterAutospacing="1" w:line="240" w:lineRule="auto"/>
+        <w:rPr>
+          <w:rFonts w:ascii="Times New Roman" w:eastAsia="Times New Roman" w:hAnsi="Times New Roman" w:cs="Times New Roman"/>
+          <w:b/>
+          <w:bCs/>
+          <w:sz w:val="24"/>
+          <w:szCs w:val="24"/>
+          <w:u w:val="single"/>
           <w:lang w:eastAsia="es-CR"/>
         </w:rPr>
       </w:pPr>
@@ -2558,6 +2873,155 @@
     </w:lvl>
   </w:abstractNum>
   <w:abstractNum w:abstractNumId="3" w15:restartNumberingAfterBreak="0">
+    <w:nsid w:val="22572BE2"/>
+    <w:multiLevelType w:val="multilevel"/>
+    <w:tmpl w:val="6C520D84"/>
+    <w:lvl w:ilvl="0">
+      <w:start w:val="1"/>
+      <w:numFmt w:val="bullet"/>
+      <w:lvlText w:val=""/>
+      <w:lvlJc w:val="left"/>
+      <w:pPr>
+        <w:tabs>
+          <w:tab w:val="num" w:pos="720"/>
+        </w:tabs>
+        <w:ind w:left="720" w:hanging="360"/>
+      </w:pPr>
+      <w:rPr>
+        <w:rFonts w:ascii="Symbol" w:hAnsi="Symbol" w:hint="default"/>
+        <w:sz w:val="20"/>
+      </w:rPr>
+    </w:lvl>
+    <w:lvl w:ilvl="1" w:tentative="1">
+      <w:start w:val="1"/>
+      <w:numFmt w:val="bullet"/>
+      <w:lvlText w:val="o"/>
+      <w:lvlJc w:val="left"/>
+      <w:pPr>
+        <w:tabs>
+          <w:tab w:val="num" w:pos="1440"/>
+        </w:tabs>
+        <w:ind w:left="1440" w:hanging="360"/>
+      </w:pPr>
+      <w:rPr>
+        <w:rFonts w:ascii="Courier New" w:hAnsi="Courier New" w:hint="default"/>
+        <w:sz w:val="20"/>
+      </w:rPr>
+    </w:lvl>
+    <w:lvl w:ilvl="2" w:tentative="1">
+      <w:start w:val="1"/>
+      <w:numFmt w:val="bullet"/>
+      <w:lvlText w:val=""/>
+      <w:lvlJc w:val="left"/>
+      <w:pPr>
+        <w:tabs>
+          <w:tab w:val="num" w:pos="2160"/>
+        </w:tabs>
+        <w:ind w:left="2160" w:hanging="360"/>
+      </w:pPr>
+      <w:rPr>
+        <w:rFonts w:ascii="Wingdings" w:hAnsi="Wingdings" w:hint="default"/>
+        <w:sz w:val="20"/>
+      </w:rPr>
+    </w:lvl>
+    <w:lvl w:ilvl="3" w:tentative="1">
+      <w:start w:val="1"/>
+      <w:numFmt w:val="bullet"/>
+      <w:lvlText w:val=""/>
+      <w:lvlJc w:val="left"/>
+      <w:pPr>
+        <w:tabs>
+          <w:tab w:val="num" w:pos="2880"/>
+        </w:tabs>
+        <w:ind w:left="2880" w:hanging="360"/>
+      </w:pPr>
+      <w:rPr>
+        <w:rFonts w:ascii="Wingdings" w:hAnsi="Wingdings" w:hint="default"/>
+        <w:sz w:val="20"/>
+      </w:rPr>
+    </w:lvl>
+    <w:lvl w:ilvl="4" w:tentative="1">
+      <w:start w:val="1"/>
+      <w:numFmt w:val="bullet"/>
+      <w:lvlText w:val=""/>
+      <w:lvlJc w:val="left"/>
+      <w:pPr>
+        <w:tabs>
+          <w:tab w:val="num" w:pos="3600"/>
+        </w:tabs>
+        <w:ind w:left="3600" w:hanging="360"/>
+      </w:pPr>
+      <w:rPr>
+        <w:rFonts w:ascii="Wingdings" w:hAnsi="Wingdings" w:hint="default"/>
+        <w:sz w:val="20"/>
+      </w:rPr>
+    </w:lvl>
+    <w:lvl w:ilvl="5" w:tentative="1">
+      <w:start w:val="1"/>
+      <w:numFmt w:val="bullet"/>
+      <w:lvlText w:val=""/>
+      <w:lvlJc w:val="left"/>
+      <w:pPr>
+        <w:tabs>
+          <w:tab w:val="num" w:pos="4320"/>
+        </w:tabs>
+        <w:ind w:left="4320" w:hanging="360"/>
+      </w:pPr>
+      <w:rPr>
+        <w:rFonts w:ascii="Wingdings" w:hAnsi="Wingdings" w:hint="default"/>
+        <w:sz w:val="20"/>
+      </w:rPr>
+    </w:lvl>
+    <w:lvl w:ilvl="6" w:tentative="1">
+      <w:start w:val="1"/>
+      <w:numFmt w:val="bullet"/>
+      <w:lvlText w:val=""/>
+      <w:lvlJc w:val="left"/>
+      <w:pPr>
+        <w:tabs>
+          <w:tab w:val="num" w:pos="5040"/>
+        </w:tabs>
+        <w:ind w:left="5040" w:hanging="360"/>
+      </w:pPr>
+      <w:rPr>
+        <w:rFonts w:ascii="Wingdings" w:hAnsi="Wingdings" w:hint="default"/>
+        <w:sz w:val="20"/>
+      </w:rPr>
+    </w:lvl>
+    <w:lvl w:ilvl="7" w:tentative="1">
+      <w:start w:val="1"/>
+      <w:numFmt w:val="bullet"/>
+      <w:lvlText w:val=""/>
+      <w:lvlJc w:val="left"/>
+      <w:pPr>
+        <w:tabs>
+          <w:tab w:val="num" w:pos="5760"/>
+        </w:tabs>
+        <w:ind w:left="5760" w:hanging="360"/>
+      </w:pPr>
+      <w:rPr>
+        <w:rFonts w:ascii="Wingdings" w:hAnsi="Wingdings" w:hint="default"/>
+        <w:sz w:val="20"/>
+      </w:rPr>
+    </w:lvl>
+    <w:lvl w:ilvl="8" w:tentative="1">
+      <w:start w:val="1"/>
+      <w:numFmt w:val="bullet"/>
+      <w:lvlText w:val=""/>
+      <w:lvlJc w:val="left"/>
+      <w:pPr>
+        <w:tabs>
+          <w:tab w:val="num" w:pos="6480"/>
+        </w:tabs>
+        <w:ind w:left="6480" w:hanging="360"/>
+      </w:pPr>
+      <w:rPr>
+        <w:rFonts w:ascii="Wingdings" w:hAnsi="Wingdings" w:hint="default"/>
+        <w:sz w:val="20"/>
+      </w:rPr>
+    </w:lvl>
+  </w:abstractNum>
+  <w:abstractNum w:abstractNumId="4" w15:restartNumberingAfterBreak="0">
     <w:nsid w:val="249117DA"/>
     <w:multiLevelType w:val="multilevel"/>
     <w:tmpl w:val="5A6662D0"/>
@@ -2706,7 +3170,7 @@
       </w:rPr>
     </w:lvl>
   </w:abstractNum>
-  <w:abstractNum w:abstractNumId="4" w15:restartNumberingAfterBreak="0">
+  <w:abstractNum w:abstractNumId="5" w15:restartNumberingAfterBreak="0">
     <w:nsid w:val="2B5773AE"/>
     <w:multiLevelType w:val="multilevel"/>
     <w:tmpl w:val="96AE3CD2"/>
@@ -2835,7 +3299,7 @@
       </w:pPr>
     </w:lvl>
   </w:abstractNum>
-  <w:abstractNum w:abstractNumId="5" w15:restartNumberingAfterBreak="0">
+  <w:abstractNum w:abstractNumId="6" w15:restartNumberingAfterBreak="0">
     <w:nsid w:val="2BDD7E54"/>
     <w:multiLevelType w:val="multilevel"/>
     <w:tmpl w:val="7746465A"/>
@@ -2952,7 +3416,7 @@
       </w:pPr>
     </w:lvl>
   </w:abstractNum>
-  <w:abstractNum w:abstractNumId="6" w15:restartNumberingAfterBreak="0">
+  <w:abstractNum w:abstractNumId="7" w15:restartNumberingAfterBreak="0">
     <w:nsid w:val="33F043D7"/>
     <w:multiLevelType w:val="multilevel"/>
     <w:tmpl w:val="C4022B74"/>
@@ -3101,7 +3565,7 @@
       </w:rPr>
     </w:lvl>
   </w:abstractNum>
-  <w:abstractNum w:abstractNumId="7" w15:restartNumberingAfterBreak="0">
+  <w:abstractNum w:abstractNumId="8" w15:restartNumberingAfterBreak="0">
     <w:nsid w:val="347826FC"/>
     <w:multiLevelType w:val="multilevel"/>
     <w:tmpl w:val="991A08F4"/>
@@ -3250,7 +3714,7 @@
       </w:rPr>
     </w:lvl>
   </w:abstractNum>
-  <w:abstractNum w:abstractNumId="8" w15:restartNumberingAfterBreak="0">
+  <w:abstractNum w:abstractNumId="9" w15:restartNumberingAfterBreak="0">
     <w:nsid w:val="35DE3997"/>
     <w:multiLevelType w:val="multilevel"/>
     <w:tmpl w:val="0A8268D2"/>
@@ -3399,7 +3863,7 @@
       </w:rPr>
     </w:lvl>
   </w:abstractNum>
-  <w:abstractNum w:abstractNumId="9" w15:restartNumberingAfterBreak="0">
+  <w:abstractNum w:abstractNumId="10" w15:restartNumberingAfterBreak="0">
     <w:nsid w:val="3E2A0E77"/>
     <w:multiLevelType w:val="multilevel"/>
     <w:tmpl w:val="1B247820"/>
@@ -3548,7 +4012,7 @@
       </w:rPr>
     </w:lvl>
   </w:abstractNum>
-  <w:abstractNum w:abstractNumId="10" w15:restartNumberingAfterBreak="0">
+  <w:abstractNum w:abstractNumId="11" w15:restartNumberingAfterBreak="0">
     <w:nsid w:val="43234985"/>
     <w:multiLevelType w:val="multilevel"/>
     <w:tmpl w:val="830CE0B8"/>
@@ -3669,7 +4133,7 @@
       </w:pPr>
     </w:lvl>
   </w:abstractNum>
-  <w:abstractNum w:abstractNumId="11" w15:restartNumberingAfterBreak="0">
+  <w:abstractNum w:abstractNumId="12" w15:restartNumberingAfterBreak="0">
     <w:nsid w:val="446D3DA9"/>
     <w:multiLevelType w:val="multilevel"/>
     <w:tmpl w:val="6BD8CF22"/>
@@ -3818,7 +4282,7 @@
       </w:rPr>
     </w:lvl>
   </w:abstractNum>
-  <w:abstractNum w:abstractNumId="12" w15:restartNumberingAfterBreak="0">
+  <w:abstractNum w:abstractNumId="13" w15:restartNumberingAfterBreak="0">
     <w:nsid w:val="49AD2F1E"/>
     <w:multiLevelType w:val="multilevel"/>
     <w:tmpl w:val="A8484238"/>
@@ -3939,7 +4403,7 @@
       </w:pPr>
     </w:lvl>
   </w:abstractNum>
-  <w:abstractNum w:abstractNumId="13" w15:restartNumberingAfterBreak="0">
+  <w:abstractNum w:abstractNumId="14" w15:restartNumberingAfterBreak="0">
     <w:nsid w:val="56955716"/>
     <w:multiLevelType w:val="multilevel"/>
     <w:tmpl w:val="499C5AC4"/>
@@ -4056,7 +4520,7 @@
       </w:pPr>
     </w:lvl>
   </w:abstractNum>
-  <w:abstractNum w:abstractNumId="14" w15:restartNumberingAfterBreak="0">
+  <w:abstractNum w:abstractNumId="15" w15:restartNumberingAfterBreak="0">
     <w:nsid w:val="57A510AF"/>
     <w:multiLevelType w:val="multilevel"/>
     <w:tmpl w:val="7D3C0D2E"/>
@@ -4205,7 +4669,7 @@
       </w:rPr>
     </w:lvl>
   </w:abstractNum>
-  <w:abstractNum w:abstractNumId="15" w15:restartNumberingAfterBreak="0">
+  <w:abstractNum w:abstractNumId="16" w15:restartNumberingAfterBreak="0">
     <w:nsid w:val="60167D4C"/>
     <w:multiLevelType w:val="multilevel"/>
     <w:tmpl w:val="2FB0E05A"/>
@@ -4354,7 +4818,7 @@
       </w:rPr>
     </w:lvl>
   </w:abstractNum>
-  <w:abstractNum w:abstractNumId="16" w15:restartNumberingAfterBreak="0">
+  <w:abstractNum w:abstractNumId="17" w15:restartNumberingAfterBreak="0">
     <w:nsid w:val="64391B52"/>
     <w:multiLevelType w:val="multilevel"/>
     <w:tmpl w:val="A754ABB8"/>
@@ -4503,7 +4967,7 @@
       </w:rPr>
     </w:lvl>
   </w:abstractNum>
-  <w:abstractNum w:abstractNumId="17" w15:restartNumberingAfterBreak="0">
+  <w:abstractNum w:abstractNumId="18" w15:restartNumberingAfterBreak="0">
     <w:nsid w:val="651476C7"/>
     <w:multiLevelType w:val="multilevel"/>
     <w:tmpl w:val="F7B8E44E"/>
@@ -4652,7 +5116,7 @@
       </w:rPr>
     </w:lvl>
   </w:abstractNum>
-  <w:abstractNum w:abstractNumId="18" w15:restartNumberingAfterBreak="0">
+  <w:abstractNum w:abstractNumId="19" w15:restartNumberingAfterBreak="0">
     <w:nsid w:val="753A79B6"/>
     <w:multiLevelType w:val="hybridMultilevel"/>
     <w:tmpl w:val="89063C24"/>
@@ -4741,7 +5205,7 @@
       </w:pPr>
     </w:lvl>
   </w:abstractNum>
-  <w:abstractNum w:abstractNumId="19" w15:restartNumberingAfterBreak="0">
+  <w:abstractNum w:abstractNumId="20" w15:restartNumberingAfterBreak="0">
     <w:nsid w:val="75F46D8E"/>
     <w:multiLevelType w:val="multilevel"/>
     <w:tmpl w:val="686C9050"/>
@@ -4890,7 +5354,7 @@
       </w:rPr>
     </w:lvl>
   </w:abstractNum>
-  <w:abstractNum w:abstractNumId="20" w15:restartNumberingAfterBreak="0">
+  <w:abstractNum w:abstractNumId="21" w15:restartNumberingAfterBreak="0">
     <w:nsid w:val="7640572C"/>
     <w:multiLevelType w:val="multilevel"/>
     <w:tmpl w:val="FA80C6E8"/>
@@ -5039,7 +5503,7 @@
       </w:rPr>
     </w:lvl>
   </w:abstractNum>
-  <w:abstractNum w:abstractNumId="21" w15:restartNumberingAfterBreak="0">
+  <w:abstractNum w:abstractNumId="22" w15:restartNumberingAfterBreak="0">
     <w:nsid w:val="76700157"/>
     <w:multiLevelType w:val="hybridMultilevel"/>
     <w:tmpl w:val="0AC8E9C4"/>
@@ -5128,7 +5592,7 @@
       </w:pPr>
     </w:lvl>
   </w:abstractNum>
-  <w:abstractNum w:abstractNumId="22" w15:restartNumberingAfterBreak="0">
+  <w:abstractNum w:abstractNumId="23" w15:restartNumberingAfterBreak="0">
     <w:nsid w:val="78D311E8"/>
     <w:multiLevelType w:val="multilevel"/>
     <w:tmpl w:val="45321DAA"/>
@@ -5277,7 +5741,7 @@
       </w:rPr>
     </w:lvl>
   </w:abstractNum>
-  <w:abstractNum w:abstractNumId="23" w15:restartNumberingAfterBreak="0">
+  <w:abstractNum w:abstractNumId="24" w15:restartNumberingAfterBreak="0">
     <w:nsid w:val="7B89060A"/>
     <w:multiLevelType w:val="multilevel"/>
     <w:tmpl w:val="B39CFCB2"/>
@@ -5427,76 +5891,79 @@
     </w:lvl>
   </w:abstractNum>
   <w:num w:numId="1">
-    <w:abstractNumId w:val="12"/>
+    <w:abstractNumId w:val="13"/>
   </w:num>
   <w:num w:numId="2">
-    <w:abstractNumId w:val="20"/>
+    <w:abstractNumId w:val="21"/>
   </w:num>
   <w:num w:numId="3">
-    <w:abstractNumId w:val="3"/>
+    <w:abstractNumId w:val="4"/>
   </w:num>
   <w:num w:numId="4">
-    <w:abstractNumId w:val="5"/>
+    <w:abstractNumId w:val="6"/>
   </w:num>
   <w:num w:numId="5">
-    <w:abstractNumId w:val="9"/>
+    <w:abstractNumId w:val="10"/>
   </w:num>
   <w:num w:numId="6">
-    <w:abstractNumId w:val="23"/>
+    <w:abstractNumId w:val="24"/>
   </w:num>
   <w:num w:numId="7">
-    <w:abstractNumId w:val="13"/>
+    <w:abstractNumId w:val="14"/>
   </w:num>
   <w:num w:numId="8">
-    <w:abstractNumId w:val="7"/>
+    <w:abstractNumId w:val="8"/>
   </w:num>
   <w:num w:numId="9">
-    <w:abstractNumId w:val="17"/>
+    <w:abstractNumId w:val="18"/>
   </w:num>
   <w:num w:numId="10">
     <w:abstractNumId w:val="1"/>
   </w:num>
   <w:num w:numId="11">
-    <w:abstractNumId w:val="6"/>
+    <w:abstractNumId w:val="7"/>
   </w:num>
   <w:num w:numId="12">
-    <w:abstractNumId w:val="8"/>
+    <w:abstractNumId w:val="9"/>
   </w:num>
   <w:num w:numId="13">
-    <w:abstractNumId w:val="10"/>
+    <w:abstractNumId w:val="11"/>
   </w:num>
   <w:num w:numId="14">
-    <w:abstractNumId w:val="11"/>
+    <w:abstractNumId w:val="12"/>
   </w:num>
   <w:num w:numId="15">
-    <w:abstractNumId w:val="22"/>
+    <w:abstractNumId w:val="23"/>
   </w:num>
   <w:num w:numId="16">
     <w:abstractNumId w:val="0"/>
   </w:num>
   <w:num w:numId="17">
-    <w:abstractNumId w:val="14"/>
+    <w:abstractNumId w:val="15"/>
   </w:num>
   <w:num w:numId="18">
-    <w:abstractNumId w:val="19"/>
+    <w:abstractNumId w:val="20"/>
   </w:num>
   <w:num w:numId="19">
-    <w:abstractNumId w:val="4"/>
+    <w:abstractNumId w:val="5"/>
   </w:num>
   <w:num w:numId="20">
-    <w:abstractNumId w:val="21"/>
+    <w:abstractNumId w:val="22"/>
   </w:num>
   <w:num w:numId="21">
-    <w:abstractNumId w:val="18"/>
+    <w:abstractNumId w:val="19"/>
   </w:num>
   <w:num w:numId="22">
     <w:abstractNumId w:val="2"/>
   </w:num>
   <w:num w:numId="23">
-    <w:abstractNumId w:val="15"/>
+    <w:abstractNumId w:val="16"/>
   </w:num>
   <w:num w:numId="24">
-    <w:abstractNumId w:val="16"/>
+    <w:abstractNumId w:val="17"/>
+  </w:num>
+  <w:num w:numId="25">
+    <w:abstractNumId w:val="3"/>
   </w:num>
 </w:numbering>
 </file>

</xml_diff>

<commit_message>
Bitacora final en word
</commit_message>
<xml_diff>
--- a/Bitácora de Trabajo.docx
+++ b/Bitácora de Trabajo.docx
@@ -162,8 +162,75 @@
         <w:spacing w:before="100" w:beforeAutospacing="1" w:after="100" w:afterAutospacing="1" w:line="240" w:lineRule="auto"/>
         <w:rPr>
           <w:rFonts w:ascii="Times New Roman" w:eastAsia="Times New Roman" w:hAnsi="Times New Roman" w:cs="Times New Roman"/>
-          <w:sz w:val="24"/>
-          <w:szCs w:val="24"/>
+          <w:b/>
+          <w:bCs/>
+          <w:sz w:val="24"/>
+          <w:szCs w:val="24"/>
+          <w:u w:val="single"/>
+          <w:lang w:eastAsia="es-CR"/>
+        </w:rPr>
+      </w:pPr>
+      <w:r>
+        <w:rPr>
+          <w:rFonts w:ascii="Times New Roman" w:eastAsia="Times New Roman" w:hAnsi="Times New Roman" w:cs="Times New Roman"/>
+          <w:b/>
+          <w:bCs/>
+          <w:sz w:val="24"/>
+          <w:szCs w:val="24"/>
+          <w:lang w:eastAsia="es-CR"/>
+        </w:rPr>
+        <w:t xml:space="preserve">Consulte el avance desde </w:t>
+      </w:r>
+      <w:proofErr w:type="spellStart"/>
+      <w:r>
+        <w:rPr>
+          <w:rFonts w:ascii="Times New Roman" w:eastAsia="Times New Roman" w:hAnsi="Times New Roman" w:cs="Times New Roman"/>
+          <w:b/>
+          <w:bCs/>
+          <w:sz w:val="24"/>
+          <w:szCs w:val="24"/>
+          <w:lang w:eastAsia="es-CR"/>
+        </w:rPr>
+        <w:t>Github</w:t>
+      </w:r>
+      <w:proofErr w:type="spellEnd"/>
+    </w:p>
+    <w:p>
+      <w:pPr>
+        <w:spacing w:before="100" w:beforeAutospacing="1" w:after="100" w:afterAutospacing="1" w:line="240" w:lineRule="auto"/>
+        <w:rPr>
+          <w:rFonts w:ascii="Times New Roman" w:eastAsia="Times New Roman" w:hAnsi="Times New Roman" w:cs="Times New Roman"/>
+          <w:b/>
+          <w:bCs/>
+          <w:i/>
+          <w:iCs/>
+          <w:u w:val="single"/>
+          <w:lang w:eastAsia="es-CR"/>
+        </w:rPr>
+      </w:pPr>
+      <w:hyperlink r:id="rId5" w:history="1">
+        <w:r>
+          <w:rPr>
+            <w:rStyle w:val="Hipervnculo"/>
+            <w:rFonts w:ascii="Times New Roman" w:eastAsia="Times New Roman" w:hAnsi="Times New Roman" w:cs="Times New Roman"/>
+            <w:b/>
+            <w:bCs/>
+            <w:i/>
+            <w:iCs/>
+            <w:lang w:eastAsia="es-CR"/>
+          </w:rPr>
+          <w:t>https://github.com/Randall-BL/Rbolanos-Amunoz-Crodriguez-digital-design-lab-2024.git</w:t>
+        </w:r>
+      </w:hyperlink>
+    </w:p>
+    <w:p>
+      <w:pPr>
+        <w:spacing w:before="100" w:beforeAutospacing="1" w:after="100" w:afterAutospacing="1" w:line="240" w:lineRule="auto"/>
+        <w:rPr>
+          <w:rFonts w:ascii="Times New Roman" w:eastAsia="Times New Roman" w:hAnsi="Times New Roman" w:cs="Times New Roman"/>
+          <w:sz w:val="24"/>
+          <w:szCs w:val="24"/>
+          <w:u w:val="single"/>
           <w:lang w:eastAsia="es-CR"/>
         </w:rPr>
       </w:pPr>
@@ -506,9 +573,9 @@
         <w:tblLook w:val="04A0" w:firstRow="1" w:lastRow="0" w:firstColumn="1" w:lastColumn="0" w:noHBand="0" w:noVBand="1"/>
       </w:tblPr>
       <w:tblGrid>
-        <w:gridCol w:w="1642"/>
-        <w:gridCol w:w="2434"/>
-        <w:gridCol w:w="3222"/>
+        <w:gridCol w:w="1513"/>
+        <w:gridCol w:w="2238"/>
+        <w:gridCol w:w="2961"/>
       </w:tblGrid>
       <w:tr>
         <w:trPr>
@@ -529,8 +596,6 @@
                 <w:rFonts w:ascii="Times New Roman" w:eastAsia="Times New Roman" w:hAnsi="Times New Roman" w:cs="Times New Roman"/>
                 <w:b/>
                 <w:bCs/>
-                <w:sz w:val="24"/>
-                <w:szCs w:val="24"/>
                 <w:lang w:eastAsia="es-CR"/>
               </w:rPr>
             </w:pPr>
@@ -539,8 +604,6 @@
                 <w:rFonts w:ascii="Times New Roman" w:eastAsia="Times New Roman" w:hAnsi="Times New Roman" w:cs="Times New Roman"/>
                 <w:b/>
                 <w:bCs/>
-                <w:sz w:val="24"/>
-                <w:szCs w:val="24"/>
                 <w:lang w:eastAsia="es-CR"/>
               </w:rPr>
               <w:t>Binario (4 bits)</w:t>
@@ -561,8 +624,6 @@
                 <w:rFonts w:ascii="Times New Roman" w:eastAsia="Times New Roman" w:hAnsi="Times New Roman" w:cs="Times New Roman"/>
                 <w:b/>
                 <w:bCs/>
-                <w:sz w:val="24"/>
-                <w:szCs w:val="24"/>
                 <w:lang w:eastAsia="es-CR"/>
               </w:rPr>
             </w:pPr>
@@ -571,8 +632,6 @@
                 <w:rFonts w:ascii="Times New Roman" w:eastAsia="Times New Roman" w:hAnsi="Times New Roman" w:cs="Times New Roman"/>
                 <w:b/>
                 <w:bCs/>
-                <w:sz w:val="24"/>
-                <w:szCs w:val="24"/>
                 <w:lang w:eastAsia="es-CR"/>
               </w:rPr>
               <w:t>BCD (Decena, Unidad)</w:t>
@@ -593,8 +652,6 @@
                 <w:rFonts w:ascii="Times New Roman" w:eastAsia="Times New Roman" w:hAnsi="Times New Roman" w:cs="Times New Roman"/>
                 <w:b/>
                 <w:bCs/>
-                <w:sz w:val="24"/>
-                <w:szCs w:val="24"/>
                 <w:lang w:eastAsia="es-CR"/>
               </w:rPr>
             </w:pPr>
@@ -604,8 +661,6 @@
                 <w:rFonts w:ascii="Times New Roman" w:eastAsia="Times New Roman" w:hAnsi="Times New Roman" w:cs="Times New Roman"/>
                 <w:b/>
                 <w:bCs/>
-                <w:sz w:val="24"/>
-                <w:szCs w:val="24"/>
                 <w:lang w:eastAsia="es-CR"/>
               </w:rPr>
               <w:t>Display</w:t>
@@ -616,8 +671,6 @@
                 <w:rFonts w:ascii="Times New Roman" w:eastAsia="Times New Roman" w:hAnsi="Times New Roman" w:cs="Times New Roman"/>
                 <w:b/>
                 <w:bCs/>
-                <w:sz w:val="24"/>
-                <w:szCs w:val="24"/>
                 <w:lang w:eastAsia="es-CR"/>
               </w:rPr>
               <w:t xml:space="preserve"> 7 segmentos (Decimal)</w:t>
@@ -640,16 +693,12 @@
               <w:spacing w:after="0" w:line="240" w:lineRule="auto"/>
               <w:rPr>
                 <w:rFonts w:ascii="Times New Roman" w:eastAsia="Times New Roman" w:hAnsi="Times New Roman" w:cs="Times New Roman"/>
-                <w:sz w:val="24"/>
-                <w:szCs w:val="24"/>
                 <w:lang w:eastAsia="es-CR"/>
               </w:rPr>
             </w:pPr>
             <w:r>
               <w:rPr>
                 <w:rFonts w:ascii="Times New Roman" w:eastAsia="Times New Roman" w:hAnsi="Times New Roman" w:cs="Times New Roman"/>
-                <w:sz w:val="24"/>
-                <w:szCs w:val="24"/>
                 <w:lang w:eastAsia="es-CR"/>
               </w:rPr>
               <w:t>0000</w:t>
@@ -667,16 +716,12 @@
               <w:spacing w:after="0" w:line="240" w:lineRule="auto"/>
               <w:rPr>
                 <w:rFonts w:ascii="Times New Roman" w:eastAsia="Times New Roman" w:hAnsi="Times New Roman" w:cs="Times New Roman"/>
-                <w:sz w:val="24"/>
-                <w:szCs w:val="24"/>
                 <w:lang w:eastAsia="es-CR"/>
               </w:rPr>
             </w:pPr>
             <w:r>
               <w:rPr>
                 <w:rFonts w:ascii="Times New Roman" w:eastAsia="Times New Roman" w:hAnsi="Times New Roman" w:cs="Times New Roman"/>
-                <w:sz w:val="24"/>
-                <w:szCs w:val="24"/>
                 <w:lang w:eastAsia="es-CR"/>
               </w:rPr>
               <w:t>0000 0000</w:t>
@@ -694,16 +739,12 @@
               <w:spacing w:after="0" w:line="240" w:lineRule="auto"/>
               <w:rPr>
                 <w:rFonts w:ascii="Times New Roman" w:eastAsia="Times New Roman" w:hAnsi="Times New Roman" w:cs="Times New Roman"/>
-                <w:sz w:val="24"/>
-                <w:szCs w:val="24"/>
                 <w:lang w:eastAsia="es-CR"/>
               </w:rPr>
             </w:pPr>
             <w:r>
               <w:rPr>
                 <w:rFonts w:ascii="Times New Roman" w:eastAsia="Times New Roman" w:hAnsi="Times New Roman" w:cs="Times New Roman"/>
-                <w:sz w:val="24"/>
-                <w:szCs w:val="24"/>
                 <w:lang w:eastAsia="es-CR"/>
               </w:rPr>
               <w:t>0</w:t>
@@ -726,16 +767,12 @@
               <w:spacing w:after="0" w:line="240" w:lineRule="auto"/>
               <w:rPr>
                 <w:rFonts w:ascii="Times New Roman" w:eastAsia="Times New Roman" w:hAnsi="Times New Roman" w:cs="Times New Roman"/>
-                <w:sz w:val="24"/>
-                <w:szCs w:val="24"/>
                 <w:lang w:eastAsia="es-CR"/>
               </w:rPr>
             </w:pPr>
             <w:r>
               <w:rPr>
                 <w:rFonts w:ascii="Times New Roman" w:eastAsia="Times New Roman" w:hAnsi="Times New Roman" w:cs="Times New Roman"/>
-                <w:sz w:val="24"/>
-                <w:szCs w:val="24"/>
                 <w:lang w:eastAsia="es-CR"/>
               </w:rPr>
               <w:t>0001</w:t>
@@ -753,16 +790,12 @@
               <w:spacing w:after="0" w:line="240" w:lineRule="auto"/>
               <w:rPr>
                 <w:rFonts w:ascii="Times New Roman" w:eastAsia="Times New Roman" w:hAnsi="Times New Roman" w:cs="Times New Roman"/>
-                <w:sz w:val="24"/>
-                <w:szCs w:val="24"/>
                 <w:lang w:eastAsia="es-CR"/>
               </w:rPr>
             </w:pPr>
             <w:r>
               <w:rPr>
                 <w:rFonts w:ascii="Times New Roman" w:eastAsia="Times New Roman" w:hAnsi="Times New Roman" w:cs="Times New Roman"/>
-                <w:sz w:val="24"/>
-                <w:szCs w:val="24"/>
                 <w:lang w:eastAsia="es-CR"/>
               </w:rPr>
               <w:t>0000 0001</w:t>
@@ -780,16 +813,12 @@
               <w:spacing w:after="0" w:line="240" w:lineRule="auto"/>
               <w:rPr>
                 <w:rFonts w:ascii="Times New Roman" w:eastAsia="Times New Roman" w:hAnsi="Times New Roman" w:cs="Times New Roman"/>
-                <w:sz w:val="24"/>
-                <w:szCs w:val="24"/>
                 <w:lang w:eastAsia="es-CR"/>
               </w:rPr>
             </w:pPr>
             <w:r>
               <w:rPr>
                 <w:rFonts w:ascii="Times New Roman" w:eastAsia="Times New Roman" w:hAnsi="Times New Roman" w:cs="Times New Roman"/>
-                <w:sz w:val="24"/>
-                <w:szCs w:val="24"/>
                 <w:lang w:eastAsia="es-CR"/>
               </w:rPr>
               <w:t>1</w:t>
@@ -812,16 +841,12 @@
               <w:spacing w:after="0" w:line="240" w:lineRule="auto"/>
               <w:rPr>
                 <w:rFonts w:ascii="Times New Roman" w:eastAsia="Times New Roman" w:hAnsi="Times New Roman" w:cs="Times New Roman"/>
-                <w:sz w:val="24"/>
-                <w:szCs w:val="24"/>
                 <w:lang w:eastAsia="es-CR"/>
               </w:rPr>
             </w:pPr>
             <w:r>
               <w:rPr>
                 <w:rFonts w:ascii="Times New Roman" w:eastAsia="Times New Roman" w:hAnsi="Times New Roman" w:cs="Times New Roman"/>
-                <w:sz w:val="24"/>
-                <w:szCs w:val="24"/>
                 <w:lang w:eastAsia="es-CR"/>
               </w:rPr>
               <w:t>0010</w:t>
@@ -839,16 +864,12 @@
               <w:spacing w:after="0" w:line="240" w:lineRule="auto"/>
               <w:rPr>
                 <w:rFonts w:ascii="Times New Roman" w:eastAsia="Times New Roman" w:hAnsi="Times New Roman" w:cs="Times New Roman"/>
-                <w:sz w:val="24"/>
-                <w:szCs w:val="24"/>
                 <w:lang w:eastAsia="es-CR"/>
               </w:rPr>
             </w:pPr>
             <w:r>
               <w:rPr>
                 <w:rFonts w:ascii="Times New Roman" w:eastAsia="Times New Roman" w:hAnsi="Times New Roman" w:cs="Times New Roman"/>
-                <w:sz w:val="24"/>
-                <w:szCs w:val="24"/>
                 <w:lang w:eastAsia="es-CR"/>
               </w:rPr>
               <w:t>0000 0010</w:t>
@@ -866,16 +887,12 @@
               <w:spacing w:after="0" w:line="240" w:lineRule="auto"/>
               <w:rPr>
                 <w:rFonts w:ascii="Times New Roman" w:eastAsia="Times New Roman" w:hAnsi="Times New Roman" w:cs="Times New Roman"/>
-                <w:sz w:val="24"/>
-                <w:szCs w:val="24"/>
                 <w:lang w:eastAsia="es-CR"/>
               </w:rPr>
             </w:pPr>
             <w:r>
               <w:rPr>
                 <w:rFonts w:ascii="Times New Roman" w:eastAsia="Times New Roman" w:hAnsi="Times New Roman" w:cs="Times New Roman"/>
-                <w:sz w:val="24"/>
-                <w:szCs w:val="24"/>
                 <w:lang w:eastAsia="es-CR"/>
               </w:rPr>
               <w:t>2</w:t>
@@ -898,16 +915,12 @@
               <w:spacing w:after="0" w:line="240" w:lineRule="auto"/>
               <w:rPr>
                 <w:rFonts w:ascii="Times New Roman" w:eastAsia="Times New Roman" w:hAnsi="Times New Roman" w:cs="Times New Roman"/>
-                <w:sz w:val="24"/>
-                <w:szCs w:val="24"/>
                 <w:lang w:eastAsia="es-CR"/>
               </w:rPr>
             </w:pPr>
             <w:r>
               <w:rPr>
                 <w:rFonts w:ascii="Times New Roman" w:eastAsia="Times New Roman" w:hAnsi="Times New Roman" w:cs="Times New Roman"/>
-                <w:sz w:val="24"/>
-                <w:szCs w:val="24"/>
                 <w:lang w:eastAsia="es-CR"/>
               </w:rPr>
               <w:t>0011</w:t>
@@ -925,16 +938,12 @@
               <w:spacing w:after="0" w:line="240" w:lineRule="auto"/>
               <w:rPr>
                 <w:rFonts w:ascii="Times New Roman" w:eastAsia="Times New Roman" w:hAnsi="Times New Roman" w:cs="Times New Roman"/>
-                <w:sz w:val="24"/>
-                <w:szCs w:val="24"/>
                 <w:lang w:eastAsia="es-CR"/>
               </w:rPr>
             </w:pPr>
             <w:r>
               <w:rPr>
                 <w:rFonts w:ascii="Times New Roman" w:eastAsia="Times New Roman" w:hAnsi="Times New Roman" w:cs="Times New Roman"/>
-                <w:sz w:val="24"/>
-                <w:szCs w:val="24"/>
                 <w:lang w:eastAsia="es-CR"/>
               </w:rPr>
               <w:t>0000 0011</w:t>
@@ -952,16 +961,12 @@
               <w:spacing w:after="0" w:line="240" w:lineRule="auto"/>
               <w:rPr>
                 <w:rFonts w:ascii="Times New Roman" w:eastAsia="Times New Roman" w:hAnsi="Times New Roman" w:cs="Times New Roman"/>
-                <w:sz w:val="24"/>
-                <w:szCs w:val="24"/>
                 <w:lang w:eastAsia="es-CR"/>
               </w:rPr>
             </w:pPr>
             <w:r>
               <w:rPr>
                 <w:rFonts w:ascii="Times New Roman" w:eastAsia="Times New Roman" w:hAnsi="Times New Roman" w:cs="Times New Roman"/>
-                <w:sz w:val="24"/>
-                <w:szCs w:val="24"/>
                 <w:lang w:eastAsia="es-CR"/>
               </w:rPr>
               <w:t>3</w:t>
@@ -984,16 +989,12 @@
               <w:spacing w:after="0" w:line="240" w:lineRule="auto"/>
               <w:rPr>
                 <w:rFonts w:ascii="Times New Roman" w:eastAsia="Times New Roman" w:hAnsi="Times New Roman" w:cs="Times New Roman"/>
-                <w:sz w:val="24"/>
-                <w:szCs w:val="24"/>
                 <w:lang w:eastAsia="es-CR"/>
               </w:rPr>
             </w:pPr>
             <w:r>
               <w:rPr>
                 <w:rFonts w:ascii="Times New Roman" w:eastAsia="Times New Roman" w:hAnsi="Times New Roman" w:cs="Times New Roman"/>
-                <w:sz w:val="24"/>
-                <w:szCs w:val="24"/>
                 <w:lang w:eastAsia="es-CR"/>
               </w:rPr>
               <w:t>0100</w:t>
@@ -1011,16 +1012,12 @@
               <w:spacing w:after="0" w:line="240" w:lineRule="auto"/>
               <w:rPr>
                 <w:rFonts w:ascii="Times New Roman" w:eastAsia="Times New Roman" w:hAnsi="Times New Roman" w:cs="Times New Roman"/>
-                <w:sz w:val="24"/>
-                <w:szCs w:val="24"/>
                 <w:lang w:eastAsia="es-CR"/>
               </w:rPr>
             </w:pPr>
             <w:r>
               <w:rPr>
                 <w:rFonts w:ascii="Times New Roman" w:eastAsia="Times New Roman" w:hAnsi="Times New Roman" w:cs="Times New Roman"/>
-                <w:sz w:val="24"/>
-                <w:szCs w:val="24"/>
                 <w:lang w:eastAsia="es-CR"/>
               </w:rPr>
               <w:t>0000 0100</w:t>
@@ -1038,16 +1035,12 @@
               <w:spacing w:after="0" w:line="240" w:lineRule="auto"/>
               <w:rPr>
                 <w:rFonts w:ascii="Times New Roman" w:eastAsia="Times New Roman" w:hAnsi="Times New Roman" w:cs="Times New Roman"/>
-                <w:sz w:val="24"/>
-                <w:szCs w:val="24"/>
                 <w:lang w:eastAsia="es-CR"/>
               </w:rPr>
             </w:pPr>
             <w:r>
               <w:rPr>
                 <w:rFonts w:ascii="Times New Roman" w:eastAsia="Times New Roman" w:hAnsi="Times New Roman" w:cs="Times New Roman"/>
-                <w:sz w:val="24"/>
-                <w:szCs w:val="24"/>
                 <w:lang w:eastAsia="es-CR"/>
               </w:rPr>
               <w:t>4</w:t>
@@ -1070,16 +1063,12 @@
               <w:spacing w:after="0" w:line="240" w:lineRule="auto"/>
               <w:rPr>
                 <w:rFonts w:ascii="Times New Roman" w:eastAsia="Times New Roman" w:hAnsi="Times New Roman" w:cs="Times New Roman"/>
-                <w:sz w:val="24"/>
-                <w:szCs w:val="24"/>
                 <w:lang w:eastAsia="es-CR"/>
               </w:rPr>
             </w:pPr>
             <w:r>
               <w:rPr>
                 <w:rFonts w:ascii="Times New Roman" w:eastAsia="Times New Roman" w:hAnsi="Times New Roman" w:cs="Times New Roman"/>
-                <w:sz w:val="24"/>
-                <w:szCs w:val="24"/>
                 <w:lang w:eastAsia="es-CR"/>
               </w:rPr>
               <w:t>0101</w:t>
@@ -1097,16 +1086,12 @@
               <w:spacing w:after="0" w:line="240" w:lineRule="auto"/>
               <w:rPr>
                 <w:rFonts w:ascii="Times New Roman" w:eastAsia="Times New Roman" w:hAnsi="Times New Roman" w:cs="Times New Roman"/>
-                <w:sz w:val="24"/>
-                <w:szCs w:val="24"/>
                 <w:lang w:eastAsia="es-CR"/>
               </w:rPr>
             </w:pPr>
             <w:r>
               <w:rPr>
                 <w:rFonts w:ascii="Times New Roman" w:eastAsia="Times New Roman" w:hAnsi="Times New Roman" w:cs="Times New Roman"/>
-                <w:sz w:val="24"/>
-                <w:szCs w:val="24"/>
                 <w:lang w:eastAsia="es-CR"/>
               </w:rPr>
               <w:t>0000 0101</w:t>
@@ -1124,16 +1109,12 @@
               <w:spacing w:after="0" w:line="240" w:lineRule="auto"/>
               <w:rPr>
                 <w:rFonts w:ascii="Times New Roman" w:eastAsia="Times New Roman" w:hAnsi="Times New Roman" w:cs="Times New Roman"/>
-                <w:sz w:val="24"/>
-                <w:szCs w:val="24"/>
                 <w:lang w:eastAsia="es-CR"/>
               </w:rPr>
             </w:pPr>
             <w:r>
               <w:rPr>
                 <w:rFonts w:ascii="Times New Roman" w:eastAsia="Times New Roman" w:hAnsi="Times New Roman" w:cs="Times New Roman"/>
-                <w:sz w:val="24"/>
-                <w:szCs w:val="24"/>
                 <w:lang w:eastAsia="es-CR"/>
               </w:rPr>
               <w:t>5</w:t>
@@ -1156,16 +1137,12 @@
               <w:spacing w:after="0" w:line="240" w:lineRule="auto"/>
               <w:rPr>
                 <w:rFonts w:ascii="Times New Roman" w:eastAsia="Times New Roman" w:hAnsi="Times New Roman" w:cs="Times New Roman"/>
-                <w:sz w:val="24"/>
-                <w:szCs w:val="24"/>
                 <w:lang w:eastAsia="es-CR"/>
               </w:rPr>
             </w:pPr>
             <w:r>
               <w:rPr>
                 <w:rFonts w:ascii="Times New Roman" w:eastAsia="Times New Roman" w:hAnsi="Times New Roman" w:cs="Times New Roman"/>
-                <w:sz w:val="24"/>
-                <w:szCs w:val="24"/>
                 <w:lang w:eastAsia="es-CR"/>
               </w:rPr>
               <w:t>0110</w:t>
@@ -1183,16 +1160,12 @@
               <w:spacing w:after="0" w:line="240" w:lineRule="auto"/>
               <w:rPr>
                 <w:rFonts w:ascii="Times New Roman" w:eastAsia="Times New Roman" w:hAnsi="Times New Roman" w:cs="Times New Roman"/>
-                <w:sz w:val="24"/>
-                <w:szCs w:val="24"/>
                 <w:lang w:eastAsia="es-CR"/>
               </w:rPr>
             </w:pPr>
             <w:r>
               <w:rPr>
                 <w:rFonts w:ascii="Times New Roman" w:eastAsia="Times New Roman" w:hAnsi="Times New Roman" w:cs="Times New Roman"/>
-                <w:sz w:val="24"/>
-                <w:szCs w:val="24"/>
                 <w:lang w:eastAsia="es-CR"/>
               </w:rPr>
               <w:t>0000 0110</w:t>
@@ -1210,16 +1183,12 @@
               <w:spacing w:after="0" w:line="240" w:lineRule="auto"/>
               <w:rPr>
                 <w:rFonts w:ascii="Times New Roman" w:eastAsia="Times New Roman" w:hAnsi="Times New Roman" w:cs="Times New Roman"/>
-                <w:sz w:val="24"/>
-                <w:szCs w:val="24"/>
                 <w:lang w:eastAsia="es-CR"/>
               </w:rPr>
             </w:pPr>
             <w:r>
               <w:rPr>
                 <w:rFonts w:ascii="Times New Roman" w:eastAsia="Times New Roman" w:hAnsi="Times New Roman" w:cs="Times New Roman"/>
-                <w:sz w:val="24"/>
-                <w:szCs w:val="24"/>
                 <w:lang w:eastAsia="es-CR"/>
               </w:rPr>
               <w:t>6</w:t>
@@ -1242,16 +1211,12 @@
               <w:spacing w:after="0" w:line="240" w:lineRule="auto"/>
               <w:rPr>
                 <w:rFonts w:ascii="Times New Roman" w:eastAsia="Times New Roman" w:hAnsi="Times New Roman" w:cs="Times New Roman"/>
-                <w:sz w:val="24"/>
-                <w:szCs w:val="24"/>
                 <w:lang w:eastAsia="es-CR"/>
               </w:rPr>
             </w:pPr>
             <w:r>
               <w:rPr>
                 <w:rFonts w:ascii="Times New Roman" w:eastAsia="Times New Roman" w:hAnsi="Times New Roman" w:cs="Times New Roman"/>
-                <w:sz w:val="24"/>
-                <w:szCs w:val="24"/>
                 <w:lang w:eastAsia="es-CR"/>
               </w:rPr>
               <w:t>0111</w:t>
@@ -1269,16 +1234,12 @@
               <w:spacing w:after="0" w:line="240" w:lineRule="auto"/>
               <w:rPr>
                 <w:rFonts w:ascii="Times New Roman" w:eastAsia="Times New Roman" w:hAnsi="Times New Roman" w:cs="Times New Roman"/>
-                <w:sz w:val="24"/>
-                <w:szCs w:val="24"/>
                 <w:lang w:eastAsia="es-CR"/>
               </w:rPr>
             </w:pPr>
             <w:r>
               <w:rPr>
                 <w:rFonts w:ascii="Times New Roman" w:eastAsia="Times New Roman" w:hAnsi="Times New Roman" w:cs="Times New Roman"/>
-                <w:sz w:val="24"/>
-                <w:szCs w:val="24"/>
                 <w:lang w:eastAsia="es-CR"/>
               </w:rPr>
               <w:t>0000 0111</w:t>
@@ -1296,16 +1257,12 @@
               <w:spacing w:after="0" w:line="240" w:lineRule="auto"/>
               <w:rPr>
                 <w:rFonts w:ascii="Times New Roman" w:eastAsia="Times New Roman" w:hAnsi="Times New Roman" w:cs="Times New Roman"/>
-                <w:sz w:val="24"/>
-                <w:szCs w:val="24"/>
                 <w:lang w:eastAsia="es-CR"/>
               </w:rPr>
             </w:pPr>
             <w:r>
               <w:rPr>
                 <w:rFonts w:ascii="Times New Roman" w:eastAsia="Times New Roman" w:hAnsi="Times New Roman" w:cs="Times New Roman"/>
-                <w:sz w:val="24"/>
-                <w:szCs w:val="24"/>
                 <w:lang w:eastAsia="es-CR"/>
               </w:rPr>
               <w:t>7</w:t>
@@ -1328,16 +1285,12 @@
               <w:spacing w:after="0" w:line="240" w:lineRule="auto"/>
               <w:rPr>
                 <w:rFonts w:ascii="Times New Roman" w:eastAsia="Times New Roman" w:hAnsi="Times New Roman" w:cs="Times New Roman"/>
-                <w:sz w:val="24"/>
-                <w:szCs w:val="24"/>
                 <w:lang w:eastAsia="es-CR"/>
               </w:rPr>
             </w:pPr>
             <w:r>
               <w:rPr>
                 <w:rFonts w:ascii="Times New Roman" w:eastAsia="Times New Roman" w:hAnsi="Times New Roman" w:cs="Times New Roman"/>
-                <w:sz w:val="24"/>
-                <w:szCs w:val="24"/>
                 <w:lang w:eastAsia="es-CR"/>
               </w:rPr>
               <w:t>1000</w:t>
@@ -1355,16 +1308,12 @@
               <w:spacing w:after="0" w:line="240" w:lineRule="auto"/>
               <w:rPr>
                 <w:rFonts w:ascii="Times New Roman" w:eastAsia="Times New Roman" w:hAnsi="Times New Roman" w:cs="Times New Roman"/>
-                <w:sz w:val="24"/>
-                <w:szCs w:val="24"/>
                 <w:lang w:eastAsia="es-CR"/>
               </w:rPr>
             </w:pPr>
             <w:r>
               <w:rPr>
                 <w:rFonts w:ascii="Times New Roman" w:eastAsia="Times New Roman" w:hAnsi="Times New Roman" w:cs="Times New Roman"/>
-                <w:sz w:val="24"/>
-                <w:szCs w:val="24"/>
                 <w:lang w:eastAsia="es-CR"/>
               </w:rPr>
               <w:t>0000 1000</w:t>
@@ -1382,16 +1331,12 @@
               <w:spacing w:after="0" w:line="240" w:lineRule="auto"/>
               <w:rPr>
                 <w:rFonts w:ascii="Times New Roman" w:eastAsia="Times New Roman" w:hAnsi="Times New Roman" w:cs="Times New Roman"/>
-                <w:sz w:val="24"/>
-                <w:szCs w:val="24"/>
                 <w:lang w:eastAsia="es-CR"/>
               </w:rPr>
             </w:pPr>
             <w:r>
               <w:rPr>
                 <w:rFonts w:ascii="Times New Roman" w:eastAsia="Times New Roman" w:hAnsi="Times New Roman" w:cs="Times New Roman"/>
-                <w:sz w:val="24"/>
-                <w:szCs w:val="24"/>
                 <w:lang w:eastAsia="es-CR"/>
               </w:rPr>
               <w:t>8</w:t>
@@ -1414,16 +1359,12 @@
               <w:spacing w:after="0" w:line="240" w:lineRule="auto"/>
               <w:rPr>
                 <w:rFonts w:ascii="Times New Roman" w:eastAsia="Times New Roman" w:hAnsi="Times New Roman" w:cs="Times New Roman"/>
-                <w:sz w:val="24"/>
-                <w:szCs w:val="24"/>
                 <w:lang w:eastAsia="es-CR"/>
               </w:rPr>
             </w:pPr>
             <w:r>
               <w:rPr>
                 <w:rFonts w:ascii="Times New Roman" w:eastAsia="Times New Roman" w:hAnsi="Times New Roman" w:cs="Times New Roman"/>
-                <w:sz w:val="24"/>
-                <w:szCs w:val="24"/>
                 <w:lang w:eastAsia="es-CR"/>
               </w:rPr>
               <w:t>1001</w:t>
@@ -1441,16 +1382,12 @@
               <w:spacing w:after="0" w:line="240" w:lineRule="auto"/>
               <w:rPr>
                 <w:rFonts w:ascii="Times New Roman" w:eastAsia="Times New Roman" w:hAnsi="Times New Roman" w:cs="Times New Roman"/>
-                <w:sz w:val="24"/>
-                <w:szCs w:val="24"/>
                 <w:lang w:eastAsia="es-CR"/>
               </w:rPr>
             </w:pPr>
             <w:r>
               <w:rPr>
                 <w:rFonts w:ascii="Times New Roman" w:eastAsia="Times New Roman" w:hAnsi="Times New Roman" w:cs="Times New Roman"/>
-                <w:sz w:val="24"/>
-                <w:szCs w:val="24"/>
                 <w:lang w:eastAsia="es-CR"/>
               </w:rPr>
               <w:t>0000 1001</w:t>
@@ -1468,16 +1405,12 @@
               <w:spacing w:after="0" w:line="240" w:lineRule="auto"/>
               <w:rPr>
                 <w:rFonts w:ascii="Times New Roman" w:eastAsia="Times New Roman" w:hAnsi="Times New Roman" w:cs="Times New Roman"/>
-                <w:sz w:val="24"/>
-                <w:szCs w:val="24"/>
                 <w:lang w:eastAsia="es-CR"/>
               </w:rPr>
             </w:pPr>
             <w:r>
               <w:rPr>
                 <w:rFonts w:ascii="Times New Roman" w:eastAsia="Times New Roman" w:hAnsi="Times New Roman" w:cs="Times New Roman"/>
-                <w:sz w:val="24"/>
-                <w:szCs w:val="24"/>
                 <w:lang w:eastAsia="es-CR"/>
               </w:rPr>
               <w:t>9</w:t>
@@ -1500,16 +1433,12 @@
               <w:spacing w:after="0" w:line="240" w:lineRule="auto"/>
               <w:rPr>
                 <w:rFonts w:ascii="Times New Roman" w:eastAsia="Times New Roman" w:hAnsi="Times New Roman" w:cs="Times New Roman"/>
-                <w:sz w:val="24"/>
-                <w:szCs w:val="24"/>
                 <w:lang w:eastAsia="es-CR"/>
               </w:rPr>
             </w:pPr>
             <w:r>
               <w:rPr>
                 <w:rFonts w:ascii="Times New Roman" w:eastAsia="Times New Roman" w:hAnsi="Times New Roman" w:cs="Times New Roman"/>
-                <w:sz w:val="24"/>
-                <w:szCs w:val="24"/>
                 <w:lang w:eastAsia="es-CR"/>
               </w:rPr>
               <w:t>1010</w:t>
@@ -1527,16 +1456,12 @@
               <w:spacing w:after="0" w:line="240" w:lineRule="auto"/>
               <w:rPr>
                 <w:rFonts w:ascii="Times New Roman" w:eastAsia="Times New Roman" w:hAnsi="Times New Roman" w:cs="Times New Roman"/>
-                <w:sz w:val="24"/>
-                <w:szCs w:val="24"/>
                 <w:lang w:eastAsia="es-CR"/>
               </w:rPr>
             </w:pPr>
             <w:r>
               <w:rPr>
                 <w:rFonts w:ascii="Times New Roman" w:eastAsia="Times New Roman" w:hAnsi="Times New Roman" w:cs="Times New Roman"/>
-                <w:sz w:val="24"/>
-                <w:szCs w:val="24"/>
                 <w:lang w:eastAsia="es-CR"/>
               </w:rPr>
               <w:t>0001 0000</w:t>
@@ -1554,16 +1479,12 @@
               <w:spacing w:after="0" w:line="240" w:lineRule="auto"/>
               <w:rPr>
                 <w:rFonts w:ascii="Times New Roman" w:eastAsia="Times New Roman" w:hAnsi="Times New Roman" w:cs="Times New Roman"/>
-                <w:sz w:val="24"/>
-                <w:szCs w:val="24"/>
                 <w:lang w:eastAsia="es-CR"/>
               </w:rPr>
             </w:pPr>
             <w:r>
               <w:rPr>
                 <w:rFonts w:ascii="Times New Roman" w:eastAsia="Times New Roman" w:hAnsi="Times New Roman" w:cs="Times New Roman"/>
-                <w:sz w:val="24"/>
-                <w:szCs w:val="24"/>
                 <w:lang w:eastAsia="es-CR"/>
               </w:rPr>
               <w:t>10</w:t>
@@ -1586,16 +1507,12 @@
               <w:spacing w:after="0" w:line="240" w:lineRule="auto"/>
               <w:rPr>
                 <w:rFonts w:ascii="Times New Roman" w:eastAsia="Times New Roman" w:hAnsi="Times New Roman" w:cs="Times New Roman"/>
-                <w:sz w:val="24"/>
-                <w:szCs w:val="24"/>
                 <w:lang w:eastAsia="es-CR"/>
               </w:rPr>
             </w:pPr>
             <w:r>
               <w:rPr>
                 <w:rFonts w:ascii="Times New Roman" w:eastAsia="Times New Roman" w:hAnsi="Times New Roman" w:cs="Times New Roman"/>
-                <w:sz w:val="24"/>
-                <w:szCs w:val="24"/>
                 <w:lang w:eastAsia="es-CR"/>
               </w:rPr>
               <w:t>1011</w:t>
@@ -1613,16 +1530,12 @@
               <w:spacing w:after="0" w:line="240" w:lineRule="auto"/>
               <w:rPr>
                 <w:rFonts w:ascii="Times New Roman" w:eastAsia="Times New Roman" w:hAnsi="Times New Roman" w:cs="Times New Roman"/>
-                <w:sz w:val="24"/>
-                <w:szCs w:val="24"/>
                 <w:lang w:eastAsia="es-CR"/>
               </w:rPr>
             </w:pPr>
             <w:r>
               <w:rPr>
                 <w:rFonts w:ascii="Times New Roman" w:eastAsia="Times New Roman" w:hAnsi="Times New Roman" w:cs="Times New Roman"/>
-                <w:sz w:val="24"/>
-                <w:szCs w:val="24"/>
                 <w:lang w:eastAsia="es-CR"/>
               </w:rPr>
               <w:t>0001 0001</w:t>
@@ -1640,16 +1553,12 @@
               <w:spacing w:after="0" w:line="240" w:lineRule="auto"/>
               <w:rPr>
                 <w:rFonts w:ascii="Times New Roman" w:eastAsia="Times New Roman" w:hAnsi="Times New Roman" w:cs="Times New Roman"/>
-                <w:sz w:val="24"/>
-                <w:szCs w:val="24"/>
                 <w:lang w:eastAsia="es-CR"/>
               </w:rPr>
             </w:pPr>
             <w:r>
               <w:rPr>
                 <w:rFonts w:ascii="Times New Roman" w:eastAsia="Times New Roman" w:hAnsi="Times New Roman" w:cs="Times New Roman"/>
-                <w:sz w:val="24"/>
-                <w:szCs w:val="24"/>
                 <w:lang w:eastAsia="es-CR"/>
               </w:rPr>
               <w:t>11</w:t>
@@ -1672,16 +1581,12 @@
               <w:spacing w:after="0" w:line="240" w:lineRule="auto"/>
               <w:rPr>
                 <w:rFonts w:ascii="Times New Roman" w:eastAsia="Times New Roman" w:hAnsi="Times New Roman" w:cs="Times New Roman"/>
-                <w:sz w:val="24"/>
-                <w:szCs w:val="24"/>
                 <w:lang w:eastAsia="es-CR"/>
               </w:rPr>
             </w:pPr>
             <w:r>
               <w:rPr>
                 <w:rFonts w:ascii="Times New Roman" w:eastAsia="Times New Roman" w:hAnsi="Times New Roman" w:cs="Times New Roman"/>
-                <w:sz w:val="24"/>
-                <w:szCs w:val="24"/>
                 <w:lang w:eastAsia="es-CR"/>
               </w:rPr>
               <w:t>1100</w:t>
@@ -1699,16 +1604,12 @@
               <w:spacing w:after="0" w:line="240" w:lineRule="auto"/>
               <w:rPr>
                 <w:rFonts w:ascii="Times New Roman" w:eastAsia="Times New Roman" w:hAnsi="Times New Roman" w:cs="Times New Roman"/>
-                <w:sz w:val="24"/>
-                <w:szCs w:val="24"/>
                 <w:lang w:eastAsia="es-CR"/>
               </w:rPr>
             </w:pPr>
             <w:r>
               <w:rPr>
                 <w:rFonts w:ascii="Times New Roman" w:eastAsia="Times New Roman" w:hAnsi="Times New Roman" w:cs="Times New Roman"/>
-                <w:sz w:val="24"/>
-                <w:szCs w:val="24"/>
                 <w:lang w:eastAsia="es-CR"/>
               </w:rPr>
               <w:t>0001 0010</w:t>
@@ -1726,16 +1627,12 @@
               <w:spacing w:after="0" w:line="240" w:lineRule="auto"/>
               <w:rPr>
                 <w:rFonts w:ascii="Times New Roman" w:eastAsia="Times New Roman" w:hAnsi="Times New Roman" w:cs="Times New Roman"/>
-                <w:sz w:val="24"/>
-                <w:szCs w:val="24"/>
                 <w:lang w:eastAsia="es-CR"/>
               </w:rPr>
             </w:pPr>
             <w:r>
               <w:rPr>
                 <w:rFonts w:ascii="Times New Roman" w:eastAsia="Times New Roman" w:hAnsi="Times New Roman" w:cs="Times New Roman"/>
-                <w:sz w:val="24"/>
-                <w:szCs w:val="24"/>
                 <w:lang w:eastAsia="es-CR"/>
               </w:rPr>
               <w:t>12</w:t>
@@ -1758,16 +1655,12 @@
               <w:spacing w:after="0" w:line="240" w:lineRule="auto"/>
               <w:rPr>
                 <w:rFonts w:ascii="Times New Roman" w:eastAsia="Times New Roman" w:hAnsi="Times New Roman" w:cs="Times New Roman"/>
-                <w:sz w:val="24"/>
-                <w:szCs w:val="24"/>
                 <w:lang w:eastAsia="es-CR"/>
               </w:rPr>
             </w:pPr>
             <w:r>
               <w:rPr>
                 <w:rFonts w:ascii="Times New Roman" w:eastAsia="Times New Roman" w:hAnsi="Times New Roman" w:cs="Times New Roman"/>
-                <w:sz w:val="24"/>
-                <w:szCs w:val="24"/>
                 <w:lang w:eastAsia="es-CR"/>
               </w:rPr>
               <w:t>1101</w:t>
@@ -1785,16 +1678,12 @@
               <w:spacing w:after="0" w:line="240" w:lineRule="auto"/>
               <w:rPr>
                 <w:rFonts w:ascii="Times New Roman" w:eastAsia="Times New Roman" w:hAnsi="Times New Roman" w:cs="Times New Roman"/>
-                <w:sz w:val="24"/>
-                <w:szCs w:val="24"/>
                 <w:lang w:eastAsia="es-CR"/>
               </w:rPr>
             </w:pPr>
             <w:r>
               <w:rPr>
                 <w:rFonts w:ascii="Times New Roman" w:eastAsia="Times New Roman" w:hAnsi="Times New Roman" w:cs="Times New Roman"/>
-                <w:sz w:val="24"/>
-                <w:szCs w:val="24"/>
                 <w:lang w:eastAsia="es-CR"/>
               </w:rPr>
               <w:t>0001 0011</w:t>
@@ -1812,16 +1701,12 @@
               <w:spacing w:after="0" w:line="240" w:lineRule="auto"/>
               <w:rPr>
                 <w:rFonts w:ascii="Times New Roman" w:eastAsia="Times New Roman" w:hAnsi="Times New Roman" w:cs="Times New Roman"/>
-                <w:sz w:val="24"/>
-                <w:szCs w:val="24"/>
                 <w:lang w:eastAsia="es-CR"/>
               </w:rPr>
             </w:pPr>
             <w:r>
               <w:rPr>
                 <w:rFonts w:ascii="Times New Roman" w:eastAsia="Times New Roman" w:hAnsi="Times New Roman" w:cs="Times New Roman"/>
-                <w:sz w:val="24"/>
-                <w:szCs w:val="24"/>
                 <w:lang w:eastAsia="es-CR"/>
               </w:rPr>
               <w:t>13</w:t>
@@ -1844,16 +1729,12 @@
               <w:spacing w:after="0" w:line="240" w:lineRule="auto"/>
               <w:rPr>
                 <w:rFonts w:ascii="Times New Roman" w:eastAsia="Times New Roman" w:hAnsi="Times New Roman" w:cs="Times New Roman"/>
-                <w:sz w:val="24"/>
-                <w:szCs w:val="24"/>
                 <w:lang w:eastAsia="es-CR"/>
               </w:rPr>
             </w:pPr>
             <w:r>
               <w:rPr>
                 <w:rFonts w:ascii="Times New Roman" w:eastAsia="Times New Roman" w:hAnsi="Times New Roman" w:cs="Times New Roman"/>
-                <w:sz w:val="24"/>
-                <w:szCs w:val="24"/>
                 <w:lang w:eastAsia="es-CR"/>
               </w:rPr>
               <w:t>1110</w:t>
@@ -1871,16 +1752,12 @@
               <w:spacing w:after="0" w:line="240" w:lineRule="auto"/>
               <w:rPr>
                 <w:rFonts w:ascii="Times New Roman" w:eastAsia="Times New Roman" w:hAnsi="Times New Roman" w:cs="Times New Roman"/>
-                <w:sz w:val="24"/>
-                <w:szCs w:val="24"/>
                 <w:lang w:eastAsia="es-CR"/>
               </w:rPr>
             </w:pPr>
             <w:r>
               <w:rPr>
                 <w:rFonts w:ascii="Times New Roman" w:eastAsia="Times New Roman" w:hAnsi="Times New Roman" w:cs="Times New Roman"/>
-                <w:sz w:val="24"/>
-                <w:szCs w:val="24"/>
                 <w:lang w:eastAsia="es-CR"/>
               </w:rPr>
               <w:t>0001 0100</w:t>
@@ -1898,16 +1775,12 @@
               <w:spacing w:after="0" w:line="240" w:lineRule="auto"/>
               <w:rPr>
                 <w:rFonts w:ascii="Times New Roman" w:eastAsia="Times New Roman" w:hAnsi="Times New Roman" w:cs="Times New Roman"/>
-                <w:sz w:val="24"/>
-                <w:szCs w:val="24"/>
                 <w:lang w:eastAsia="es-CR"/>
               </w:rPr>
             </w:pPr>
             <w:r>
               <w:rPr>
                 <w:rFonts w:ascii="Times New Roman" w:eastAsia="Times New Roman" w:hAnsi="Times New Roman" w:cs="Times New Roman"/>
-                <w:sz w:val="24"/>
-                <w:szCs w:val="24"/>
                 <w:lang w:eastAsia="es-CR"/>
               </w:rPr>
               <w:t>14</w:t>
@@ -1930,16 +1803,12 @@
               <w:spacing w:after="0" w:line="240" w:lineRule="auto"/>
               <w:rPr>
                 <w:rFonts w:ascii="Times New Roman" w:eastAsia="Times New Roman" w:hAnsi="Times New Roman" w:cs="Times New Roman"/>
-                <w:sz w:val="24"/>
-                <w:szCs w:val="24"/>
                 <w:lang w:eastAsia="es-CR"/>
               </w:rPr>
             </w:pPr>
             <w:r>
               <w:rPr>
                 <w:rFonts w:ascii="Times New Roman" w:eastAsia="Times New Roman" w:hAnsi="Times New Roman" w:cs="Times New Roman"/>
-                <w:sz w:val="24"/>
-                <w:szCs w:val="24"/>
                 <w:lang w:eastAsia="es-CR"/>
               </w:rPr>
               <w:t>1111</w:t>
@@ -1957,16 +1826,12 @@
               <w:spacing w:after="0" w:line="240" w:lineRule="auto"/>
               <w:rPr>
                 <w:rFonts w:ascii="Times New Roman" w:eastAsia="Times New Roman" w:hAnsi="Times New Roman" w:cs="Times New Roman"/>
-                <w:sz w:val="24"/>
-                <w:szCs w:val="24"/>
                 <w:lang w:eastAsia="es-CR"/>
               </w:rPr>
             </w:pPr>
             <w:r>
               <w:rPr>
                 <w:rFonts w:ascii="Times New Roman" w:eastAsia="Times New Roman" w:hAnsi="Times New Roman" w:cs="Times New Roman"/>
-                <w:sz w:val="24"/>
-                <w:szCs w:val="24"/>
                 <w:lang w:eastAsia="es-CR"/>
               </w:rPr>
               <w:t>0001 0101</w:t>
@@ -1984,16 +1849,12 @@
               <w:spacing w:after="0" w:line="240" w:lineRule="auto"/>
               <w:rPr>
                 <w:rFonts w:ascii="Times New Roman" w:eastAsia="Times New Roman" w:hAnsi="Times New Roman" w:cs="Times New Roman"/>
-                <w:sz w:val="24"/>
-                <w:szCs w:val="24"/>
                 <w:lang w:eastAsia="es-CR"/>
               </w:rPr>
             </w:pPr>
             <w:r>
               <w:rPr>
                 <w:rFonts w:ascii="Times New Roman" w:eastAsia="Times New Roman" w:hAnsi="Times New Roman" w:cs="Times New Roman"/>
-                <w:sz w:val="24"/>
-                <w:szCs w:val="24"/>
                 <w:lang w:eastAsia="es-CR"/>
               </w:rPr>
               <w:t>15</w:t>
@@ -2015,20 +1876,6 @@
           <w:lang w:eastAsia="es-CR"/>
         </w:rPr>
       </w:pPr>
-    </w:p>
-    <w:p>
-      <w:pPr>
-        <w:spacing w:before="100" w:beforeAutospacing="1" w:after="100" w:afterAutospacing="1" w:line="240" w:lineRule="auto"/>
-        <w:outlineLvl w:val="2"/>
-        <w:rPr>
-          <w:rFonts w:ascii="Times New Roman" w:eastAsia="Times New Roman" w:hAnsi="Times New Roman" w:cs="Times New Roman"/>
-          <w:b/>
-          <w:bCs/>
-          <w:sz w:val="27"/>
-          <w:szCs w:val="27"/>
-          <w:lang w:eastAsia="es-CR"/>
-        </w:rPr>
-      </w:pPr>
       <w:r>
         <w:rPr>
           <w:rFonts w:ascii="Times New Roman" w:eastAsia="Times New Roman" w:hAnsi="Times New Roman" w:cs="Times New Roman"/>
@@ -2451,13 +2298,13 @@
     <w:p>
       <w:pPr>
         <w:spacing w:before="100" w:beforeAutospacing="1" w:after="100" w:afterAutospacing="1" w:line="240" w:lineRule="auto"/>
+        <w:outlineLvl w:val="2"/>
         <w:rPr>
           <w:rFonts w:ascii="Times New Roman" w:eastAsia="Times New Roman" w:hAnsi="Times New Roman" w:cs="Times New Roman"/>
           <w:b/>
           <w:bCs/>
-          <w:sz w:val="24"/>
-          <w:szCs w:val="24"/>
-          <w:u w:val="single"/>
+          <w:sz w:val="27"/>
+          <w:szCs w:val="27"/>
           <w:lang w:eastAsia="es-CR"/>
         </w:rPr>
       </w:pPr>
@@ -2466,11 +2313,11 @@
           <w:rFonts w:ascii="Times New Roman" w:eastAsia="Times New Roman" w:hAnsi="Times New Roman" w:cs="Times New Roman"/>
           <w:b/>
           <w:bCs/>
-          <w:sz w:val="24"/>
-          <w:szCs w:val="24"/>
-          <w:lang w:eastAsia="es-CR"/>
-        </w:rPr>
-        <w:t>Consulte el avance desde Github</w:t>
+          <w:sz w:val="27"/>
+          <w:szCs w:val="27"/>
+          <w:lang w:eastAsia="es-CR"/>
+        </w:rPr>
+        <w:t>Bitácora de Trabajo - 7 de marzo de 2025</w:t>
       </w:r>
     </w:p>
     <w:p>
@@ -2478,13 +2325,40 @@
         <w:spacing w:before="100" w:beforeAutospacing="1" w:after="100" w:afterAutospacing="1" w:line="240" w:lineRule="auto"/>
         <w:rPr>
           <w:rFonts w:ascii="Times New Roman" w:eastAsia="Times New Roman" w:hAnsi="Times New Roman" w:cs="Times New Roman"/>
+          <w:sz w:val="24"/>
+          <w:szCs w:val="24"/>
+          <w:lang w:eastAsia="es-CR"/>
+        </w:rPr>
+      </w:pPr>
+      <w:r>
+        <w:rPr>
+          <w:rFonts w:ascii="Times New Roman" w:eastAsia="Times New Roman" w:hAnsi="Times New Roman" w:cs="Times New Roman"/>
           <w:b/>
           <w:bCs/>
           <w:sz w:val="24"/>
           <w:szCs w:val="24"/>
           <w:lang w:eastAsia="es-CR"/>
         </w:rPr>
-      </w:pPr>
+        <w:t>Actividad:</w:t>
+      </w:r>
+      <w:r>
+        <w:rPr>
+          <w:rFonts w:ascii="Times New Roman" w:eastAsia="Times New Roman" w:hAnsi="Times New Roman" w:cs="Times New Roman"/>
+          <w:sz w:val="24"/>
+          <w:szCs w:val="24"/>
+          <w:lang w:eastAsia="es-CR"/>
+        </w:rPr>
+        <w:t xml:space="preserve"> Implementación de la primera fase de un sumador de 4 bits en VHDL</w:t>
+      </w:r>
+      <w:r>
+        <w:rPr>
+          <w:rFonts w:ascii="Times New Roman" w:eastAsia="Times New Roman" w:hAnsi="Times New Roman" w:cs="Times New Roman"/>
+          <w:sz w:val="24"/>
+          <w:szCs w:val="24"/>
+          <w:lang w:eastAsia="es-CR"/>
+        </w:rPr>
+        <w:br/>
+      </w:r>
       <w:r>
         <w:rPr>
           <w:rFonts w:ascii="Times New Roman" w:eastAsia="Times New Roman" w:hAnsi="Times New Roman" w:cs="Times New Roman"/>
@@ -2494,7 +2368,25 @@
           <w:szCs w:val="24"/>
           <w:lang w:eastAsia="es-CR"/>
         </w:rPr>
-        <w:t>https://github.com/</w:t>
+        <w:t>Estado:</w:t>
+      </w:r>
+      <w:r>
+        <w:rPr>
+          <w:rFonts w:ascii="Times New Roman" w:eastAsia="Times New Roman" w:hAnsi="Times New Roman" w:cs="Times New Roman"/>
+          <w:sz w:val="24"/>
+          <w:szCs w:val="24"/>
+          <w:lang w:eastAsia="es-CR"/>
+        </w:rPr>
+        <w:t xml:space="preserve"> Avance parcial</w:t>
+      </w:r>
+      <w:r>
+        <w:rPr>
+          <w:rFonts w:ascii="Times New Roman" w:eastAsia="Times New Roman" w:hAnsi="Times New Roman" w:cs="Times New Roman"/>
+          <w:sz w:val="24"/>
+          <w:szCs w:val="24"/>
+          <w:lang w:eastAsia="es-CR"/>
+        </w:rPr>
+        <w:br/>
       </w:r>
       <w:r>
         <w:rPr>
@@ -2503,11 +2395,93 @@
           <w:bCs/>
           <w:sz w:val="24"/>
           <w:szCs w:val="24"/>
-          <w:u w:val="single"/>
-          <w:lang w:eastAsia="es-CR"/>
-        </w:rPr>
-        <w:t>Randall</w:t>
-      </w:r>
+          <w:lang w:eastAsia="es-CR"/>
+        </w:rPr>
+        <w:t>Progreso:</w:t>
+      </w:r>
+    </w:p>
+    <w:p>
+      <w:pPr>
+        <w:numPr>
+          <w:ilvl w:val="0"/>
+          <w:numId w:val="26"/>
+        </w:numPr>
+        <w:spacing w:before="100" w:beforeAutospacing="1" w:after="100" w:afterAutospacing="1" w:line="240" w:lineRule="auto"/>
+        <w:rPr>
+          <w:rFonts w:ascii="Times New Roman" w:eastAsia="Times New Roman" w:hAnsi="Times New Roman" w:cs="Times New Roman"/>
+          <w:sz w:val="24"/>
+          <w:szCs w:val="24"/>
+          <w:lang w:eastAsia="es-CR"/>
+        </w:rPr>
+      </w:pPr>
+      <w:r>
+        <w:rPr>
+          <w:rFonts w:ascii="Times New Roman" w:eastAsia="Times New Roman" w:hAnsi="Times New Roman" w:cs="Times New Roman"/>
+          <w:sz w:val="24"/>
+          <w:szCs w:val="24"/>
+          <w:lang w:eastAsia="es-CR"/>
+        </w:rPr>
+        <w:t>Se diseñó la estructura base del sumador de 4 bits utilizando un modelo de estructura en VHDL.</w:t>
+      </w:r>
+    </w:p>
+    <w:p>
+      <w:pPr>
+        <w:numPr>
+          <w:ilvl w:val="0"/>
+          <w:numId w:val="26"/>
+        </w:numPr>
+        <w:spacing w:before="100" w:beforeAutospacing="1" w:after="100" w:afterAutospacing="1" w:line="240" w:lineRule="auto"/>
+        <w:rPr>
+          <w:rFonts w:ascii="Times New Roman" w:eastAsia="Times New Roman" w:hAnsi="Times New Roman" w:cs="Times New Roman"/>
+          <w:sz w:val="24"/>
+          <w:szCs w:val="24"/>
+          <w:lang w:eastAsia="es-CR"/>
+        </w:rPr>
+      </w:pPr>
+      <w:r>
+        <w:rPr>
+          <w:rFonts w:ascii="Times New Roman" w:eastAsia="Times New Roman" w:hAnsi="Times New Roman" w:cs="Times New Roman"/>
+          <w:sz w:val="24"/>
+          <w:szCs w:val="24"/>
+          <w:lang w:eastAsia="es-CR"/>
+        </w:rPr>
+        <w:t>Se definieron las conexiones entre los sumadores completos de 1 bit.</w:t>
+      </w:r>
+    </w:p>
+    <w:p>
+      <w:pPr>
+        <w:numPr>
+          <w:ilvl w:val="0"/>
+          <w:numId w:val="26"/>
+        </w:numPr>
+        <w:spacing w:before="100" w:beforeAutospacing="1" w:after="100" w:afterAutospacing="1" w:line="240" w:lineRule="auto"/>
+        <w:rPr>
+          <w:rFonts w:ascii="Times New Roman" w:eastAsia="Times New Roman" w:hAnsi="Times New Roman" w:cs="Times New Roman"/>
+          <w:sz w:val="24"/>
+          <w:szCs w:val="24"/>
+          <w:lang w:eastAsia="es-CR"/>
+        </w:rPr>
+      </w:pPr>
+      <w:r>
+        <w:rPr>
+          <w:rFonts w:ascii="Times New Roman" w:eastAsia="Times New Roman" w:hAnsi="Times New Roman" w:cs="Times New Roman"/>
+          <w:sz w:val="24"/>
+          <w:szCs w:val="24"/>
+          <w:lang w:eastAsia="es-CR"/>
+        </w:rPr>
+        <w:t>Se realizó una primera prueba funcional en simulación.</w:t>
+      </w:r>
+    </w:p>
+    <w:p>
+      <w:pPr>
+        <w:spacing w:before="100" w:beforeAutospacing="1" w:after="100" w:afterAutospacing="1" w:line="240" w:lineRule="auto"/>
+        <w:rPr>
+          <w:rFonts w:ascii="Times New Roman" w:eastAsia="Times New Roman" w:hAnsi="Times New Roman" w:cs="Times New Roman"/>
+          <w:sz w:val="24"/>
+          <w:szCs w:val="24"/>
+          <w:lang w:eastAsia="es-CR"/>
+        </w:rPr>
+      </w:pPr>
       <w:r>
         <w:rPr>
           <w:rFonts w:ascii="Times New Roman" w:eastAsia="Times New Roman" w:hAnsi="Times New Roman" w:cs="Times New Roman"/>
@@ -2517,8 +2491,1391 @@
           <w:szCs w:val="24"/>
           <w:lang w:eastAsia="es-CR"/>
         </w:rPr>
-        <w:t>-BL/Rbolanos-Amunoz-Crodriguez-digital-design-lab-2024.git</w:t>
-      </w:r>
+        <w:t>Próximos Pasos:</w:t>
+      </w:r>
+    </w:p>
+    <w:p>
+      <w:pPr>
+        <w:numPr>
+          <w:ilvl w:val="0"/>
+          <w:numId w:val="27"/>
+        </w:numPr>
+        <w:spacing w:before="100" w:beforeAutospacing="1" w:after="100" w:afterAutospacing="1" w:line="240" w:lineRule="auto"/>
+        <w:rPr>
+          <w:rFonts w:ascii="Times New Roman" w:eastAsia="Times New Roman" w:hAnsi="Times New Roman" w:cs="Times New Roman"/>
+          <w:sz w:val="24"/>
+          <w:szCs w:val="24"/>
+          <w:lang w:eastAsia="es-CR"/>
+        </w:rPr>
+      </w:pPr>
+      <w:r>
+        <w:rPr>
+          <w:rFonts w:ascii="Times New Roman" w:eastAsia="Times New Roman" w:hAnsi="Times New Roman" w:cs="Times New Roman"/>
+          <w:sz w:val="24"/>
+          <w:szCs w:val="24"/>
+          <w:lang w:eastAsia="es-CR"/>
+        </w:rPr>
+        <w:t>Verificar y corregir posibles errores en la implementación.</w:t>
+      </w:r>
+    </w:p>
+    <w:p>
+      <w:pPr>
+        <w:numPr>
+          <w:ilvl w:val="0"/>
+          <w:numId w:val="27"/>
+        </w:numPr>
+        <w:spacing w:before="100" w:beforeAutospacing="1" w:after="100" w:afterAutospacing="1" w:line="240" w:lineRule="auto"/>
+        <w:rPr>
+          <w:rFonts w:ascii="Times New Roman" w:eastAsia="Times New Roman" w:hAnsi="Times New Roman" w:cs="Times New Roman"/>
+          <w:sz w:val="24"/>
+          <w:szCs w:val="24"/>
+          <w:lang w:eastAsia="es-CR"/>
+        </w:rPr>
+      </w:pPr>
+      <w:r>
+        <w:rPr>
+          <w:rFonts w:ascii="Times New Roman" w:eastAsia="Times New Roman" w:hAnsi="Times New Roman" w:cs="Times New Roman"/>
+          <w:sz w:val="24"/>
+          <w:szCs w:val="24"/>
+          <w:lang w:eastAsia="es-CR"/>
+        </w:rPr>
+        <w:t>Asignar pines para la FPGA.</w:t>
+      </w:r>
+    </w:p>
+    <w:p>
+      <w:pPr>
+        <w:numPr>
+          <w:ilvl w:val="0"/>
+          <w:numId w:val="27"/>
+        </w:numPr>
+        <w:spacing w:before="100" w:beforeAutospacing="1" w:after="100" w:afterAutospacing="1" w:line="240" w:lineRule="auto"/>
+        <w:rPr>
+          <w:rFonts w:ascii="Times New Roman" w:eastAsia="Times New Roman" w:hAnsi="Times New Roman" w:cs="Times New Roman"/>
+          <w:sz w:val="24"/>
+          <w:szCs w:val="24"/>
+          <w:lang w:eastAsia="es-CR"/>
+        </w:rPr>
+      </w:pPr>
+      <w:r>
+        <w:rPr>
+          <w:rFonts w:ascii="Times New Roman" w:eastAsia="Times New Roman" w:hAnsi="Times New Roman" w:cs="Times New Roman"/>
+          <w:sz w:val="24"/>
+          <w:szCs w:val="24"/>
+          <w:lang w:eastAsia="es-CR"/>
+        </w:rPr>
+        <w:t xml:space="preserve">Crear el </w:t>
+      </w:r>
+      <w:proofErr w:type="spellStart"/>
+      <w:r>
+        <w:rPr>
+          <w:rFonts w:ascii="Times New Roman" w:eastAsia="Times New Roman" w:hAnsi="Times New Roman" w:cs="Times New Roman"/>
+          <w:sz w:val="24"/>
+          <w:szCs w:val="24"/>
+          <w:lang w:eastAsia="es-CR"/>
+        </w:rPr>
+        <w:t>testbench</w:t>
+      </w:r>
+      <w:proofErr w:type="spellEnd"/>
+      <w:r>
+        <w:rPr>
+          <w:rFonts w:ascii="Times New Roman" w:eastAsia="Times New Roman" w:hAnsi="Times New Roman" w:cs="Times New Roman"/>
+          <w:sz w:val="24"/>
+          <w:szCs w:val="24"/>
+          <w:lang w:eastAsia="es-CR"/>
+        </w:rPr>
+        <w:t xml:space="preserve"> para validar el diseño.</w:t>
+      </w:r>
+    </w:p>
+    <w:p>
+      <w:pPr>
+        <w:spacing w:after="0" w:line="240" w:lineRule="auto"/>
+        <w:rPr>
+          <w:rFonts w:ascii="Times New Roman" w:eastAsia="Times New Roman" w:hAnsi="Times New Roman" w:cs="Times New Roman"/>
+          <w:sz w:val="24"/>
+          <w:szCs w:val="24"/>
+          <w:lang w:eastAsia="es-CR"/>
+        </w:rPr>
+      </w:pPr>
+    </w:p>
+    <w:p>
+      <w:pPr>
+        <w:spacing w:before="100" w:beforeAutospacing="1" w:after="100" w:afterAutospacing="1" w:line="240" w:lineRule="auto"/>
+        <w:outlineLvl w:val="2"/>
+        <w:rPr>
+          <w:rFonts w:ascii="Times New Roman" w:eastAsia="Times New Roman" w:hAnsi="Times New Roman" w:cs="Times New Roman"/>
+          <w:b/>
+          <w:bCs/>
+          <w:sz w:val="27"/>
+          <w:szCs w:val="27"/>
+          <w:lang w:eastAsia="es-CR"/>
+        </w:rPr>
+      </w:pPr>
+      <w:r>
+        <w:rPr>
+          <w:rFonts w:ascii="Times New Roman" w:eastAsia="Times New Roman" w:hAnsi="Times New Roman" w:cs="Times New Roman"/>
+          <w:b/>
+          <w:bCs/>
+          <w:sz w:val="27"/>
+          <w:szCs w:val="27"/>
+          <w:lang w:eastAsia="es-CR"/>
+        </w:rPr>
+        <w:t>Bitácora de Trabajo - 8 de marzo de 2025</w:t>
+      </w:r>
+    </w:p>
+    <w:p>
+      <w:pPr>
+        <w:spacing w:before="100" w:beforeAutospacing="1" w:after="100" w:afterAutospacing="1" w:line="240" w:lineRule="auto"/>
+        <w:rPr>
+          <w:rFonts w:ascii="Times New Roman" w:eastAsia="Times New Roman" w:hAnsi="Times New Roman" w:cs="Times New Roman"/>
+          <w:sz w:val="24"/>
+          <w:szCs w:val="24"/>
+          <w:lang w:eastAsia="es-CR"/>
+        </w:rPr>
+      </w:pPr>
+      <w:r>
+        <w:rPr>
+          <w:rFonts w:ascii="Times New Roman" w:eastAsia="Times New Roman" w:hAnsi="Times New Roman" w:cs="Times New Roman"/>
+          <w:b/>
+          <w:bCs/>
+          <w:sz w:val="24"/>
+          <w:szCs w:val="24"/>
+          <w:lang w:eastAsia="es-CR"/>
+        </w:rPr>
+        <w:t>Actividad:</w:t>
+      </w:r>
+      <w:r>
+        <w:rPr>
+          <w:rFonts w:ascii="Times New Roman" w:eastAsia="Times New Roman" w:hAnsi="Times New Roman" w:cs="Times New Roman"/>
+          <w:sz w:val="24"/>
+          <w:szCs w:val="24"/>
+          <w:lang w:eastAsia="es-CR"/>
+        </w:rPr>
+        <w:t xml:space="preserve"> Corrección de errores y asignación de pines en el sumador de 4 bits</w:t>
+      </w:r>
+      <w:r>
+        <w:rPr>
+          <w:rFonts w:ascii="Times New Roman" w:eastAsia="Times New Roman" w:hAnsi="Times New Roman" w:cs="Times New Roman"/>
+          <w:sz w:val="24"/>
+          <w:szCs w:val="24"/>
+          <w:lang w:eastAsia="es-CR"/>
+        </w:rPr>
+        <w:br/>
+      </w:r>
+      <w:r>
+        <w:rPr>
+          <w:rFonts w:ascii="Times New Roman" w:eastAsia="Times New Roman" w:hAnsi="Times New Roman" w:cs="Times New Roman"/>
+          <w:b/>
+          <w:bCs/>
+          <w:sz w:val="24"/>
+          <w:szCs w:val="24"/>
+          <w:lang w:eastAsia="es-CR"/>
+        </w:rPr>
+        <w:t>Estado:</w:t>
+      </w:r>
+      <w:r>
+        <w:rPr>
+          <w:rFonts w:ascii="Times New Roman" w:eastAsia="Times New Roman" w:hAnsi="Times New Roman" w:cs="Times New Roman"/>
+          <w:sz w:val="24"/>
+          <w:szCs w:val="24"/>
+          <w:lang w:eastAsia="es-CR"/>
+        </w:rPr>
+        <w:t xml:space="preserve"> Avance parcial</w:t>
+      </w:r>
+      <w:r>
+        <w:rPr>
+          <w:rFonts w:ascii="Times New Roman" w:eastAsia="Times New Roman" w:hAnsi="Times New Roman" w:cs="Times New Roman"/>
+          <w:sz w:val="24"/>
+          <w:szCs w:val="24"/>
+          <w:lang w:eastAsia="es-CR"/>
+        </w:rPr>
+        <w:br/>
+      </w:r>
+      <w:r>
+        <w:rPr>
+          <w:rFonts w:ascii="Times New Roman" w:eastAsia="Times New Roman" w:hAnsi="Times New Roman" w:cs="Times New Roman"/>
+          <w:b/>
+          <w:bCs/>
+          <w:sz w:val="24"/>
+          <w:szCs w:val="24"/>
+          <w:lang w:eastAsia="es-CR"/>
+        </w:rPr>
+        <w:t>Progreso:</w:t>
+      </w:r>
+    </w:p>
+    <w:p>
+      <w:pPr>
+        <w:numPr>
+          <w:ilvl w:val="0"/>
+          <w:numId w:val="28"/>
+        </w:numPr>
+        <w:spacing w:before="100" w:beforeAutospacing="1" w:after="100" w:afterAutospacing="1" w:line="240" w:lineRule="auto"/>
+        <w:rPr>
+          <w:rFonts w:ascii="Times New Roman" w:eastAsia="Times New Roman" w:hAnsi="Times New Roman" w:cs="Times New Roman"/>
+          <w:sz w:val="24"/>
+          <w:szCs w:val="24"/>
+          <w:lang w:eastAsia="es-CR"/>
+        </w:rPr>
+      </w:pPr>
+      <w:r>
+        <w:rPr>
+          <w:rFonts w:ascii="Times New Roman" w:eastAsia="Times New Roman" w:hAnsi="Times New Roman" w:cs="Times New Roman"/>
+          <w:sz w:val="24"/>
+          <w:szCs w:val="24"/>
+          <w:lang w:eastAsia="es-CR"/>
+        </w:rPr>
+        <w:lastRenderedPageBreak/>
+        <w:t>Se detectaron y corrigieron errores en la implementación del sumador.</w:t>
+      </w:r>
+    </w:p>
+    <w:p>
+      <w:pPr>
+        <w:numPr>
+          <w:ilvl w:val="0"/>
+          <w:numId w:val="28"/>
+        </w:numPr>
+        <w:spacing w:before="100" w:beforeAutospacing="1" w:after="100" w:afterAutospacing="1" w:line="240" w:lineRule="auto"/>
+        <w:rPr>
+          <w:rFonts w:ascii="Times New Roman" w:eastAsia="Times New Roman" w:hAnsi="Times New Roman" w:cs="Times New Roman"/>
+          <w:sz w:val="24"/>
+          <w:szCs w:val="24"/>
+          <w:lang w:eastAsia="es-CR"/>
+        </w:rPr>
+      </w:pPr>
+      <w:r>
+        <w:rPr>
+          <w:rFonts w:ascii="Times New Roman" w:eastAsia="Times New Roman" w:hAnsi="Times New Roman" w:cs="Times New Roman"/>
+          <w:sz w:val="24"/>
+          <w:szCs w:val="24"/>
+          <w:lang w:eastAsia="es-CR"/>
+        </w:rPr>
+        <w:t xml:space="preserve">Se realizó la asignación de pines en la FPGA para recibir los operandos desde los switches y mostrar la salida en los </w:t>
+      </w:r>
+      <w:proofErr w:type="spellStart"/>
+      <w:r>
+        <w:rPr>
+          <w:rFonts w:ascii="Times New Roman" w:eastAsia="Times New Roman" w:hAnsi="Times New Roman" w:cs="Times New Roman"/>
+          <w:sz w:val="24"/>
+          <w:szCs w:val="24"/>
+          <w:lang w:eastAsia="es-CR"/>
+        </w:rPr>
+        <w:t>displays</w:t>
+      </w:r>
+      <w:proofErr w:type="spellEnd"/>
+      <w:r>
+        <w:rPr>
+          <w:rFonts w:ascii="Times New Roman" w:eastAsia="Times New Roman" w:hAnsi="Times New Roman" w:cs="Times New Roman"/>
+          <w:sz w:val="24"/>
+          <w:szCs w:val="24"/>
+          <w:lang w:eastAsia="es-CR"/>
+        </w:rPr>
+        <w:t xml:space="preserve"> de 7 segmentos.</w:t>
+      </w:r>
+    </w:p>
+    <w:p>
+      <w:pPr>
+        <w:numPr>
+          <w:ilvl w:val="0"/>
+          <w:numId w:val="28"/>
+        </w:numPr>
+        <w:spacing w:before="100" w:beforeAutospacing="1" w:after="100" w:afterAutospacing="1" w:line="240" w:lineRule="auto"/>
+        <w:rPr>
+          <w:rFonts w:ascii="Times New Roman" w:eastAsia="Times New Roman" w:hAnsi="Times New Roman" w:cs="Times New Roman"/>
+          <w:sz w:val="24"/>
+          <w:szCs w:val="24"/>
+          <w:lang w:eastAsia="es-CR"/>
+        </w:rPr>
+      </w:pPr>
+      <w:r>
+        <w:rPr>
+          <w:rFonts w:ascii="Times New Roman" w:eastAsia="Times New Roman" w:hAnsi="Times New Roman" w:cs="Times New Roman"/>
+          <w:sz w:val="24"/>
+          <w:szCs w:val="24"/>
+          <w:lang w:eastAsia="es-CR"/>
+        </w:rPr>
+        <w:t xml:space="preserve">Se diseñó y comenzó la implementación del </w:t>
+      </w:r>
+      <w:proofErr w:type="spellStart"/>
+      <w:r>
+        <w:rPr>
+          <w:rFonts w:ascii="Times New Roman" w:eastAsia="Times New Roman" w:hAnsi="Times New Roman" w:cs="Times New Roman"/>
+          <w:sz w:val="24"/>
+          <w:szCs w:val="24"/>
+          <w:lang w:eastAsia="es-CR"/>
+        </w:rPr>
+        <w:t>testbench</w:t>
+      </w:r>
+      <w:proofErr w:type="spellEnd"/>
+      <w:r>
+        <w:rPr>
+          <w:rFonts w:ascii="Times New Roman" w:eastAsia="Times New Roman" w:hAnsi="Times New Roman" w:cs="Times New Roman"/>
+          <w:sz w:val="24"/>
+          <w:szCs w:val="24"/>
+          <w:lang w:eastAsia="es-CR"/>
+        </w:rPr>
+        <w:t xml:space="preserve"> en VHDL para realizar pruebas.</w:t>
+      </w:r>
+    </w:p>
+    <w:p>
+      <w:pPr>
+        <w:spacing w:before="100" w:beforeAutospacing="1" w:after="100" w:afterAutospacing="1" w:line="240" w:lineRule="auto"/>
+        <w:rPr>
+          <w:rFonts w:ascii="Times New Roman" w:eastAsia="Times New Roman" w:hAnsi="Times New Roman" w:cs="Times New Roman"/>
+          <w:sz w:val="24"/>
+          <w:szCs w:val="24"/>
+          <w:lang w:eastAsia="es-CR"/>
+        </w:rPr>
+      </w:pPr>
+      <w:r>
+        <w:rPr>
+          <w:rFonts w:ascii="Times New Roman" w:eastAsia="Times New Roman" w:hAnsi="Times New Roman" w:cs="Times New Roman"/>
+          <w:b/>
+          <w:bCs/>
+          <w:sz w:val="24"/>
+          <w:szCs w:val="24"/>
+          <w:lang w:eastAsia="es-CR"/>
+        </w:rPr>
+        <w:t>Próximos Pasos:</w:t>
+      </w:r>
+    </w:p>
+    <w:p>
+      <w:pPr>
+        <w:numPr>
+          <w:ilvl w:val="0"/>
+          <w:numId w:val="29"/>
+        </w:numPr>
+        <w:spacing w:before="100" w:beforeAutospacing="1" w:after="100" w:afterAutospacing="1" w:line="240" w:lineRule="auto"/>
+        <w:rPr>
+          <w:rFonts w:ascii="Times New Roman" w:eastAsia="Times New Roman" w:hAnsi="Times New Roman" w:cs="Times New Roman"/>
+          <w:sz w:val="24"/>
+          <w:szCs w:val="24"/>
+          <w:lang w:eastAsia="es-CR"/>
+        </w:rPr>
+      </w:pPr>
+      <w:r>
+        <w:rPr>
+          <w:rFonts w:ascii="Times New Roman" w:eastAsia="Times New Roman" w:hAnsi="Times New Roman" w:cs="Times New Roman"/>
+          <w:sz w:val="24"/>
+          <w:szCs w:val="24"/>
+          <w:lang w:eastAsia="es-CR"/>
+        </w:rPr>
+        <w:t xml:space="preserve">Completar las pruebas en el </w:t>
+      </w:r>
+      <w:proofErr w:type="spellStart"/>
+      <w:r>
+        <w:rPr>
+          <w:rFonts w:ascii="Times New Roman" w:eastAsia="Times New Roman" w:hAnsi="Times New Roman" w:cs="Times New Roman"/>
+          <w:sz w:val="24"/>
+          <w:szCs w:val="24"/>
+          <w:lang w:eastAsia="es-CR"/>
+        </w:rPr>
+        <w:t>testbench</w:t>
+      </w:r>
+      <w:proofErr w:type="spellEnd"/>
+      <w:r>
+        <w:rPr>
+          <w:rFonts w:ascii="Times New Roman" w:eastAsia="Times New Roman" w:hAnsi="Times New Roman" w:cs="Times New Roman"/>
+          <w:sz w:val="24"/>
+          <w:szCs w:val="24"/>
+          <w:lang w:eastAsia="es-CR"/>
+        </w:rPr>
+        <w:t>.</w:t>
+      </w:r>
+    </w:p>
+    <w:p>
+      <w:pPr>
+        <w:numPr>
+          <w:ilvl w:val="0"/>
+          <w:numId w:val="29"/>
+        </w:numPr>
+        <w:spacing w:before="100" w:beforeAutospacing="1" w:after="100" w:afterAutospacing="1" w:line="240" w:lineRule="auto"/>
+        <w:rPr>
+          <w:rFonts w:ascii="Times New Roman" w:eastAsia="Times New Roman" w:hAnsi="Times New Roman" w:cs="Times New Roman"/>
+          <w:sz w:val="24"/>
+          <w:szCs w:val="24"/>
+          <w:lang w:eastAsia="es-CR"/>
+        </w:rPr>
+      </w:pPr>
+      <w:r>
+        <w:rPr>
+          <w:rFonts w:ascii="Times New Roman" w:eastAsia="Times New Roman" w:hAnsi="Times New Roman" w:cs="Times New Roman"/>
+          <w:sz w:val="24"/>
+          <w:szCs w:val="24"/>
+          <w:lang w:eastAsia="es-CR"/>
+        </w:rPr>
+        <w:t>Validar el funcionamiento del sumador con diferentes combinaciones de operandos.</w:t>
+      </w:r>
+    </w:p>
+    <w:p>
+      <w:pPr>
+        <w:spacing w:after="0" w:line="240" w:lineRule="auto"/>
+        <w:rPr>
+          <w:rFonts w:ascii="Times New Roman" w:eastAsia="Times New Roman" w:hAnsi="Times New Roman" w:cs="Times New Roman"/>
+          <w:sz w:val="24"/>
+          <w:szCs w:val="24"/>
+          <w:lang w:eastAsia="es-CR"/>
+        </w:rPr>
+      </w:pPr>
+    </w:p>
+    <w:p>
+      <w:pPr>
+        <w:spacing w:before="100" w:beforeAutospacing="1" w:after="100" w:afterAutospacing="1" w:line="240" w:lineRule="auto"/>
+        <w:outlineLvl w:val="2"/>
+        <w:rPr>
+          <w:rFonts w:ascii="Times New Roman" w:eastAsia="Times New Roman" w:hAnsi="Times New Roman" w:cs="Times New Roman"/>
+          <w:b/>
+          <w:bCs/>
+          <w:sz w:val="27"/>
+          <w:szCs w:val="27"/>
+          <w:lang w:eastAsia="es-CR"/>
+        </w:rPr>
+      </w:pPr>
+      <w:r>
+        <w:rPr>
+          <w:rFonts w:ascii="Times New Roman" w:eastAsia="Times New Roman" w:hAnsi="Times New Roman" w:cs="Times New Roman"/>
+          <w:b/>
+          <w:bCs/>
+          <w:sz w:val="27"/>
+          <w:szCs w:val="27"/>
+          <w:lang w:eastAsia="es-CR"/>
+        </w:rPr>
+        <w:t>Bitácora de Trabajo - 10 de marzo de 2025</w:t>
+      </w:r>
+    </w:p>
+    <w:p>
+      <w:pPr>
+        <w:spacing w:before="100" w:beforeAutospacing="1" w:after="100" w:afterAutospacing="1" w:line="240" w:lineRule="auto"/>
+        <w:rPr>
+          <w:rFonts w:ascii="Times New Roman" w:eastAsia="Times New Roman" w:hAnsi="Times New Roman" w:cs="Times New Roman"/>
+          <w:sz w:val="24"/>
+          <w:szCs w:val="24"/>
+          <w:lang w:eastAsia="es-CR"/>
+        </w:rPr>
+      </w:pPr>
+      <w:r>
+        <w:rPr>
+          <w:rFonts w:ascii="Times New Roman" w:eastAsia="Times New Roman" w:hAnsi="Times New Roman" w:cs="Times New Roman"/>
+          <w:b/>
+          <w:bCs/>
+          <w:sz w:val="24"/>
+          <w:szCs w:val="24"/>
+          <w:lang w:eastAsia="es-CR"/>
+        </w:rPr>
+        <w:t>Actividad:</w:t>
+      </w:r>
+      <w:r>
+        <w:rPr>
+          <w:rFonts w:ascii="Times New Roman" w:eastAsia="Times New Roman" w:hAnsi="Times New Roman" w:cs="Times New Roman"/>
+          <w:sz w:val="24"/>
+          <w:szCs w:val="24"/>
+          <w:lang w:eastAsia="es-CR"/>
+        </w:rPr>
+        <w:t xml:space="preserve"> Finalización e implementación del sumador de 4 bits en FPGA</w:t>
+      </w:r>
+      <w:r>
+        <w:rPr>
+          <w:rFonts w:ascii="Times New Roman" w:eastAsia="Times New Roman" w:hAnsi="Times New Roman" w:cs="Times New Roman"/>
+          <w:sz w:val="24"/>
+          <w:szCs w:val="24"/>
+          <w:lang w:eastAsia="es-CR"/>
+        </w:rPr>
+        <w:br/>
+      </w:r>
+      <w:r>
+        <w:rPr>
+          <w:rFonts w:ascii="Times New Roman" w:eastAsia="Times New Roman" w:hAnsi="Times New Roman" w:cs="Times New Roman"/>
+          <w:b/>
+          <w:bCs/>
+          <w:sz w:val="24"/>
+          <w:szCs w:val="24"/>
+          <w:lang w:eastAsia="es-CR"/>
+        </w:rPr>
+        <w:t>Estado:</w:t>
+      </w:r>
+      <w:r>
+        <w:rPr>
+          <w:rFonts w:ascii="Times New Roman" w:eastAsia="Times New Roman" w:hAnsi="Times New Roman" w:cs="Times New Roman"/>
+          <w:sz w:val="24"/>
+          <w:szCs w:val="24"/>
+          <w:lang w:eastAsia="es-CR"/>
+        </w:rPr>
+        <w:t xml:space="preserve"> Completado</w:t>
+      </w:r>
+      <w:r>
+        <w:rPr>
+          <w:rFonts w:ascii="Times New Roman" w:eastAsia="Times New Roman" w:hAnsi="Times New Roman" w:cs="Times New Roman"/>
+          <w:sz w:val="24"/>
+          <w:szCs w:val="24"/>
+          <w:lang w:eastAsia="es-CR"/>
+        </w:rPr>
+        <w:br/>
+      </w:r>
+      <w:r>
+        <w:rPr>
+          <w:rFonts w:ascii="Times New Roman" w:eastAsia="Times New Roman" w:hAnsi="Times New Roman" w:cs="Times New Roman"/>
+          <w:b/>
+          <w:bCs/>
+          <w:sz w:val="24"/>
+          <w:szCs w:val="24"/>
+          <w:lang w:eastAsia="es-CR"/>
+        </w:rPr>
+        <w:t>Progreso:</w:t>
+      </w:r>
+    </w:p>
+    <w:p>
+      <w:pPr>
+        <w:numPr>
+          <w:ilvl w:val="0"/>
+          <w:numId w:val="32"/>
+        </w:numPr>
+        <w:spacing w:before="100" w:beforeAutospacing="1" w:after="100" w:afterAutospacing="1" w:line="240" w:lineRule="auto"/>
+        <w:rPr>
+          <w:rFonts w:ascii="Times New Roman" w:eastAsia="Times New Roman" w:hAnsi="Times New Roman" w:cs="Times New Roman"/>
+          <w:sz w:val="24"/>
+          <w:szCs w:val="24"/>
+          <w:lang w:eastAsia="es-CR"/>
+        </w:rPr>
+      </w:pPr>
+      <w:r>
+        <w:rPr>
+          <w:rFonts w:ascii="Times New Roman" w:eastAsia="Times New Roman" w:hAnsi="Times New Roman" w:cs="Times New Roman"/>
+          <w:sz w:val="24"/>
+          <w:szCs w:val="24"/>
+          <w:lang w:eastAsia="es-CR"/>
+        </w:rPr>
+        <w:t xml:space="preserve">Se completó la validación del </w:t>
+      </w:r>
+      <w:proofErr w:type="spellStart"/>
+      <w:r>
+        <w:rPr>
+          <w:rFonts w:ascii="Times New Roman" w:eastAsia="Times New Roman" w:hAnsi="Times New Roman" w:cs="Times New Roman"/>
+          <w:sz w:val="24"/>
+          <w:szCs w:val="24"/>
+          <w:lang w:eastAsia="es-CR"/>
+        </w:rPr>
+        <w:t>testbench</w:t>
+      </w:r>
+      <w:proofErr w:type="spellEnd"/>
+      <w:r>
+        <w:rPr>
+          <w:rFonts w:ascii="Times New Roman" w:eastAsia="Times New Roman" w:hAnsi="Times New Roman" w:cs="Times New Roman"/>
+          <w:sz w:val="24"/>
+          <w:szCs w:val="24"/>
+          <w:lang w:eastAsia="es-CR"/>
+        </w:rPr>
+        <w:t xml:space="preserve"> con pruebas para múltiples combinaciones de operandos.</w:t>
+      </w:r>
+    </w:p>
+    <w:p>
+      <w:pPr>
+        <w:numPr>
+          <w:ilvl w:val="0"/>
+          <w:numId w:val="32"/>
+        </w:numPr>
+        <w:spacing w:before="100" w:beforeAutospacing="1" w:after="100" w:afterAutospacing="1" w:line="240" w:lineRule="auto"/>
+        <w:rPr>
+          <w:rFonts w:ascii="Times New Roman" w:eastAsia="Times New Roman" w:hAnsi="Times New Roman" w:cs="Times New Roman"/>
+          <w:sz w:val="24"/>
+          <w:szCs w:val="24"/>
+          <w:lang w:eastAsia="es-CR"/>
+        </w:rPr>
+      </w:pPr>
+      <w:r>
+        <w:rPr>
+          <w:rFonts w:ascii="Times New Roman" w:eastAsia="Times New Roman" w:hAnsi="Times New Roman" w:cs="Times New Roman"/>
+          <w:sz w:val="24"/>
+          <w:szCs w:val="24"/>
+          <w:lang w:eastAsia="es-CR"/>
+        </w:rPr>
+        <w:t>Se implementó el sumador completo en la FPGA.</w:t>
+      </w:r>
+    </w:p>
+    <w:p>
+      <w:pPr>
+        <w:numPr>
+          <w:ilvl w:val="0"/>
+          <w:numId w:val="32"/>
+        </w:numPr>
+        <w:spacing w:before="100" w:beforeAutospacing="1" w:after="100" w:afterAutospacing="1" w:line="240" w:lineRule="auto"/>
+        <w:rPr>
+          <w:rFonts w:ascii="Times New Roman" w:eastAsia="Times New Roman" w:hAnsi="Times New Roman" w:cs="Times New Roman"/>
+          <w:sz w:val="24"/>
+          <w:szCs w:val="24"/>
+          <w:lang w:eastAsia="es-CR"/>
+        </w:rPr>
+      </w:pPr>
+      <w:r>
+        <w:rPr>
+          <w:rFonts w:ascii="Times New Roman" w:eastAsia="Times New Roman" w:hAnsi="Times New Roman" w:cs="Times New Roman"/>
+          <w:sz w:val="24"/>
+          <w:szCs w:val="24"/>
+          <w:lang w:eastAsia="es-CR"/>
+        </w:rPr>
+        <w:t xml:space="preserve">Se verificó el correcto funcionamiento del sumador utilizando los switches para los operandos y mostrando el resultado en los </w:t>
+      </w:r>
+      <w:proofErr w:type="spellStart"/>
+      <w:r>
+        <w:rPr>
+          <w:rFonts w:ascii="Times New Roman" w:eastAsia="Times New Roman" w:hAnsi="Times New Roman" w:cs="Times New Roman"/>
+          <w:sz w:val="24"/>
+          <w:szCs w:val="24"/>
+          <w:lang w:eastAsia="es-CR"/>
+        </w:rPr>
+        <w:t>displays</w:t>
+      </w:r>
+      <w:proofErr w:type="spellEnd"/>
+      <w:r>
+        <w:rPr>
+          <w:rFonts w:ascii="Times New Roman" w:eastAsia="Times New Roman" w:hAnsi="Times New Roman" w:cs="Times New Roman"/>
+          <w:sz w:val="24"/>
+          <w:szCs w:val="24"/>
+          <w:lang w:eastAsia="es-CR"/>
+        </w:rPr>
+        <w:t xml:space="preserve"> de 7 segmentos en hexadecimal.</w:t>
+      </w:r>
+    </w:p>
+    <w:p>
+      <w:pPr>
+        <w:numPr>
+          <w:ilvl w:val="0"/>
+          <w:numId w:val="32"/>
+        </w:numPr>
+        <w:spacing w:before="100" w:beforeAutospacing="1" w:after="100" w:afterAutospacing="1" w:line="240" w:lineRule="auto"/>
+        <w:rPr>
+          <w:rFonts w:ascii="Times New Roman" w:eastAsia="Times New Roman" w:hAnsi="Times New Roman" w:cs="Times New Roman"/>
+          <w:sz w:val="24"/>
+          <w:szCs w:val="24"/>
+          <w:lang w:eastAsia="es-CR"/>
+        </w:rPr>
+      </w:pPr>
+      <w:r>
+        <w:rPr>
+          <w:rFonts w:ascii="Times New Roman" w:eastAsia="Times New Roman" w:hAnsi="Times New Roman" w:cs="Times New Roman"/>
+          <w:sz w:val="24"/>
+          <w:szCs w:val="24"/>
+          <w:lang w:eastAsia="es-CR"/>
+        </w:rPr>
+        <w:t>El problema quedó completamente solucionado y funcional en hardware.</w:t>
+      </w:r>
+    </w:p>
+    <w:p>
+      <w:pPr>
+        <w:spacing w:before="100" w:beforeAutospacing="1" w:after="100" w:afterAutospacing="1" w:line="240" w:lineRule="auto"/>
+        <w:outlineLvl w:val="2"/>
+        <w:rPr>
+          <w:rFonts w:ascii="Times New Roman" w:eastAsia="Times New Roman" w:hAnsi="Times New Roman" w:cs="Times New Roman"/>
+          <w:b/>
+          <w:bCs/>
+          <w:sz w:val="27"/>
+          <w:szCs w:val="27"/>
+          <w:lang w:eastAsia="es-CR"/>
+        </w:rPr>
+      </w:pPr>
+      <w:r>
+        <w:rPr>
+          <w:rFonts w:ascii="Times New Roman" w:eastAsia="Times New Roman" w:hAnsi="Times New Roman" w:cs="Times New Roman"/>
+          <w:b/>
+          <w:bCs/>
+          <w:sz w:val="27"/>
+          <w:szCs w:val="27"/>
+          <w:lang w:eastAsia="es-CR"/>
+        </w:rPr>
+        <w:t>Bitácora de Trabajo - 11 de marzo de 2025</w:t>
+      </w:r>
+    </w:p>
+    <w:p>
+      <w:pPr>
+        <w:spacing w:before="100" w:beforeAutospacing="1" w:after="100" w:afterAutospacing="1" w:line="240" w:lineRule="auto"/>
+        <w:rPr>
+          <w:rFonts w:ascii="Times New Roman" w:eastAsia="Times New Roman" w:hAnsi="Times New Roman" w:cs="Times New Roman"/>
+          <w:sz w:val="24"/>
+          <w:szCs w:val="24"/>
+          <w:lang w:eastAsia="es-CR"/>
+        </w:rPr>
+      </w:pPr>
+      <w:r>
+        <w:rPr>
+          <w:rFonts w:ascii="Times New Roman" w:eastAsia="Times New Roman" w:hAnsi="Times New Roman" w:cs="Times New Roman"/>
+          <w:b/>
+          <w:bCs/>
+          <w:sz w:val="24"/>
+          <w:szCs w:val="24"/>
+          <w:lang w:eastAsia="es-CR"/>
+        </w:rPr>
+        <w:t>Actividad:</w:t>
+      </w:r>
+      <w:r>
+        <w:rPr>
+          <w:rFonts w:ascii="Times New Roman" w:eastAsia="Times New Roman" w:hAnsi="Times New Roman" w:cs="Times New Roman"/>
+          <w:sz w:val="24"/>
+          <w:szCs w:val="24"/>
+          <w:lang w:eastAsia="es-CR"/>
+        </w:rPr>
+        <w:t xml:space="preserve"> Implementación del restador parametrizable y conversión de valores</w:t>
+      </w:r>
+      <w:r>
+        <w:rPr>
+          <w:rFonts w:ascii="Times New Roman" w:eastAsia="Times New Roman" w:hAnsi="Times New Roman" w:cs="Times New Roman"/>
+          <w:sz w:val="24"/>
+          <w:szCs w:val="24"/>
+          <w:lang w:eastAsia="es-CR"/>
+        </w:rPr>
+        <w:br/>
+      </w:r>
+      <w:r>
+        <w:rPr>
+          <w:rFonts w:ascii="Times New Roman" w:eastAsia="Times New Roman" w:hAnsi="Times New Roman" w:cs="Times New Roman"/>
+          <w:b/>
+          <w:bCs/>
+          <w:sz w:val="24"/>
+          <w:szCs w:val="24"/>
+          <w:lang w:eastAsia="es-CR"/>
+        </w:rPr>
+        <w:t>Estado:</w:t>
+      </w:r>
+      <w:r>
+        <w:rPr>
+          <w:rFonts w:ascii="Times New Roman" w:eastAsia="Times New Roman" w:hAnsi="Times New Roman" w:cs="Times New Roman"/>
+          <w:sz w:val="24"/>
+          <w:szCs w:val="24"/>
+          <w:lang w:eastAsia="es-CR"/>
+        </w:rPr>
+        <w:t xml:space="preserve"> Avance parcial</w:t>
+      </w:r>
+    </w:p>
+    <w:p>
+      <w:pPr>
+        <w:spacing w:before="100" w:beforeAutospacing="1" w:after="100" w:afterAutospacing="1" w:line="240" w:lineRule="auto"/>
+        <w:rPr>
+          <w:rFonts w:ascii="Times New Roman" w:eastAsia="Times New Roman" w:hAnsi="Times New Roman" w:cs="Times New Roman"/>
+          <w:sz w:val="24"/>
+          <w:szCs w:val="24"/>
+          <w:lang w:eastAsia="es-CR"/>
+        </w:rPr>
+      </w:pPr>
+      <w:r>
+        <w:rPr>
+          <w:rFonts w:ascii="Times New Roman" w:eastAsia="Times New Roman" w:hAnsi="Times New Roman" w:cs="Times New Roman"/>
+          <w:b/>
+          <w:bCs/>
+          <w:sz w:val="24"/>
+          <w:szCs w:val="24"/>
+          <w:lang w:eastAsia="es-CR"/>
+        </w:rPr>
+        <w:t>Progreso:</w:t>
+      </w:r>
+    </w:p>
+    <w:p>
+      <w:pPr>
+        <w:numPr>
+          <w:ilvl w:val="0"/>
+          <w:numId w:val="34"/>
+        </w:numPr>
+        <w:spacing w:before="100" w:beforeAutospacing="1" w:after="100" w:afterAutospacing="1" w:line="240" w:lineRule="auto"/>
+        <w:rPr>
+          <w:rFonts w:ascii="Times New Roman" w:eastAsia="Times New Roman" w:hAnsi="Times New Roman" w:cs="Times New Roman"/>
+          <w:sz w:val="24"/>
+          <w:szCs w:val="24"/>
+          <w:lang w:eastAsia="es-CR"/>
+        </w:rPr>
+      </w:pPr>
+      <w:r>
+        <w:rPr>
+          <w:rFonts w:ascii="Times New Roman" w:eastAsia="Times New Roman" w:hAnsi="Times New Roman" w:cs="Times New Roman"/>
+          <w:sz w:val="24"/>
+          <w:szCs w:val="24"/>
+          <w:lang w:eastAsia="es-CR"/>
+        </w:rPr>
+        <w:t>Se implementó la conversión de un número binario a BCD utilizando el método de desplazamiento.</w:t>
+      </w:r>
+    </w:p>
+    <w:p>
+      <w:pPr>
+        <w:numPr>
+          <w:ilvl w:val="0"/>
+          <w:numId w:val="34"/>
+        </w:numPr>
+        <w:spacing w:before="100" w:beforeAutospacing="1" w:after="100" w:afterAutospacing="1" w:line="240" w:lineRule="auto"/>
+        <w:rPr>
+          <w:rFonts w:ascii="Times New Roman" w:eastAsia="Times New Roman" w:hAnsi="Times New Roman" w:cs="Times New Roman"/>
+          <w:sz w:val="24"/>
+          <w:szCs w:val="24"/>
+          <w:lang w:eastAsia="es-CR"/>
+        </w:rPr>
+      </w:pPr>
+      <w:r>
+        <w:rPr>
+          <w:rFonts w:ascii="Times New Roman" w:eastAsia="Times New Roman" w:hAnsi="Times New Roman" w:cs="Times New Roman"/>
+          <w:sz w:val="24"/>
+          <w:szCs w:val="24"/>
+          <w:lang w:eastAsia="es-CR"/>
+        </w:rPr>
+        <w:t xml:space="preserve">Se desarrolló un conversor de BCD a </w:t>
+      </w:r>
+      <w:proofErr w:type="spellStart"/>
+      <w:r>
+        <w:rPr>
+          <w:rFonts w:ascii="Times New Roman" w:eastAsia="Times New Roman" w:hAnsi="Times New Roman" w:cs="Times New Roman"/>
+          <w:sz w:val="24"/>
+          <w:szCs w:val="24"/>
+          <w:lang w:eastAsia="es-CR"/>
+        </w:rPr>
+        <w:t>display</w:t>
+      </w:r>
+      <w:proofErr w:type="spellEnd"/>
+      <w:r>
+        <w:rPr>
+          <w:rFonts w:ascii="Times New Roman" w:eastAsia="Times New Roman" w:hAnsi="Times New Roman" w:cs="Times New Roman"/>
+          <w:sz w:val="24"/>
+          <w:szCs w:val="24"/>
+          <w:lang w:eastAsia="es-CR"/>
+        </w:rPr>
+        <w:t xml:space="preserve"> de 7 segmentos.</w:t>
+      </w:r>
+    </w:p>
+    <w:p>
+      <w:pPr>
+        <w:numPr>
+          <w:ilvl w:val="0"/>
+          <w:numId w:val="34"/>
+        </w:numPr>
+        <w:spacing w:before="100" w:beforeAutospacing="1" w:after="100" w:afterAutospacing="1" w:line="240" w:lineRule="auto"/>
+        <w:rPr>
+          <w:rFonts w:ascii="Times New Roman" w:eastAsia="Times New Roman" w:hAnsi="Times New Roman" w:cs="Times New Roman"/>
+          <w:sz w:val="24"/>
+          <w:szCs w:val="24"/>
+          <w:lang w:eastAsia="es-CR"/>
+        </w:rPr>
+      </w:pPr>
+      <w:r>
+        <w:rPr>
+          <w:rFonts w:ascii="Times New Roman" w:eastAsia="Times New Roman" w:hAnsi="Times New Roman" w:cs="Times New Roman"/>
+          <w:sz w:val="24"/>
+          <w:szCs w:val="24"/>
+          <w:lang w:eastAsia="es-CR"/>
+        </w:rPr>
+        <w:t xml:space="preserve">Se conectó el restador parametrizado con señales de </w:t>
+      </w:r>
+      <w:proofErr w:type="spellStart"/>
+      <w:r>
+        <w:rPr>
+          <w:rFonts w:ascii="Times New Roman" w:eastAsia="Times New Roman" w:hAnsi="Times New Roman" w:cs="Times New Roman"/>
+          <w:sz w:val="24"/>
+          <w:szCs w:val="24"/>
+          <w:lang w:eastAsia="es-CR"/>
+        </w:rPr>
+        <w:t>clk</w:t>
+      </w:r>
+      <w:proofErr w:type="spellEnd"/>
+      <w:r>
+        <w:rPr>
+          <w:rFonts w:ascii="Times New Roman" w:eastAsia="Times New Roman" w:hAnsi="Times New Roman" w:cs="Times New Roman"/>
+          <w:sz w:val="24"/>
+          <w:szCs w:val="24"/>
+          <w:lang w:eastAsia="es-CR"/>
+        </w:rPr>
+        <w:t xml:space="preserve">, </w:t>
+      </w:r>
+      <w:proofErr w:type="spellStart"/>
+      <w:r>
+        <w:rPr>
+          <w:rFonts w:ascii="Times New Roman" w:eastAsia="Times New Roman" w:hAnsi="Times New Roman" w:cs="Times New Roman"/>
+          <w:sz w:val="24"/>
+          <w:szCs w:val="24"/>
+          <w:lang w:eastAsia="es-CR"/>
+        </w:rPr>
+        <w:t>reset</w:t>
+      </w:r>
+      <w:proofErr w:type="spellEnd"/>
+      <w:r>
+        <w:rPr>
+          <w:rFonts w:ascii="Times New Roman" w:eastAsia="Times New Roman" w:hAnsi="Times New Roman" w:cs="Times New Roman"/>
+          <w:sz w:val="24"/>
+          <w:szCs w:val="24"/>
+          <w:lang w:eastAsia="es-CR"/>
+        </w:rPr>
+        <w:t xml:space="preserve"> y botón de decremento.</w:t>
+      </w:r>
+    </w:p>
+    <w:p>
+      <w:pPr>
+        <w:numPr>
+          <w:ilvl w:val="0"/>
+          <w:numId w:val="34"/>
+        </w:numPr>
+        <w:spacing w:before="100" w:beforeAutospacing="1" w:after="100" w:afterAutospacing="1" w:line="240" w:lineRule="auto"/>
+        <w:rPr>
+          <w:rFonts w:ascii="Times New Roman" w:eastAsia="Times New Roman" w:hAnsi="Times New Roman" w:cs="Times New Roman"/>
+          <w:sz w:val="24"/>
+          <w:szCs w:val="24"/>
+          <w:lang w:eastAsia="es-CR"/>
+        </w:rPr>
+      </w:pPr>
+      <w:r>
+        <w:rPr>
+          <w:rFonts w:ascii="Times New Roman" w:eastAsia="Times New Roman" w:hAnsi="Times New Roman" w:cs="Times New Roman"/>
+          <w:sz w:val="24"/>
+          <w:szCs w:val="24"/>
+          <w:lang w:eastAsia="es-CR"/>
+        </w:rPr>
+        <w:t>Se realizaron pruebas preliminares del funcionamiento del restador con distintas configuraciones de bits.</w:t>
+      </w:r>
+    </w:p>
+    <w:p>
+      <w:pPr>
+        <w:spacing w:before="100" w:beforeAutospacing="1" w:after="100" w:afterAutospacing="1" w:line="240" w:lineRule="auto"/>
+        <w:rPr>
+          <w:rFonts w:ascii="Times New Roman" w:eastAsia="Times New Roman" w:hAnsi="Times New Roman" w:cs="Times New Roman"/>
+          <w:sz w:val="24"/>
+          <w:szCs w:val="24"/>
+          <w:lang w:eastAsia="es-CR"/>
+        </w:rPr>
+      </w:pPr>
+      <w:r>
+        <w:rPr>
+          <w:rFonts w:ascii="Times New Roman" w:eastAsia="Times New Roman" w:hAnsi="Times New Roman" w:cs="Times New Roman"/>
+          <w:b/>
+          <w:bCs/>
+          <w:sz w:val="24"/>
+          <w:szCs w:val="24"/>
+          <w:lang w:eastAsia="es-CR"/>
+        </w:rPr>
+        <w:t>Próximos pasos:</w:t>
+      </w:r>
+    </w:p>
+    <w:p>
+      <w:pPr>
+        <w:numPr>
+          <w:ilvl w:val="0"/>
+          <w:numId w:val="35"/>
+        </w:numPr>
+        <w:spacing w:before="100" w:beforeAutospacing="1" w:after="100" w:afterAutospacing="1" w:line="240" w:lineRule="auto"/>
+        <w:rPr>
+          <w:rFonts w:ascii="Times New Roman" w:eastAsia="Times New Roman" w:hAnsi="Times New Roman" w:cs="Times New Roman"/>
+          <w:sz w:val="24"/>
+          <w:szCs w:val="24"/>
+          <w:lang w:eastAsia="es-CR"/>
+        </w:rPr>
+      </w:pPr>
+      <w:r>
+        <w:rPr>
+          <w:rFonts w:ascii="Times New Roman" w:eastAsia="Times New Roman" w:hAnsi="Times New Roman" w:cs="Times New Roman"/>
+          <w:sz w:val="24"/>
+          <w:szCs w:val="24"/>
+          <w:lang w:eastAsia="es-CR"/>
+        </w:rPr>
+        <w:t xml:space="preserve">Diseñar y ejecutar </w:t>
+      </w:r>
+      <w:proofErr w:type="spellStart"/>
+      <w:r>
+        <w:rPr>
+          <w:rFonts w:ascii="Times New Roman" w:eastAsia="Times New Roman" w:hAnsi="Times New Roman" w:cs="Times New Roman"/>
+          <w:sz w:val="24"/>
+          <w:szCs w:val="24"/>
+          <w:lang w:eastAsia="es-CR"/>
+        </w:rPr>
+        <w:t>testbenches</w:t>
+      </w:r>
+      <w:proofErr w:type="spellEnd"/>
+      <w:r>
+        <w:rPr>
+          <w:rFonts w:ascii="Times New Roman" w:eastAsia="Times New Roman" w:hAnsi="Times New Roman" w:cs="Times New Roman"/>
+          <w:sz w:val="24"/>
+          <w:szCs w:val="24"/>
+          <w:lang w:eastAsia="es-CR"/>
+        </w:rPr>
+        <w:t xml:space="preserve"> para validar el funcionamiento del restador parametrizado.</w:t>
+      </w:r>
+    </w:p>
+    <w:p>
+      <w:pPr>
+        <w:numPr>
+          <w:ilvl w:val="0"/>
+          <w:numId w:val="35"/>
+        </w:numPr>
+        <w:spacing w:before="100" w:beforeAutospacing="1" w:after="100" w:afterAutospacing="1" w:line="240" w:lineRule="auto"/>
+        <w:rPr>
+          <w:rFonts w:ascii="Times New Roman" w:eastAsia="Times New Roman" w:hAnsi="Times New Roman" w:cs="Times New Roman"/>
+          <w:sz w:val="24"/>
+          <w:szCs w:val="24"/>
+          <w:lang w:eastAsia="es-CR"/>
+        </w:rPr>
+      </w:pPr>
+      <w:r>
+        <w:rPr>
+          <w:rFonts w:ascii="Times New Roman" w:eastAsia="Times New Roman" w:hAnsi="Times New Roman" w:cs="Times New Roman"/>
+          <w:sz w:val="24"/>
+          <w:szCs w:val="24"/>
+          <w:lang w:eastAsia="es-CR"/>
+        </w:rPr>
+        <w:t>Integrar los botones para establecer el valor inicial del restador regresivo.</w:t>
+      </w:r>
+    </w:p>
+    <w:p>
+      <w:pPr>
+        <w:numPr>
+          <w:ilvl w:val="0"/>
+          <w:numId w:val="35"/>
+        </w:numPr>
+        <w:spacing w:before="100" w:beforeAutospacing="1" w:after="100" w:afterAutospacing="1" w:line="240" w:lineRule="auto"/>
+        <w:rPr>
+          <w:rFonts w:ascii="Times New Roman" w:eastAsia="Times New Roman" w:hAnsi="Times New Roman" w:cs="Times New Roman"/>
+          <w:sz w:val="24"/>
+          <w:szCs w:val="24"/>
+          <w:lang w:eastAsia="es-CR"/>
+        </w:rPr>
+      </w:pPr>
+      <w:r>
+        <w:rPr>
+          <w:rFonts w:ascii="Times New Roman" w:eastAsia="Times New Roman" w:hAnsi="Times New Roman" w:cs="Times New Roman"/>
+          <w:sz w:val="24"/>
+          <w:szCs w:val="24"/>
+          <w:lang w:eastAsia="es-CR"/>
+        </w:rPr>
+        <w:lastRenderedPageBreak/>
+        <w:t>Validar la implementación en hardware utilizando la FPGA.</w:t>
+      </w:r>
+    </w:p>
+    <w:p>
+      <w:pPr>
+        <w:spacing w:before="100" w:beforeAutospacing="1" w:after="100" w:afterAutospacing="1" w:line="240" w:lineRule="auto"/>
+        <w:outlineLvl w:val="2"/>
+        <w:rPr>
+          <w:rFonts w:ascii="Times New Roman" w:eastAsia="Times New Roman" w:hAnsi="Times New Roman" w:cs="Times New Roman"/>
+          <w:b/>
+          <w:bCs/>
+          <w:sz w:val="27"/>
+          <w:szCs w:val="27"/>
+          <w:lang w:eastAsia="es-CR"/>
+        </w:rPr>
+      </w:pPr>
+      <w:r>
+        <w:rPr>
+          <w:rFonts w:ascii="Times New Roman" w:eastAsia="Times New Roman" w:hAnsi="Times New Roman" w:cs="Times New Roman"/>
+          <w:b/>
+          <w:bCs/>
+          <w:sz w:val="27"/>
+          <w:szCs w:val="27"/>
+          <w:lang w:eastAsia="es-CR"/>
+        </w:rPr>
+        <w:t>Bitácora de Trabajo - 12 de marzo de 2025</w:t>
+      </w:r>
+    </w:p>
+    <w:p>
+      <w:pPr>
+        <w:spacing w:before="100" w:beforeAutospacing="1" w:after="100" w:afterAutospacing="1" w:line="240" w:lineRule="auto"/>
+        <w:rPr>
+          <w:rFonts w:ascii="Times New Roman" w:eastAsia="Times New Roman" w:hAnsi="Times New Roman" w:cs="Times New Roman"/>
+          <w:sz w:val="24"/>
+          <w:szCs w:val="24"/>
+          <w:lang w:eastAsia="es-CR"/>
+        </w:rPr>
+      </w:pPr>
+      <w:r>
+        <w:rPr>
+          <w:rFonts w:ascii="Times New Roman" w:eastAsia="Times New Roman" w:hAnsi="Times New Roman" w:cs="Times New Roman"/>
+          <w:b/>
+          <w:bCs/>
+          <w:sz w:val="24"/>
+          <w:szCs w:val="24"/>
+          <w:lang w:eastAsia="es-CR"/>
+        </w:rPr>
+        <w:t>Actividad:</w:t>
+      </w:r>
+      <w:r>
+        <w:rPr>
+          <w:rFonts w:ascii="Times New Roman" w:eastAsia="Times New Roman" w:hAnsi="Times New Roman" w:cs="Times New Roman"/>
+          <w:sz w:val="24"/>
+          <w:szCs w:val="24"/>
+          <w:lang w:eastAsia="es-CR"/>
+        </w:rPr>
+        <w:t xml:space="preserve"> Finalización e implementación del restador en FPGA</w:t>
+      </w:r>
+      <w:r>
+        <w:rPr>
+          <w:rFonts w:ascii="Times New Roman" w:eastAsia="Times New Roman" w:hAnsi="Times New Roman" w:cs="Times New Roman"/>
+          <w:sz w:val="24"/>
+          <w:szCs w:val="24"/>
+          <w:lang w:eastAsia="es-CR"/>
+        </w:rPr>
+        <w:br/>
+      </w:r>
+      <w:r>
+        <w:rPr>
+          <w:rFonts w:ascii="Times New Roman" w:eastAsia="Times New Roman" w:hAnsi="Times New Roman" w:cs="Times New Roman"/>
+          <w:b/>
+          <w:bCs/>
+          <w:sz w:val="24"/>
+          <w:szCs w:val="24"/>
+          <w:lang w:eastAsia="es-CR"/>
+        </w:rPr>
+        <w:t>Estado:</w:t>
+      </w:r>
+      <w:r>
+        <w:rPr>
+          <w:rFonts w:ascii="Times New Roman" w:eastAsia="Times New Roman" w:hAnsi="Times New Roman" w:cs="Times New Roman"/>
+          <w:sz w:val="24"/>
+          <w:szCs w:val="24"/>
+          <w:lang w:eastAsia="es-CR"/>
+        </w:rPr>
+        <w:t xml:space="preserve"> Completado</w:t>
+      </w:r>
+    </w:p>
+    <w:p>
+      <w:pPr>
+        <w:spacing w:before="100" w:beforeAutospacing="1" w:after="100" w:afterAutospacing="1" w:line="240" w:lineRule="auto"/>
+        <w:rPr>
+          <w:rFonts w:ascii="Times New Roman" w:eastAsia="Times New Roman" w:hAnsi="Times New Roman" w:cs="Times New Roman"/>
+          <w:sz w:val="24"/>
+          <w:szCs w:val="24"/>
+          <w:lang w:eastAsia="es-CR"/>
+        </w:rPr>
+      </w:pPr>
+      <w:r>
+        <w:rPr>
+          <w:rFonts w:ascii="Times New Roman" w:eastAsia="Times New Roman" w:hAnsi="Times New Roman" w:cs="Times New Roman"/>
+          <w:b/>
+          <w:bCs/>
+          <w:sz w:val="24"/>
+          <w:szCs w:val="24"/>
+          <w:lang w:eastAsia="es-CR"/>
+        </w:rPr>
+        <w:t>Progreso:</w:t>
+      </w:r>
+    </w:p>
+    <w:p>
+      <w:pPr>
+        <w:numPr>
+          <w:ilvl w:val="0"/>
+          <w:numId w:val="36"/>
+        </w:numPr>
+        <w:spacing w:before="100" w:beforeAutospacing="1" w:after="100" w:afterAutospacing="1" w:line="240" w:lineRule="auto"/>
+        <w:rPr>
+          <w:rFonts w:ascii="Times New Roman" w:eastAsia="Times New Roman" w:hAnsi="Times New Roman" w:cs="Times New Roman"/>
+          <w:sz w:val="24"/>
+          <w:szCs w:val="24"/>
+          <w:lang w:eastAsia="es-CR"/>
+        </w:rPr>
+      </w:pPr>
+      <w:r>
+        <w:rPr>
+          <w:rFonts w:ascii="Times New Roman" w:eastAsia="Times New Roman" w:hAnsi="Times New Roman" w:cs="Times New Roman"/>
+          <w:sz w:val="24"/>
+          <w:szCs w:val="24"/>
+          <w:lang w:eastAsia="es-CR"/>
+        </w:rPr>
+        <w:t xml:space="preserve">Se desarrollaron </w:t>
+      </w:r>
+      <w:proofErr w:type="spellStart"/>
+      <w:r>
+        <w:rPr>
+          <w:rFonts w:ascii="Times New Roman" w:eastAsia="Times New Roman" w:hAnsi="Times New Roman" w:cs="Times New Roman"/>
+          <w:sz w:val="24"/>
+          <w:szCs w:val="24"/>
+          <w:lang w:eastAsia="es-CR"/>
+        </w:rPr>
+        <w:t>testbenches</w:t>
+      </w:r>
+      <w:proofErr w:type="spellEnd"/>
+      <w:r>
+        <w:rPr>
+          <w:rFonts w:ascii="Times New Roman" w:eastAsia="Times New Roman" w:hAnsi="Times New Roman" w:cs="Times New Roman"/>
+          <w:sz w:val="24"/>
+          <w:szCs w:val="24"/>
+          <w:lang w:eastAsia="es-CR"/>
+        </w:rPr>
+        <w:t xml:space="preserve"> de </w:t>
+      </w:r>
+      <w:proofErr w:type="spellStart"/>
+      <w:r>
+        <w:rPr>
+          <w:rFonts w:ascii="Times New Roman" w:eastAsia="Times New Roman" w:hAnsi="Times New Roman" w:cs="Times New Roman"/>
+          <w:sz w:val="24"/>
+          <w:szCs w:val="24"/>
+          <w:lang w:eastAsia="es-CR"/>
+        </w:rPr>
+        <w:t>auto-chequeo</w:t>
+      </w:r>
+      <w:proofErr w:type="spellEnd"/>
+      <w:r>
+        <w:rPr>
+          <w:rFonts w:ascii="Times New Roman" w:eastAsia="Times New Roman" w:hAnsi="Times New Roman" w:cs="Times New Roman"/>
+          <w:sz w:val="24"/>
+          <w:szCs w:val="24"/>
+          <w:lang w:eastAsia="es-CR"/>
+        </w:rPr>
+        <w:t xml:space="preserve"> para validar el restador con configuraciones de 2, 4 y 6 bits.</w:t>
+      </w:r>
+    </w:p>
+    <w:p>
+      <w:pPr>
+        <w:numPr>
+          <w:ilvl w:val="0"/>
+          <w:numId w:val="36"/>
+        </w:numPr>
+        <w:spacing w:before="100" w:beforeAutospacing="1" w:after="100" w:afterAutospacing="1" w:line="240" w:lineRule="auto"/>
+        <w:rPr>
+          <w:rFonts w:ascii="Times New Roman" w:eastAsia="Times New Roman" w:hAnsi="Times New Roman" w:cs="Times New Roman"/>
+          <w:sz w:val="24"/>
+          <w:szCs w:val="24"/>
+          <w:lang w:eastAsia="es-CR"/>
+        </w:rPr>
+      </w:pPr>
+      <w:r>
+        <w:rPr>
+          <w:rFonts w:ascii="Times New Roman" w:eastAsia="Times New Roman" w:hAnsi="Times New Roman" w:cs="Times New Roman"/>
+          <w:sz w:val="24"/>
+          <w:szCs w:val="24"/>
+          <w:lang w:eastAsia="es-CR"/>
+        </w:rPr>
+        <w:t>Se eliminaron archivos innecesarios y se realizaron ajustes en la estructura del proyecto.</w:t>
+      </w:r>
+    </w:p>
+    <w:p>
+      <w:pPr>
+        <w:numPr>
+          <w:ilvl w:val="0"/>
+          <w:numId w:val="36"/>
+        </w:numPr>
+        <w:spacing w:before="100" w:beforeAutospacing="1" w:after="100" w:afterAutospacing="1" w:line="240" w:lineRule="auto"/>
+        <w:rPr>
+          <w:rFonts w:ascii="Times New Roman" w:eastAsia="Times New Roman" w:hAnsi="Times New Roman" w:cs="Times New Roman"/>
+          <w:sz w:val="24"/>
+          <w:szCs w:val="24"/>
+          <w:lang w:eastAsia="es-CR"/>
+        </w:rPr>
+      </w:pPr>
+      <w:r>
+        <w:rPr>
+          <w:rFonts w:ascii="Times New Roman" w:eastAsia="Times New Roman" w:hAnsi="Times New Roman" w:cs="Times New Roman"/>
+          <w:sz w:val="24"/>
+          <w:szCs w:val="24"/>
+          <w:lang w:eastAsia="es-CR"/>
+        </w:rPr>
+        <w:t xml:space="preserve">Se integró la funcionalidad del restador en la FPGA, utilizando botones para establecer el valor inicial y un switch como </w:t>
+      </w:r>
+      <w:proofErr w:type="spellStart"/>
+      <w:r>
+        <w:rPr>
+          <w:rFonts w:ascii="Times New Roman" w:eastAsia="Times New Roman" w:hAnsi="Times New Roman" w:cs="Times New Roman"/>
+          <w:sz w:val="24"/>
+          <w:szCs w:val="24"/>
+          <w:lang w:eastAsia="es-CR"/>
+        </w:rPr>
+        <w:t>reset</w:t>
+      </w:r>
+      <w:proofErr w:type="spellEnd"/>
+      <w:r>
+        <w:rPr>
+          <w:rFonts w:ascii="Times New Roman" w:eastAsia="Times New Roman" w:hAnsi="Times New Roman" w:cs="Times New Roman"/>
+          <w:sz w:val="24"/>
+          <w:szCs w:val="24"/>
+          <w:lang w:eastAsia="es-CR"/>
+        </w:rPr>
+        <w:t>.</w:t>
+      </w:r>
+    </w:p>
+    <w:p>
+      <w:pPr>
+        <w:numPr>
+          <w:ilvl w:val="0"/>
+          <w:numId w:val="36"/>
+        </w:numPr>
+        <w:spacing w:before="100" w:beforeAutospacing="1" w:after="100" w:afterAutospacing="1" w:line="240" w:lineRule="auto"/>
+        <w:rPr>
+          <w:rFonts w:ascii="Times New Roman" w:eastAsia="Times New Roman" w:hAnsi="Times New Roman" w:cs="Times New Roman"/>
+          <w:sz w:val="24"/>
+          <w:szCs w:val="24"/>
+          <w:lang w:eastAsia="es-CR"/>
+        </w:rPr>
+      </w:pPr>
+      <w:r>
+        <w:rPr>
+          <w:rFonts w:ascii="Times New Roman" w:eastAsia="Times New Roman" w:hAnsi="Times New Roman" w:cs="Times New Roman"/>
+          <w:sz w:val="24"/>
+          <w:szCs w:val="24"/>
+          <w:lang w:eastAsia="es-CR"/>
+        </w:rPr>
+        <w:t xml:space="preserve">Se verificó el correcto funcionamiento del restador regresivo en la FPGA, mostrando los valores en los </w:t>
+      </w:r>
+      <w:proofErr w:type="spellStart"/>
+      <w:r>
+        <w:rPr>
+          <w:rFonts w:ascii="Times New Roman" w:eastAsia="Times New Roman" w:hAnsi="Times New Roman" w:cs="Times New Roman"/>
+          <w:sz w:val="24"/>
+          <w:szCs w:val="24"/>
+          <w:lang w:eastAsia="es-CR"/>
+        </w:rPr>
+        <w:t>displays</w:t>
+      </w:r>
+      <w:proofErr w:type="spellEnd"/>
+      <w:r>
+        <w:rPr>
+          <w:rFonts w:ascii="Times New Roman" w:eastAsia="Times New Roman" w:hAnsi="Times New Roman" w:cs="Times New Roman"/>
+          <w:sz w:val="24"/>
+          <w:szCs w:val="24"/>
+          <w:lang w:eastAsia="es-CR"/>
+        </w:rPr>
+        <w:t xml:space="preserve"> de 7 segmentos.</w:t>
+      </w:r>
+    </w:p>
+    <w:p>
+      <w:pPr>
+        <w:numPr>
+          <w:ilvl w:val="0"/>
+          <w:numId w:val="36"/>
+        </w:numPr>
+        <w:spacing w:before="100" w:beforeAutospacing="1" w:after="100" w:afterAutospacing="1" w:line="240" w:lineRule="auto"/>
+        <w:rPr>
+          <w:rFonts w:ascii="Times New Roman" w:eastAsia="Times New Roman" w:hAnsi="Times New Roman" w:cs="Times New Roman"/>
+          <w:sz w:val="24"/>
+          <w:szCs w:val="24"/>
+          <w:lang w:eastAsia="es-CR"/>
+        </w:rPr>
+      </w:pPr>
+      <w:r>
+        <w:rPr>
+          <w:rFonts w:ascii="Times New Roman" w:eastAsia="Times New Roman" w:hAnsi="Times New Roman" w:cs="Times New Roman"/>
+          <w:sz w:val="24"/>
+          <w:szCs w:val="24"/>
+          <w:lang w:eastAsia="es-CR"/>
+        </w:rPr>
+        <w:t>Se realizaron correcciones finales en la implementación para garantizar estabilidad y precisión en la operación.</w:t>
+      </w:r>
+    </w:p>
+    <w:p>
+      <w:pPr>
+        <w:numPr>
+          <w:ilvl w:val="0"/>
+          <w:numId w:val="36"/>
+        </w:numPr>
+        <w:spacing w:before="100" w:beforeAutospacing="1" w:after="100" w:afterAutospacing="1" w:line="240" w:lineRule="auto"/>
+        <w:rPr>
+          <w:rFonts w:ascii="Times New Roman" w:eastAsia="Times New Roman" w:hAnsi="Times New Roman" w:cs="Times New Roman"/>
+          <w:sz w:val="24"/>
+          <w:szCs w:val="24"/>
+          <w:lang w:eastAsia="es-CR"/>
+        </w:rPr>
+      </w:pPr>
+      <w:r>
+        <w:rPr>
+          <w:rFonts w:ascii="Times New Roman" w:eastAsia="Times New Roman" w:hAnsi="Times New Roman" w:cs="Times New Roman"/>
+          <w:sz w:val="24"/>
+          <w:szCs w:val="24"/>
+          <w:lang w:eastAsia="es-CR"/>
+        </w:rPr>
+        <w:t>Se completó la implementación del problema 3, finalizando el laboratorio en su totalidad.</w:t>
+      </w:r>
+    </w:p>
+    <w:p>
+      <w:pPr>
+        <w:spacing w:before="100" w:beforeAutospacing="1" w:after="100" w:afterAutospacing="1" w:line="240" w:lineRule="auto"/>
+        <w:rPr>
+          <w:rFonts w:ascii="Times New Roman" w:eastAsia="Times New Roman" w:hAnsi="Times New Roman" w:cs="Times New Roman"/>
+          <w:sz w:val="24"/>
+          <w:szCs w:val="24"/>
+          <w:lang w:eastAsia="es-CR"/>
+        </w:rPr>
+      </w:pPr>
     </w:p>
     <w:sectPr>
       <w:type w:val="continuous"/>
@@ -2534,6 +3891,155 @@
 <file path=word/numbering.xml><?xml version="1.0" encoding="utf-8"?>
 <w:numbering xmlns:wpc="http://schemas.microsoft.com/office/word/2010/wordprocessingCanvas" xmlns:cx="http://schemas.microsoft.com/office/drawing/2014/chartex" xmlns:cx1="http://schemas.microsoft.com/office/drawing/2015/9/8/chartex" xmlns:cx2="http://schemas.microsoft.com/office/drawing/2015/10/21/chartex" xmlns:cx3="http://schemas.microsoft.com/office/drawing/2016/5/9/chartex" xmlns:cx4="http://schemas.microsoft.com/office/drawing/2016/5/10/chartex" xmlns:cx5="http://schemas.microsoft.com/office/drawing/2016/5/11/chartex" xmlns:cx6="http://schemas.microsoft.com/office/drawing/2016/5/12/chartex" xmlns:cx7="http://schemas.microsoft.com/office/drawing/2016/5/13/chartex" xmlns:cx8="http://schemas.microsoft.com/office/drawing/2016/5/14/chartex" xmlns:mc="http://schemas.openxmlformats.org/markup-compatibility/2006" xmlns:aink="http://schemas.microsoft.com/office/drawing/2016/ink" xmlns:am3d="http://schemas.microsoft.com/office/drawing/2017/model3d" xmlns:o="urn:schemas-microsoft-com:office:office" xmlns:r="http://schemas.openxmlformats.org/officeDocument/2006/relationships" xmlns:m="http://schemas.openxmlformats.org/officeDocument/2006/math" xmlns:v="urn:schemas-microsoft-com:vml" xmlns:wp14="http://schemas.microsoft.com/office/word/2010/wordprocessingDrawing" xmlns:wp="http://schemas.openxmlformats.org/drawingml/2006/wordprocessingDrawing" xmlns:w10="urn:schemas-microsoft-com:office:word" xmlns:w="http://schemas.openxmlformats.org/wordprocessingml/2006/main" xmlns:w14="http://schemas.microsoft.com/office/word/2010/wordml" xmlns:w15="http://schemas.microsoft.com/office/word/2012/wordml" xmlns:w16cex="http://schemas.microsoft.com/office/word/2018/wordml/cex" xmlns:w16cid="http://schemas.microsoft.com/office/word/2016/wordml/cid" xmlns:w16="http://schemas.microsoft.com/office/word/2018/wordml" xmlns:w16sdtdh="http://schemas.microsoft.com/office/word/2020/wordml/sdtdatahash" xmlns:w16se="http://schemas.microsoft.com/office/word/2015/wordml/symex" xmlns:wpg="http://schemas.microsoft.com/office/word/2010/wordprocessingGroup" xmlns:wpi="http://schemas.microsoft.com/office/word/2010/wordprocessingInk" xmlns:wne="http://schemas.microsoft.com/office/word/2006/wordml" xmlns:wps="http://schemas.microsoft.com/office/word/2010/wordprocessingShape" mc:Ignorable="w14 w15 w16se w16cid w16 w16cex w16sdtdh wp14">
   <w:abstractNum w:abstractNumId="0" w15:restartNumberingAfterBreak="0">
+    <w:nsid w:val="10831D96"/>
+    <w:multiLevelType w:val="multilevel"/>
+    <w:tmpl w:val="81E0D068"/>
+    <w:lvl w:ilvl="0">
+      <w:start w:val="1"/>
+      <w:numFmt w:val="bullet"/>
+      <w:lvlText w:val=""/>
+      <w:lvlJc w:val="left"/>
+      <w:pPr>
+        <w:tabs>
+          <w:tab w:val="num" w:pos="720"/>
+        </w:tabs>
+        <w:ind w:left="720" w:hanging="360"/>
+      </w:pPr>
+      <w:rPr>
+        <w:rFonts w:ascii="Symbol" w:hAnsi="Symbol" w:hint="default"/>
+        <w:sz w:val="20"/>
+      </w:rPr>
+    </w:lvl>
+    <w:lvl w:ilvl="1" w:tentative="1">
+      <w:start w:val="1"/>
+      <w:numFmt w:val="bullet"/>
+      <w:lvlText w:val="o"/>
+      <w:lvlJc w:val="left"/>
+      <w:pPr>
+        <w:tabs>
+          <w:tab w:val="num" w:pos="1440"/>
+        </w:tabs>
+        <w:ind w:left="1440" w:hanging="360"/>
+      </w:pPr>
+      <w:rPr>
+        <w:rFonts w:ascii="Courier New" w:hAnsi="Courier New" w:hint="default"/>
+        <w:sz w:val="20"/>
+      </w:rPr>
+    </w:lvl>
+    <w:lvl w:ilvl="2" w:tentative="1">
+      <w:start w:val="1"/>
+      <w:numFmt w:val="bullet"/>
+      <w:lvlText w:val=""/>
+      <w:lvlJc w:val="left"/>
+      <w:pPr>
+        <w:tabs>
+          <w:tab w:val="num" w:pos="2160"/>
+        </w:tabs>
+        <w:ind w:left="2160" w:hanging="360"/>
+      </w:pPr>
+      <w:rPr>
+        <w:rFonts w:ascii="Wingdings" w:hAnsi="Wingdings" w:hint="default"/>
+        <w:sz w:val="20"/>
+      </w:rPr>
+    </w:lvl>
+    <w:lvl w:ilvl="3" w:tentative="1">
+      <w:start w:val="1"/>
+      <w:numFmt w:val="bullet"/>
+      <w:lvlText w:val=""/>
+      <w:lvlJc w:val="left"/>
+      <w:pPr>
+        <w:tabs>
+          <w:tab w:val="num" w:pos="2880"/>
+        </w:tabs>
+        <w:ind w:left="2880" w:hanging="360"/>
+      </w:pPr>
+      <w:rPr>
+        <w:rFonts w:ascii="Wingdings" w:hAnsi="Wingdings" w:hint="default"/>
+        <w:sz w:val="20"/>
+      </w:rPr>
+    </w:lvl>
+    <w:lvl w:ilvl="4" w:tentative="1">
+      <w:start w:val="1"/>
+      <w:numFmt w:val="bullet"/>
+      <w:lvlText w:val=""/>
+      <w:lvlJc w:val="left"/>
+      <w:pPr>
+        <w:tabs>
+          <w:tab w:val="num" w:pos="3600"/>
+        </w:tabs>
+        <w:ind w:left="3600" w:hanging="360"/>
+      </w:pPr>
+      <w:rPr>
+        <w:rFonts w:ascii="Wingdings" w:hAnsi="Wingdings" w:hint="default"/>
+        <w:sz w:val="20"/>
+      </w:rPr>
+    </w:lvl>
+    <w:lvl w:ilvl="5" w:tentative="1">
+      <w:start w:val="1"/>
+      <w:numFmt w:val="bullet"/>
+      <w:lvlText w:val=""/>
+      <w:lvlJc w:val="left"/>
+      <w:pPr>
+        <w:tabs>
+          <w:tab w:val="num" w:pos="4320"/>
+        </w:tabs>
+        <w:ind w:left="4320" w:hanging="360"/>
+      </w:pPr>
+      <w:rPr>
+        <w:rFonts w:ascii="Wingdings" w:hAnsi="Wingdings" w:hint="default"/>
+        <w:sz w:val="20"/>
+      </w:rPr>
+    </w:lvl>
+    <w:lvl w:ilvl="6" w:tentative="1">
+      <w:start w:val="1"/>
+      <w:numFmt w:val="bullet"/>
+      <w:lvlText w:val=""/>
+      <w:lvlJc w:val="left"/>
+      <w:pPr>
+        <w:tabs>
+          <w:tab w:val="num" w:pos="5040"/>
+        </w:tabs>
+        <w:ind w:left="5040" w:hanging="360"/>
+      </w:pPr>
+      <w:rPr>
+        <w:rFonts w:ascii="Wingdings" w:hAnsi="Wingdings" w:hint="default"/>
+        <w:sz w:val="20"/>
+      </w:rPr>
+    </w:lvl>
+    <w:lvl w:ilvl="7" w:tentative="1">
+      <w:start w:val="1"/>
+      <w:numFmt w:val="bullet"/>
+      <w:lvlText w:val=""/>
+      <w:lvlJc w:val="left"/>
+      <w:pPr>
+        <w:tabs>
+          <w:tab w:val="num" w:pos="5760"/>
+        </w:tabs>
+        <w:ind w:left="5760" w:hanging="360"/>
+      </w:pPr>
+      <w:rPr>
+        <w:rFonts w:ascii="Wingdings" w:hAnsi="Wingdings" w:hint="default"/>
+        <w:sz w:val="20"/>
+      </w:rPr>
+    </w:lvl>
+    <w:lvl w:ilvl="8" w:tentative="1">
+      <w:start w:val="1"/>
+      <w:numFmt w:val="bullet"/>
+      <w:lvlText w:val=""/>
+      <w:lvlJc w:val="left"/>
+      <w:pPr>
+        <w:tabs>
+          <w:tab w:val="num" w:pos="6480"/>
+        </w:tabs>
+        <w:ind w:left="6480" w:hanging="360"/>
+      </w:pPr>
+      <w:rPr>
+        <w:rFonts w:ascii="Wingdings" w:hAnsi="Wingdings" w:hint="default"/>
+        <w:sz w:val="20"/>
+      </w:rPr>
+    </w:lvl>
+  </w:abstractNum>
+  <w:abstractNum w:abstractNumId="1" w15:restartNumberingAfterBreak="0">
     <w:nsid w:val="14C631EF"/>
     <w:multiLevelType w:val="multilevel"/>
     <w:tmpl w:val="96AE3CD2"/>
@@ -2662,7 +4168,7 @@
       </w:pPr>
     </w:lvl>
   </w:abstractNum>
-  <w:abstractNum w:abstractNumId="1" w15:restartNumberingAfterBreak="0">
+  <w:abstractNum w:abstractNumId="2" w15:restartNumberingAfterBreak="0">
     <w:nsid w:val="1B4736F1"/>
     <w:multiLevelType w:val="multilevel"/>
     <w:tmpl w:val="D82A4BCC"/>
@@ -2783,7 +4289,7 @@
       </w:pPr>
     </w:lvl>
   </w:abstractNum>
-  <w:abstractNum w:abstractNumId="2" w15:restartNumberingAfterBreak="0">
+  <w:abstractNum w:abstractNumId="3" w15:restartNumberingAfterBreak="0">
     <w:nsid w:val="222A57D5"/>
     <w:multiLevelType w:val="hybridMultilevel"/>
     <w:tmpl w:val="5E508EB2"/>
@@ -2872,7 +4378,7 @@
       </w:pPr>
     </w:lvl>
   </w:abstractNum>
-  <w:abstractNum w:abstractNumId="3" w15:restartNumberingAfterBreak="0">
+  <w:abstractNum w:abstractNumId="4" w15:restartNumberingAfterBreak="0">
     <w:nsid w:val="22572BE2"/>
     <w:multiLevelType w:val="multilevel"/>
     <w:tmpl w:val="6C520D84"/>
@@ -3021,7 +4527,7 @@
       </w:rPr>
     </w:lvl>
   </w:abstractNum>
-  <w:abstractNum w:abstractNumId="4" w15:restartNumberingAfterBreak="0">
+  <w:abstractNum w:abstractNumId="5" w15:restartNumberingAfterBreak="0">
     <w:nsid w:val="249117DA"/>
     <w:multiLevelType w:val="multilevel"/>
     <w:tmpl w:val="5A6662D0"/>
@@ -3170,7 +4676,156 @@
       </w:rPr>
     </w:lvl>
   </w:abstractNum>
-  <w:abstractNum w:abstractNumId="5" w15:restartNumberingAfterBreak="0">
+  <w:abstractNum w:abstractNumId="6" w15:restartNumberingAfterBreak="0">
+    <w:nsid w:val="24AF056C"/>
+    <w:multiLevelType w:val="multilevel"/>
+    <w:tmpl w:val="763A09B4"/>
+    <w:lvl w:ilvl="0">
+      <w:start w:val="1"/>
+      <w:numFmt w:val="bullet"/>
+      <w:lvlText w:val=""/>
+      <w:lvlJc w:val="left"/>
+      <w:pPr>
+        <w:tabs>
+          <w:tab w:val="num" w:pos="720"/>
+        </w:tabs>
+        <w:ind w:left="720" w:hanging="360"/>
+      </w:pPr>
+      <w:rPr>
+        <w:rFonts w:ascii="Symbol" w:hAnsi="Symbol" w:hint="default"/>
+        <w:sz w:val="20"/>
+      </w:rPr>
+    </w:lvl>
+    <w:lvl w:ilvl="1" w:tentative="1">
+      <w:start w:val="1"/>
+      <w:numFmt w:val="bullet"/>
+      <w:lvlText w:val="o"/>
+      <w:lvlJc w:val="left"/>
+      <w:pPr>
+        <w:tabs>
+          <w:tab w:val="num" w:pos="1440"/>
+        </w:tabs>
+        <w:ind w:left="1440" w:hanging="360"/>
+      </w:pPr>
+      <w:rPr>
+        <w:rFonts w:ascii="Courier New" w:hAnsi="Courier New" w:hint="default"/>
+        <w:sz w:val="20"/>
+      </w:rPr>
+    </w:lvl>
+    <w:lvl w:ilvl="2" w:tentative="1">
+      <w:start w:val="1"/>
+      <w:numFmt w:val="bullet"/>
+      <w:lvlText w:val=""/>
+      <w:lvlJc w:val="left"/>
+      <w:pPr>
+        <w:tabs>
+          <w:tab w:val="num" w:pos="2160"/>
+        </w:tabs>
+        <w:ind w:left="2160" w:hanging="360"/>
+      </w:pPr>
+      <w:rPr>
+        <w:rFonts w:ascii="Wingdings" w:hAnsi="Wingdings" w:hint="default"/>
+        <w:sz w:val="20"/>
+      </w:rPr>
+    </w:lvl>
+    <w:lvl w:ilvl="3" w:tentative="1">
+      <w:start w:val="1"/>
+      <w:numFmt w:val="bullet"/>
+      <w:lvlText w:val=""/>
+      <w:lvlJc w:val="left"/>
+      <w:pPr>
+        <w:tabs>
+          <w:tab w:val="num" w:pos="2880"/>
+        </w:tabs>
+        <w:ind w:left="2880" w:hanging="360"/>
+      </w:pPr>
+      <w:rPr>
+        <w:rFonts w:ascii="Wingdings" w:hAnsi="Wingdings" w:hint="default"/>
+        <w:sz w:val="20"/>
+      </w:rPr>
+    </w:lvl>
+    <w:lvl w:ilvl="4" w:tentative="1">
+      <w:start w:val="1"/>
+      <w:numFmt w:val="bullet"/>
+      <w:lvlText w:val=""/>
+      <w:lvlJc w:val="left"/>
+      <w:pPr>
+        <w:tabs>
+          <w:tab w:val="num" w:pos="3600"/>
+        </w:tabs>
+        <w:ind w:left="3600" w:hanging="360"/>
+      </w:pPr>
+      <w:rPr>
+        <w:rFonts w:ascii="Wingdings" w:hAnsi="Wingdings" w:hint="default"/>
+        <w:sz w:val="20"/>
+      </w:rPr>
+    </w:lvl>
+    <w:lvl w:ilvl="5" w:tentative="1">
+      <w:start w:val="1"/>
+      <w:numFmt w:val="bullet"/>
+      <w:lvlText w:val=""/>
+      <w:lvlJc w:val="left"/>
+      <w:pPr>
+        <w:tabs>
+          <w:tab w:val="num" w:pos="4320"/>
+        </w:tabs>
+        <w:ind w:left="4320" w:hanging="360"/>
+      </w:pPr>
+      <w:rPr>
+        <w:rFonts w:ascii="Wingdings" w:hAnsi="Wingdings" w:hint="default"/>
+        <w:sz w:val="20"/>
+      </w:rPr>
+    </w:lvl>
+    <w:lvl w:ilvl="6" w:tentative="1">
+      <w:start w:val="1"/>
+      <w:numFmt w:val="bullet"/>
+      <w:lvlText w:val=""/>
+      <w:lvlJc w:val="left"/>
+      <w:pPr>
+        <w:tabs>
+          <w:tab w:val="num" w:pos="5040"/>
+        </w:tabs>
+        <w:ind w:left="5040" w:hanging="360"/>
+      </w:pPr>
+      <w:rPr>
+        <w:rFonts w:ascii="Wingdings" w:hAnsi="Wingdings" w:hint="default"/>
+        <w:sz w:val="20"/>
+      </w:rPr>
+    </w:lvl>
+    <w:lvl w:ilvl="7" w:tentative="1">
+      <w:start w:val="1"/>
+      <w:numFmt w:val="bullet"/>
+      <w:lvlText w:val=""/>
+      <w:lvlJc w:val="left"/>
+      <w:pPr>
+        <w:tabs>
+          <w:tab w:val="num" w:pos="5760"/>
+        </w:tabs>
+        <w:ind w:left="5760" w:hanging="360"/>
+      </w:pPr>
+      <w:rPr>
+        <w:rFonts w:ascii="Wingdings" w:hAnsi="Wingdings" w:hint="default"/>
+        <w:sz w:val="20"/>
+      </w:rPr>
+    </w:lvl>
+    <w:lvl w:ilvl="8" w:tentative="1">
+      <w:start w:val="1"/>
+      <w:numFmt w:val="bullet"/>
+      <w:lvlText w:val=""/>
+      <w:lvlJc w:val="left"/>
+      <w:pPr>
+        <w:tabs>
+          <w:tab w:val="num" w:pos="6480"/>
+        </w:tabs>
+        <w:ind w:left="6480" w:hanging="360"/>
+      </w:pPr>
+      <w:rPr>
+        <w:rFonts w:ascii="Wingdings" w:hAnsi="Wingdings" w:hint="default"/>
+        <w:sz w:val="20"/>
+      </w:rPr>
+    </w:lvl>
+  </w:abstractNum>
+  <w:abstractNum w:abstractNumId="7" w15:restartNumberingAfterBreak="0">
     <w:nsid w:val="2B5773AE"/>
     <w:multiLevelType w:val="multilevel"/>
     <w:tmpl w:val="96AE3CD2"/>
@@ -3299,7 +4954,7 @@
       </w:pPr>
     </w:lvl>
   </w:abstractNum>
-  <w:abstractNum w:abstractNumId="6" w15:restartNumberingAfterBreak="0">
+  <w:abstractNum w:abstractNumId="8" w15:restartNumberingAfterBreak="0">
     <w:nsid w:val="2BDD7E54"/>
     <w:multiLevelType w:val="multilevel"/>
     <w:tmpl w:val="7746465A"/>
@@ -3416,7 +5071,7 @@
       </w:pPr>
     </w:lvl>
   </w:abstractNum>
-  <w:abstractNum w:abstractNumId="7" w15:restartNumberingAfterBreak="0">
+  <w:abstractNum w:abstractNumId="9" w15:restartNumberingAfterBreak="0">
     <w:nsid w:val="33F043D7"/>
     <w:multiLevelType w:val="multilevel"/>
     <w:tmpl w:val="C4022B74"/>
@@ -3565,7 +5220,156 @@
       </w:rPr>
     </w:lvl>
   </w:abstractNum>
-  <w:abstractNum w:abstractNumId="8" w15:restartNumberingAfterBreak="0">
+  <w:abstractNum w:abstractNumId="10" w15:restartNumberingAfterBreak="0">
+    <w:nsid w:val="33FB5C78"/>
+    <w:multiLevelType w:val="multilevel"/>
+    <w:tmpl w:val="4580C7A2"/>
+    <w:lvl w:ilvl="0">
+      <w:start w:val="1"/>
+      <w:numFmt w:val="bullet"/>
+      <w:lvlText w:val=""/>
+      <w:lvlJc w:val="left"/>
+      <w:pPr>
+        <w:tabs>
+          <w:tab w:val="num" w:pos="720"/>
+        </w:tabs>
+        <w:ind w:left="720" w:hanging="360"/>
+      </w:pPr>
+      <w:rPr>
+        <w:rFonts w:ascii="Symbol" w:hAnsi="Symbol" w:hint="default"/>
+        <w:sz w:val="20"/>
+      </w:rPr>
+    </w:lvl>
+    <w:lvl w:ilvl="1" w:tentative="1">
+      <w:start w:val="1"/>
+      <w:numFmt w:val="bullet"/>
+      <w:lvlText w:val="o"/>
+      <w:lvlJc w:val="left"/>
+      <w:pPr>
+        <w:tabs>
+          <w:tab w:val="num" w:pos="1440"/>
+        </w:tabs>
+        <w:ind w:left="1440" w:hanging="360"/>
+      </w:pPr>
+      <w:rPr>
+        <w:rFonts w:ascii="Courier New" w:hAnsi="Courier New" w:hint="default"/>
+        <w:sz w:val="20"/>
+      </w:rPr>
+    </w:lvl>
+    <w:lvl w:ilvl="2" w:tentative="1">
+      <w:start w:val="1"/>
+      <w:numFmt w:val="bullet"/>
+      <w:lvlText w:val=""/>
+      <w:lvlJc w:val="left"/>
+      <w:pPr>
+        <w:tabs>
+          <w:tab w:val="num" w:pos="2160"/>
+        </w:tabs>
+        <w:ind w:left="2160" w:hanging="360"/>
+      </w:pPr>
+      <w:rPr>
+        <w:rFonts w:ascii="Wingdings" w:hAnsi="Wingdings" w:hint="default"/>
+        <w:sz w:val="20"/>
+      </w:rPr>
+    </w:lvl>
+    <w:lvl w:ilvl="3" w:tentative="1">
+      <w:start w:val="1"/>
+      <w:numFmt w:val="bullet"/>
+      <w:lvlText w:val=""/>
+      <w:lvlJc w:val="left"/>
+      <w:pPr>
+        <w:tabs>
+          <w:tab w:val="num" w:pos="2880"/>
+        </w:tabs>
+        <w:ind w:left="2880" w:hanging="360"/>
+      </w:pPr>
+      <w:rPr>
+        <w:rFonts w:ascii="Wingdings" w:hAnsi="Wingdings" w:hint="default"/>
+        <w:sz w:val="20"/>
+      </w:rPr>
+    </w:lvl>
+    <w:lvl w:ilvl="4" w:tentative="1">
+      <w:start w:val="1"/>
+      <w:numFmt w:val="bullet"/>
+      <w:lvlText w:val=""/>
+      <w:lvlJc w:val="left"/>
+      <w:pPr>
+        <w:tabs>
+          <w:tab w:val="num" w:pos="3600"/>
+        </w:tabs>
+        <w:ind w:left="3600" w:hanging="360"/>
+      </w:pPr>
+      <w:rPr>
+        <w:rFonts w:ascii="Wingdings" w:hAnsi="Wingdings" w:hint="default"/>
+        <w:sz w:val="20"/>
+      </w:rPr>
+    </w:lvl>
+    <w:lvl w:ilvl="5" w:tentative="1">
+      <w:start w:val="1"/>
+      <w:numFmt w:val="bullet"/>
+      <w:lvlText w:val=""/>
+      <w:lvlJc w:val="left"/>
+      <w:pPr>
+        <w:tabs>
+          <w:tab w:val="num" w:pos="4320"/>
+        </w:tabs>
+        <w:ind w:left="4320" w:hanging="360"/>
+      </w:pPr>
+      <w:rPr>
+        <w:rFonts w:ascii="Wingdings" w:hAnsi="Wingdings" w:hint="default"/>
+        <w:sz w:val="20"/>
+      </w:rPr>
+    </w:lvl>
+    <w:lvl w:ilvl="6" w:tentative="1">
+      <w:start w:val="1"/>
+      <w:numFmt w:val="bullet"/>
+      <w:lvlText w:val=""/>
+      <w:lvlJc w:val="left"/>
+      <w:pPr>
+        <w:tabs>
+          <w:tab w:val="num" w:pos="5040"/>
+        </w:tabs>
+        <w:ind w:left="5040" w:hanging="360"/>
+      </w:pPr>
+      <w:rPr>
+        <w:rFonts w:ascii="Wingdings" w:hAnsi="Wingdings" w:hint="default"/>
+        <w:sz w:val="20"/>
+      </w:rPr>
+    </w:lvl>
+    <w:lvl w:ilvl="7" w:tentative="1">
+      <w:start w:val="1"/>
+      <w:numFmt w:val="bullet"/>
+      <w:lvlText w:val=""/>
+      <w:lvlJc w:val="left"/>
+      <w:pPr>
+        <w:tabs>
+          <w:tab w:val="num" w:pos="5760"/>
+        </w:tabs>
+        <w:ind w:left="5760" w:hanging="360"/>
+      </w:pPr>
+      <w:rPr>
+        <w:rFonts w:ascii="Wingdings" w:hAnsi="Wingdings" w:hint="default"/>
+        <w:sz w:val="20"/>
+      </w:rPr>
+    </w:lvl>
+    <w:lvl w:ilvl="8" w:tentative="1">
+      <w:start w:val="1"/>
+      <w:numFmt w:val="bullet"/>
+      <w:lvlText w:val=""/>
+      <w:lvlJc w:val="left"/>
+      <w:pPr>
+        <w:tabs>
+          <w:tab w:val="num" w:pos="6480"/>
+        </w:tabs>
+        <w:ind w:left="6480" w:hanging="360"/>
+      </w:pPr>
+      <w:rPr>
+        <w:rFonts w:ascii="Wingdings" w:hAnsi="Wingdings" w:hint="default"/>
+        <w:sz w:val="20"/>
+      </w:rPr>
+    </w:lvl>
+  </w:abstractNum>
+  <w:abstractNum w:abstractNumId="11" w15:restartNumberingAfterBreak="0">
     <w:nsid w:val="347826FC"/>
     <w:multiLevelType w:val="multilevel"/>
     <w:tmpl w:val="991A08F4"/>
@@ -3714,7 +5518,7 @@
       </w:rPr>
     </w:lvl>
   </w:abstractNum>
-  <w:abstractNum w:abstractNumId="9" w15:restartNumberingAfterBreak="0">
+  <w:abstractNum w:abstractNumId="12" w15:restartNumberingAfterBreak="0">
     <w:nsid w:val="35DE3997"/>
     <w:multiLevelType w:val="multilevel"/>
     <w:tmpl w:val="0A8268D2"/>
@@ -3863,7 +5667,7 @@
       </w:rPr>
     </w:lvl>
   </w:abstractNum>
-  <w:abstractNum w:abstractNumId="10" w15:restartNumberingAfterBreak="0">
+  <w:abstractNum w:abstractNumId="13" w15:restartNumberingAfterBreak="0">
     <w:nsid w:val="3E2A0E77"/>
     <w:multiLevelType w:val="multilevel"/>
     <w:tmpl w:val="1B247820"/>
@@ -4012,7 +5816,7 @@
       </w:rPr>
     </w:lvl>
   </w:abstractNum>
-  <w:abstractNum w:abstractNumId="11" w15:restartNumberingAfterBreak="0">
+  <w:abstractNum w:abstractNumId="14" w15:restartNumberingAfterBreak="0">
     <w:nsid w:val="43234985"/>
     <w:multiLevelType w:val="multilevel"/>
     <w:tmpl w:val="830CE0B8"/>
@@ -4133,7 +5937,7 @@
       </w:pPr>
     </w:lvl>
   </w:abstractNum>
-  <w:abstractNum w:abstractNumId="12" w15:restartNumberingAfterBreak="0">
+  <w:abstractNum w:abstractNumId="15" w15:restartNumberingAfterBreak="0">
     <w:nsid w:val="446D3DA9"/>
     <w:multiLevelType w:val="multilevel"/>
     <w:tmpl w:val="6BD8CF22"/>
@@ -4282,7 +6086,156 @@
       </w:rPr>
     </w:lvl>
   </w:abstractNum>
-  <w:abstractNum w:abstractNumId="13" w15:restartNumberingAfterBreak="0">
+  <w:abstractNum w:abstractNumId="16" w15:restartNumberingAfterBreak="0">
+    <w:nsid w:val="45AD4ACE"/>
+    <w:multiLevelType w:val="multilevel"/>
+    <w:tmpl w:val="EB281180"/>
+    <w:lvl w:ilvl="0">
+      <w:start w:val="1"/>
+      <w:numFmt w:val="bullet"/>
+      <w:lvlText w:val=""/>
+      <w:lvlJc w:val="left"/>
+      <w:pPr>
+        <w:tabs>
+          <w:tab w:val="num" w:pos="720"/>
+        </w:tabs>
+        <w:ind w:left="720" w:hanging="360"/>
+      </w:pPr>
+      <w:rPr>
+        <w:rFonts w:ascii="Symbol" w:hAnsi="Symbol" w:hint="default"/>
+        <w:sz w:val="20"/>
+      </w:rPr>
+    </w:lvl>
+    <w:lvl w:ilvl="1" w:tentative="1">
+      <w:start w:val="1"/>
+      <w:numFmt w:val="bullet"/>
+      <w:lvlText w:val="o"/>
+      <w:lvlJc w:val="left"/>
+      <w:pPr>
+        <w:tabs>
+          <w:tab w:val="num" w:pos="1440"/>
+        </w:tabs>
+        <w:ind w:left="1440" w:hanging="360"/>
+      </w:pPr>
+      <w:rPr>
+        <w:rFonts w:ascii="Courier New" w:hAnsi="Courier New" w:hint="default"/>
+        <w:sz w:val="20"/>
+      </w:rPr>
+    </w:lvl>
+    <w:lvl w:ilvl="2" w:tentative="1">
+      <w:start w:val="1"/>
+      <w:numFmt w:val="bullet"/>
+      <w:lvlText w:val=""/>
+      <w:lvlJc w:val="left"/>
+      <w:pPr>
+        <w:tabs>
+          <w:tab w:val="num" w:pos="2160"/>
+        </w:tabs>
+        <w:ind w:left="2160" w:hanging="360"/>
+      </w:pPr>
+      <w:rPr>
+        <w:rFonts w:ascii="Wingdings" w:hAnsi="Wingdings" w:hint="default"/>
+        <w:sz w:val="20"/>
+      </w:rPr>
+    </w:lvl>
+    <w:lvl w:ilvl="3" w:tentative="1">
+      <w:start w:val="1"/>
+      <w:numFmt w:val="bullet"/>
+      <w:lvlText w:val=""/>
+      <w:lvlJc w:val="left"/>
+      <w:pPr>
+        <w:tabs>
+          <w:tab w:val="num" w:pos="2880"/>
+        </w:tabs>
+        <w:ind w:left="2880" w:hanging="360"/>
+      </w:pPr>
+      <w:rPr>
+        <w:rFonts w:ascii="Wingdings" w:hAnsi="Wingdings" w:hint="default"/>
+        <w:sz w:val="20"/>
+      </w:rPr>
+    </w:lvl>
+    <w:lvl w:ilvl="4" w:tentative="1">
+      <w:start w:val="1"/>
+      <w:numFmt w:val="bullet"/>
+      <w:lvlText w:val=""/>
+      <w:lvlJc w:val="left"/>
+      <w:pPr>
+        <w:tabs>
+          <w:tab w:val="num" w:pos="3600"/>
+        </w:tabs>
+        <w:ind w:left="3600" w:hanging="360"/>
+      </w:pPr>
+      <w:rPr>
+        <w:rFonts w:ascii="Wingdings" w:hAnsi="Wingdings" w:hint="default"/>
+        <w:sz w:val="20"/>
+      </w:rPr>
+    </w:lvl>
+    <w:lvl w:ilvl="5" w:tentative="1">
+      <w:start w:val="1"/>
+      <w:numFmt w:val="bullet"/>
+      <w:lvlText w:val=""/>
+      <w:lvlJc w:val="left"/>
+      <w:pPr>
+        <w:tabs>
+          <w:tab w:val="num" w:pos="4320"/>
+        </w:tabs>
+        <w:ind w:left="4320" w:hanging="360"/>
+      </w:pPr>
+      <w:rPr>
+        <w:rFonts w:ascii="Wingdings" w:hAnsi="Wingdings" w:hint="default"/>
+        <w:sz w:val="20"/>
+      </w:rPr>
+    </w:lvl>
+    <w:lvl w:ilvl="6" w:tentative="1">
+      <w:start w:val="1"/>
+      <w:numFmt w:val="bullet"/>
+      <w:lvlText w:val=""/>
+      <w:lvlJc w:val="left"/>
+      <w:pPr>
+        <w:tabs>
+          <w:tab w:val="num" w:pos="5040"/>
+        </w:tabs>
+        <w:ind w:left="5040" w:hanging="360"/>
+      </w:pPr>
+      <w:rPr>
+        <w:rFonts w:ascii="Wingdings" w:hAnsi="Wingdings" w:hint="default"/>
+        <w:sz w:val="20"/>
+      </w:rPr>
+    </w:lvl>
+    <w:lvl w:ilvl="7" w:tentative="1">
+      <w:start w:val="1"/>
+      <w:numFmt w:val="bullet"/>
+      <w:lvlText w:val=""/>
+      <w:lvlJc w:val="left"/>
+      <w:pPr>
+        <w:tabs>
+          <w:tab w:val="num" w:pos="5760"/>
+        </w:tabs>
+        <w:ind w:left="5760" w:hanging="360"/>
+      </w:pPr>
+      <w:rPr>
+        <w:rFonts w:ascii="Wingdings" w:hAnsi="Wingdings" w:hint="default"/>
+        <w:sz w:val="20"/>
+      </w:rPr>
+    </w:lvl>
+    <w:lvl w:ilvl="8" w:tentative="1">
+      <w:start w:val="1"/>
+      <w:numFmt w:val="bullet"/>
+      <w:lvlText w:val=""/>
+      <w:lvlJc w:val="left"/>
+      <w:pPr>
+        <w:tabs>
+          <w:tab w:val="num" w:pos="6480"/>
+        </w:tabs>
+        <w:ind w:left="6480" w:hanging="360"/>
+      </w:pPr>
+      <w:rPr>
+        <w:rFonts w:ascii="Wingdings" w:hAnsi="Wingdings" w:hint="default"/>
+        <w:sz w:val="20"/>
+      </w:rPr>
+    </w:lvl>
+  </w:abstractNum>
+  <w:abstractNum w:abstractNumId="17" w15:restartNumberingAfterBreak="0">
     <w:nsid w:val="49AD2F1E"/>
     <w:multiLevelType w:val="multilevel"/>
     <w:tmpl w:val="A8484238"/>
@@ -4403,7 +6356,7 @@
       </w:pPr>
     </w:lvl>
   </w:abstractNum>
-  <w:abstractNum w:abstractNumId="14" w15:restartNumberingAfterBreak="0">
+  <w:abstractNum w:abstractNumId="18" w15:restartNumberingAfterBreak="0">
     <w:nsid w:val="56955716"/>
     <w:multiLevelType w:val="multilevel"/>
     <w:tmpl w:val="499C5AC4"/>
@@ -4520,7 +6473,7 @@
       </w:pPr>
     </w:lvl>
   </w:abstractNum>
-  <w:abstractNum w:abstractNumId="15" w15:restartNumberingAfterBreak="0">
+  <w:abstractNum w:abstractNumId="19" w15:restartNumberingAfterBreak="0">
     <w:nsid w:val="57A510AF"/>
     <w:multiLevelType w:val="multilevel"/>
     <w:tmpl w:val="7D3C0D2E"/>
@@ -4669,7 +6622,156 @@
       </w:rPr>
     </w:lvl>
   </w:abstractNum>
-  <w:abstractNum w:abstractNumId="16" w15:restartNumberingAfterBreak="0">
+  <w:abstractNum w:abstractNumId="20" w15:restartNumberingAfterBreak="0">
+    <w:nsid w:val="5D5833FD"/>
+    <w:multiLevelType w:val="multilevel"/>
+    <w:tmpl w:val="6270D38A"/>
+    <w:lvl w:ilvl="0">
+      <w:start w:val="1"/>
+      <w:numFmt w:val="bullet"/>
+      <w:lvlText w:val=""/>
+      <w:lvlJc w:val="left"/>
+      <w:pPr>
+        <w:tabs>
+          <w:tab w:val="num" w:pos="720"/>
+        </w:tabs>
+        <w:ind w:left="720" w:hanging="360"/>
+      </w:pPr>
+      <w:rPr>
+        <w:rFonts w:ascii="Symbol" w:hAnsi="Symbol" w:hint="default"/>
+        <w:sz w:val="20"/>
+      </w:rPr>
+    </w:lvl>
+    <w:lvl w:ilvl="1" w:tentative="1">
+      <w:start w:val="1"/>
+      <w:numFmt w:val="bullet"/>
+      <w:lvlText w:val="o"/>
+      <w:lvlJc w:val="left"/>
+      <w:pPr>
+        <w:tabs>
+          <w:tab w:val="num" w:pos="1440"/>
+        </w:tabs>
+        <w:ind w:left="1440" w:hanging="360"/>
+      </w:pPr>
+      <w:rPr>
+        <w:rFonts w:ascii="Courier New" w:hAnsi="Courier New" w:hint="default"/>
+        <w:sz w:val="20"/>
+      </w:rPr>
+    </w:lvl>
+    <w:lvl w:ilvl="2" w:tentative="1">
+      <w:start w:val="1"/>
+      <w:numFmt w:val="bullet"/>
+      <w:lvlText w:val=""/>
+      <w:lvlJc w:val="left"/>
+      <w:pPr>
+        <w:tabs>
+          <w:tab w:val="num" w:pos="2160"/>
+        </w:tabs>
+        <w:ind w:left="2160" w:hanging="360"/>
+      </w:pPr>
+      <w:rPr>
+        <w:rFonts w:ascii="Wingdings" w:hAnsi="Wingdings" w:hint="default"/>
+        <w:sz w:val="20"/>
+      </w:rPr>
+    </w:lvl>
+    <w:lvl w:ilvl="3" w:tentative="1">
+      <w:start w:val="1"/>
+      <w:numFmt w:val="bullet"/>
+      <w:lvlText w:val=""/>
+      <w:lvlJc w:val="left"/>
+      <w:pPr>
+        <w:tabs>
+          <w:tab w:val="num" w:pos="2880"/>
+        </w:tabs>
+        <w:ind w:left="2880" w:hanging="360"/>
+      </w:pPr>
+      <w:rPr>
+        <w:rFonts w:ascii="Wingdings" w:hAnsi="Wingdings" w:hint="default"/>
+        <w:sz w:val="20"/>
+      </w:rPr>
+    </w:lvl>
+    <w:lvl w:ilvl="4" w:tentative="1">
+      <w:start w:val="1"/>
+      <w:numFmt w:val="bullet"/>
+      <w:lvlText w:val=""/>
+      <w:lvlJc w:val="left"/>
+      <w:pPr>
+        <w:tabs>
+          <w:tab w:val="num" w:pos="3600"/>
+        </w:tabs>
+        <w:ind w:left="3600" w:hanging="360"/>
+      </w:pPr>
+      <w:rPr>
+        <w:rFonts w:ascii="Wingdings" w:hAnsi="Wingdings" w:hint="default"/>
+        <w:sz w:val="20"/>
+      </w:rPr>
+    </w:lvl>
+    <w:lvl w:ilvl="5" w:tentative="1">
+      <w:start w:val="1"/>
+      <w:numFmt w:val="bullet"/>
+      <w:lvlText w:val=""/>
+      <w:lvlJc w:val="left"/>
+      <w:pPr>
+        <w:tabs>
+          <w:tab w:val="num" w:pos="4320"/>
+        </w:tabs>
+        <w:ind w:left="4320" w:hanging="360"/>
+      </w:pPr>
+      <w:rPr>
+        <w:rFonts w:ascii="Wingdings" w:hAnsi="Wingdings" w:hint="default"/>
+        <w:sz w:val="20"/>
+      </w:rPr>
+    </w:lvl>
+    <w:lvl w:ilvl="6" w:tentative="1">
+      <w:start w:val="1"/>
+      <w:numFmt w:val="bullet"/>
+      <w:lvlText w:val=""/>
+      <w:lvlJc w:val="left"/>
+      <w:pPr>
+        <w:tabs>
+          <w:tab w:val="num" w:pos="5040"/>
+        </w:tabs>
+        <w:ind w:left="5040" w:hanging="360"/>
+      </w:pPr>
+      <w:rPr>
+        <w:rFonts w:ascii="Wingdings" w:hAnsi="Wingdings" w:hint="default"/>
+        <w:sz w:val="20"/>
+      </w:rPr>
+    </w:lvl>
+    <w:lvl w:ilvl="7" w:tentative="1">
+      <w:start w:val="1"/>
+      <w:numFmt w:val="bullet"/>
+      <w:lvlText w:val=""/>
+      <w:lvlJc w:val="left"/>
+      <w:pPr>
+        <w:tabs>
+          <w:tab w:val="num" w:pos="5760"/>
+        </w:tabs>
+        <w:ind w:left="5760" w:hanging="360"/>
+      </w:pPr>
+      <w:rPr>
+        <w:rFonts w:ascii="Wingdings" w:hAnsi="Wingdings" w:hint="default"/>
+        <w:sz w:val="20"/>
+      </w:rPr>
+    </w:lvl>
+    <w:lvl w:ilvl="8" w:tentative="1">
+      <w:start w:val="1"/>
+      <w:numFmt w:val="bullet"/>
+      <w:lvlText w:val=""/>
+      <w:lvlJc w:val="left"/>
+      <w:pPr>
+        <w:tabs>
+          <w:tab w:val="num" w:pos="6480"/>
+        </w:tabs>
+        <w:ind w:left="6480" w:hanging="360"/>
+      </w:pPr>
+      <w:rPr>
+        <w:rFonts w:ascii="Wingdings" w:hAnsi="Wingdings" w:hint="default"/>
+        <w:sz w:val="20"/>
+      </w:rPr>
+    </w:lvl>
+  </w:abstractNum>
+  <w:abstractNum w:abstractNumId="21" w15:restartNumberingAfterBreak="0">
     <w:nsid w:val="60167D4C"/>
     <w:multiLevelType w:val="multilevel"/>
     <w:tmpl w:val="2FB0E05A"/>
@@ -4818,7 +6920,156 @@
       </w:rPr>
     </w:lvl>
   </w:abstractNum>
-  <w:abstractNum w:abstractNumId="17" w15:restartNumberingAfterBreak="0">
+  <w:abstractNum w:abstractNumId="22" w15:restartNumberingAfterBreak="0">
+    <w:nsid w:val="60A438E1"/>
+    <w:multiLevelType w:val="multilevel"/>
+    <w:tmpl w:val="BD923F58"/>
+    <w:lvl w:ilvl="0">
+      <w:start w:val="1"/>
+      <w:numFmt w:val="bullet"/>
+      <w:lvlText w:val=""/>
+      <w:lvlJc w:val="left"/>
+      <w:pPr>
+        <w:tabs>
+          <w:tab w:val="num" w:pos="720"/>
+        </w:tabs>
+        <w:ind w:left="720" w:hanging="360"/>
+      </w:pPr>
+      <w:rPr>
+        <w:rFonts w:ascii="Symbol" w:hAnsi="Symbol" w:hint="default"/>
+        <w:sz w:val="20"/>
+      </w:rPr>
+    </w:lvl>
+    <w:lvl w:ilvl="1" w:tentative="1">
+      <w:start w:val="1"/>
+      <w:numFmt w:val="bullet"/>
+      <w:lvlText w:val="o"/>
+      <w:lvlJc w:val="left"/>
+      <w:pPr>
+        <w:tabs>
+          <w:tab w:val="num" w:pos="1440"/>
+        </w:tabs>
+        <w:ind w:left="1440" w:hanging="360"/>
+      </w:pPr>
+      <w:rPr>
+        <w:rFonts w:ascii="Courier New" w:hAnsi="Courier New" w:hint="default"/>
+        <w:sz w:val="20"/>
+      </w:rPr>
+    </w:lvl>
+    <w:lvl w:ilvl="2" w:tentative="1">
+      <w:start w:val="1"/>
+      <w:numFmt w:val="bullet"/>
+      <w:lvlText w:val=""/>
+      <w:lvlJc w:val="left"/>
+      <w:pPr>
+        <w:tabs>
+          <w:tab w:val="num" w:pos="2160"/>
+        </w:tabs>
+        <w:ind w:left="2160" w:hanging="360"/>
+      </w:pPr>
+      <w:rPr>
+        <w:rFonts w:ascii="Wingdings" w:hAnsi="Wingdings" w:hint="default"/>
+        <w:sz w:val="20"/>
+      </w:rPr>
+    </w:lvl>
+    <w:lvl w:ilvl="3" w:tentative="1">
+      <w:start w:val="1"/>
+      <w:numFmt w:val="bullet"/>
+      <w:lvlText w:val=""/>
+      <w:lvlJc w:val="left"/>
+      <w:pPr>
+        <w:tabs>
+          <w:tab w:val="num" w:pos="2880"/>
+        </w:tabs>
+        <w:ind w:left="2880" w:hanging="360"/>
+      </w:pPr>
+      <w:rPr>
+        <w:rFonts w:ascii="Wingdings" w:hAnsi="Wingdings" w:hint="default"/>
+        <w:sz w:val="20"/>
+      </w:rPr>
+    </w:lvl>
+    <w:lvl w:ilvl="4" w:tentative="1">
+      <w:start w:val="1"/>
+      <w:numFmt w:val="bullet"/>
+      <w:lvlText w:val=""/>
+      <w:lvlJc w:val="left"/>
+      <w:pPr>
+        <w:tabs>
+          <w:tab w:val="num" w:pos="3600"/>
+        </w:tabs>
+        <w:ind w:left="3600" w:hanging="360"/>
+      </w:pPr>
+      <w:rPr>
+        <w:rFonts w:ascii="Wingdings" w:hAnsi="Wingdings" w:hint="default"/>
+        <w:sz w:val="20"/>
+      </w:rPr>
+    </w:lvl>
+    <w:lvl w:ilvl="5" w:tentative="1">
+      <w:start w:val="1"/>
+      <w:numFmt w:val="bullet"/>
+      <w:lvlText w:val=""/>
+      <w:lvlJc w:val="left"/>
+      <w:pPr>
+        <w:tabs>
+          <w:tab w:val="num" w:pos="4320"/>
+        </w:tabs>
+        <w:ind w:left="4320" w:hanging="360"/>
+      </w:pPr>
+      <w:rPr>
+        <w:rFonts w:ascii="Wingdings" w:hAnsi="Wingdings" w:hint="default"/>
+        <w:sz w:val="20"/>
+      </w:rPr>
+    </w:lvl>
+    <w:lvl w:ilvl="6" w:tentative="1">
+      <w:start w:val="1"/>
+      <w:numFmt w:val="bullet"/>
+      <w:lvlText w:val=""/>
+      <w:lvlJc w:val="left"/>
+      <w:pPr>
+        <w:tabs>
+          <w:tab w:val="num" w:pos="5040"/>
+        </w:tabs>
+        <w:ind w:left="5040" w:hanging="360"/>
+      </w:pPr>
+      <w:rPr>
+        <w:rFonts w:ascii="Wingdings" w:hAnsi="Wingdings" w:hint="default"/>
+        <w:sz w:val="20"/>
+      </w:rPr>
+    </w:lvl>
+    <w:lvl w:ilvl="7" w:tentative="1">
+      <w:start w:val="1"/>
+      <w:numFmt w:val="bullet"/>
+      <w:lvlText w:val=""/>
+      <w:lvlJc w:val="left"/>
+      <w:pPr>
+        <w:tabs>
+          <w:tab w:val="num" w:pos="5760"/>
+        </w:tabs>
+        <w:ind w:left="5760" w:hanging="360"/>
+      </w:pPr>
+      <w:rPr>
+        <w:rFonts w:ascii="Wingdings" w:hAnsi="Wingdings" w:hint="default"/>
+        <w:sz w:val="20"/>
+      </w:rPr>
+    </w:lvl>
+    <w:lvl w:ilvl="8" w:tentative="1">
+      <w:start w:val="1"/>
+      <w:numFmt w:val="bullet"/>
+      <w:lvlText w:val=""/>
+      <w:lvlJc w:val="left"/>
+      <w:pPr>
+        <w:tabs>
+          <w:tab w:val="num" w:pos="6480"/>
+        </w:tabs>
+        <w:ind w:left="6480" w:hanging="360"/>
+      </w:pPr>
+      <w:rPr>
+        <w:rFonts w:ascii="Wingdings" w:hAnsi="Wingdings" w:hint="default"/>
+        <w:sz w:val="20"/>
+      </w:rPr>
+    </w:lvl>
+  </w:abstractNum>
+  <w:abstractNum w:abstractNumId="23" w15:restartNumberingAfterBreak="0">
     <w:nsid w:val="64391B52"/>
     <w:multiLevelType w:val="multilevel"/>
     <w:tmpl w:val="A754ABB8"/>
@@ -4967,7 +7218,7 @@
       </w:rPr>
     </w:lvl>
   </w:abstractNum>
-  <w:abstractNum w:abstractNumId="18" w15:restartNumberingAfterBreak="0">
+  <w:abstractNum w:abstractNumId="24" w15:restartNumberingAfterBreak="0">
     <w:nsid w:val="651476C7"/>
     <w:multiLevelType w:val="multilevel"/>
     <w:tmpl w:val="F7B8E44E"/>
@@ -5116,7 +7367,603 @@
       </w:rPr>
     </w:lvl>
   </w:abstractNum>
-  <w:abstractNum w:abstractNumId="19" w15:restartNumberingAfterBreak="0">
+  <w:abstractNum w:abstractNumId="25" w15:restartNumberingAfterBreak="0">
+    <w:nsid w:val="6B184C6F"/>
+    <w:multiLevelType w:val="multilevel"/>
+    <w:tmpl w:val="F372FD1C"/>
+    <w:lvl w:ilvl="0">
+      <w:start w:val="1"/>
+      <w:numFmt w:val="bullet"/>
+      <w:lvlText w:val=""/>
+      <w:lvlJc w:val="left"/>
+      <w:pPr>
+        <w:tabs>
+          <w:tab w:val="num" w:pos="720"/>
+        </w:tabs>
+        <w:ind w:left="720" w:hanging="360"/>
+      </w:pPr>
+      <w:rPr>
+        <w:rFonts w:ascii="Symbol" w:hAnsi="Symbol" w:hint="default"/>
+        <w:sz w:val="20"/>
+      </w:rPr>
+    </w:lvl>
+    <w:lvl w:ilvl="1" w:tentative="1">
+      <w:start w:val="1"/>
+      <w:numFmt w:val="bullet"/>
+      <w:lvlText w:val="o"/>
+      <w:lvlJc w:val="left"/>
+      <w:pPr>
+        <w:tabs>
+          <w:tab w:val="num" w:pos="1440"/>
+        </w:tabs>
+        <w:ind w:left="1440" w:hanging="360"/>
+      </w:pPr>
+      <w:rPr>
+        <w:rFonts w:ascii="Courier New" w:hAnsi="Courier New" w:hint="default"/>
+        <w:sz w:val="20"/>
+      </w:rPr>
+    </w:lvl>
+    <w:lvl w:ilvl="2" w:tentative="1">
+      <w:start w:val="1"/>
+      <w:numFmt w:val="bullet"/>
+      <w:lvlText w:val=""/>
+      <w:lvlJc w:val="left"/>
+      <w:pPr>
+        <w:tabs>
+          <w:tab w:val="num" w:pos="2160"/>
+        </w:tabs>
+        <w:ind w:left="2160" w:hanging="360"/>
+      </w:pPr>
+      <w:rPr>
+        <w:rFonts w:ascii="Wingdings" w:hAnsi="Wingdings" w:hint="default"/>
+        <w:sz w:val="20"/>
+      </w:rPr>
+    </w:lvl>
+    <w:lvl w:ilvl="3" w:tentative="1">
+      <w:start w:val="1"/>
+      <w:numFmt w:val="bullet"/>
+      <w:lvlText w:val=""/>
+      <w:lvlJc w:val="left"/>
+      <w:pPr>
+        <w:tabs>
+          <w:tab w:val="num" w:pos="2880"/>
+        </w:tabs>
+        <w:ind w:left="2880" w:hanging="360"/>
+      </w:pPr>
+      <w:rPr>
+        <w:rFonts w:ascii="Wingdings" w:hAnsi="Wingdings" w:hint="default"/>
+        <w:sz w:val="20"/>
+      </w:rPr>
+    </w:lvl>
+    <w:lvl w:ilvl="4" w:tentative="1">
+      <w:start w:val="1"/>
+      <w:numFmt w:val="bullet"/>
+      <w:lvlText w:val=""/>
+      <w:lvlJc w:val="left"/>
+      <w:pPr>
+        <w:tabs>
+          <w:tab w:val="num" w:pos="3600"/>
+        </w:tabs>
+        <w:ind w:left="3600" w:hanging="360"/>
+      </w:pPr>
+      <w:rPr>
+        <w:rFonts w:ascii="Wingdings" w:hAnsi="Wingdings" w:hint="default"/>
+        <w:sz w:val="20"/>
+      </w:rPr>
+    </w:lvl>
+    <w:lvl w:ilvl="5" w:tentative="1">
+      <w:start w:val="1"/>
+      <w:numFmt w:val="bullet"/>
+      <w:lvlText w:val=""/>
+      <w:lvlJc w:val="left"/>
+      <w:pPr>
+        <w:tabs>
+          <w:tab w:val="num" w:pos="4320"/>
+        </w:tabs>
+        <w:ind w:left="4320" w:hanging="360"/>
+      </w:pPr>
+      <w:rPr>
+        <w:rFonts w:ascii="Wingdings" w:hAnsi="Wingdings" w:hint="default"/>
+        <w:sz w:val="20"/>
+      </w:rPr>
+    </w:lvl>
+    <w:lvl w:ilvl="6" w:tentative="1">
+      <w:start w:val="1"/>
+      <w:numFmt w:val="bullet"/>
+      <w:lvlText w:val=""/>
+      <w:lvlJc w:val="left"/>
+      <w:pPr>
+        <w:tabs>
+          <w:tab w:val="num" w:pos="5040"/>
+        </w:tabs>
+        <w:ind w:left="5040" w:hanging="360"/>
+      </w:pPr>
+      <w:rPr>
+        <w:rFonts w:ascii="Wingdings" w:hAnsi="Wingdings" w:hint="default"/>
+        <w:sz w:val="20"/>
+      </w:rPr>
+    </w:lvl>
+    <w:lvl w:ilvl="7" w:tentative="1">
+      <w:start w:val="1"/>
+      <w:numFmt w:val="bullet"/>
+      <w:lvlText w:val=""/>
+      <w:lvlJc w:val="left"/>
+      <w:pPr>
+        <w:tabs>
+          <w:tab w:val="num" w:pos="5760"/>
+        </w:tabs>
+        <w:ind w:left="5760" w:hanging="360"/>
+      </w:pPr>
+      <w:rPr>
+        <w:rFonts w:ascii="Wingdings" w:hAnsi="Wingdings" w:hint="default"/>
+        <w:sz w:val="20"/>
+      </w:rPr>
+    </w:lvl>
+    <w:lvl w:ilvl="8" w:tentative="1">
+      <w:start w:val="1"/>
+      <w:numFmt w:val="bullet"/>
+      <w:lvlText w:val=""/>
+      <w:lvlJc w:val="left"/>
+      <w:pPr>
+        <w:tabs>
+          <w:tab w:val="num" w:pos="6480"/>
+        </w:tabs>
+        <w:ind w:left="6480" w:hanging="360"/>
+      </w:pPr>
+      <w:rPr>
+        <w:rFonts w:ascii="Wingdings" w:hAnsi="Wingdings" w:hint="default"/>
+        <w:sz w:val="20"/>
+      </w:rPr>
+    </w:lvl>
+  </w:abstractNum>
+  <w:abstractNum w:abstractNumId="26" w15:restartNumberingAfterBreak="0">
+    <w:nsid w:val="6BAC702F"/>
+    <w:multiLevelType w:val="multilevel"/>
+    <w:tmpl w:val="2BE2DD7A"/>
+    <w:lvl w:ilvl="0">
+      <w:start w:val="1"/>
+      <w:numFmt w:val="bullet"/>
+      <w:lvlText w:val=""/>
+      <w:lvlJc w:val="left"/>
+      <w:pPr>
+        <w:tabs>
+          <w:tab w:val="num" w:pos="720"/>
+        </w:tabs>
+        <w:ind w:left="720" w:hanging="360"/>
+      </w:pPr>
+      <w:rPr>
+        <w:rFonts w:ascii="Symbol" w:hAnsi="Symbol" w:hint="default"/>
+        <w:sz w:val="20"/>
+      </w:rPr>
+    </w:lvl>
+    <w:lvl w:ilvl="1" w:tentative="1">
+      <w:start w:val="1"/>
+      <w:numFmt w:val="bullet"/>
+      <w:lvlText w:val="o"/>
+      <w:lvlJc w:val="left"/>
+      <w:pPr>
+        <w:tabs>
+          <w:tab w:val="num" w:pos="1440"/>
+        </w:tabs>
+        <w:ind w:left="1440" w:hanging="360"/>
+      </w:pPr>
+      <w:rPr>
+        <w:rFonts w:ascii="Courier New" w:hAnsi="Courier New" w:hint="default"/>
+        <w:sz w:val="20"/>
+      </w:rPr>
+    </w:lvl>
+    <w:lvl w:ilvl="2" w:tentative="1">
+      <w:start w:val="1"/>
+      <w:numFmt w:val="bullet"/>
+      <w:lvlText w:val=""/>
+      <w:lvlJc w:val="left"/>
+      <w:pPr>
+        <w:tabs>
+          <w:tab w:val="num" w:pos="2160"/>
+        </w:tabs>
+        <w:ind w:left="2160" w:hanging="360"/>
+      </w:pPr>
+      <w:rPr>
+        <w:rFonts w:ascii="Wingdings" w:hAnsi="Wingdings" w:hint="default"/>
+        <w:sz w:val="20"/>
+      </w:rPr>
+    </w:lvl>
+    <w:lvl w:ilvl="3" w:tentative="1">
+      <w:start w:val="1"/>
+      <w:numFmt w:val="bullet"/>
+      <w:lvlText w:val=""/>
+      <w:lvlJc w:val="left"/>
+      <w:pPr>
+        <w:tabs>
+          <w:tab w:val="num" w:pos="2880"/>
+        </w:tabs>
+        <w:ind w:left="2880" w:hanging="360"/>
+      </w:pPr>
+      <w:rPr>
+        <w:rFonts w:ascii="Wingdings" w:hAnsi="Wingdings" w:hint="default"/>
+        <w:sz w:val="20"/>
+      </w:rPr>
+    </w:lvl>
+    <w:lvl w:ilvl="4" w:tentative="1">
+      <w:start w:val="1"/>
+      <w:numFmt w:val="bullet"/>
+      <w:lvlText w:val=""/>
+      <w:lvlJc w:val="left"/>
+      <w:pPr>
+        <w:tabs>
+          <w:tab w:val="num" w:pos="3600"/>
+        </w:tabs>
+        <w:ind w:left="3600" w:hanging="360"/>
+      </w:pPr>
+      <w:rPr>
+        <w:rFonts w:ascii="Wingdings" w:hAnsi="Wingdings" w:hint="default"/>
+        <w:sz w:val="20"/>
+      </w:rPr>
+    </w:lvl>
+    <w:lvl w:ilvl="5" w:tentative="1">
+      <w:start w:val="1"/>
+      <w:numFmt w:val="bullet"/>
+      <w:lvlText w:val=""/>
+      <w:lvlJc w:val="left"/>
+      <w:pPr>
+        <w:tabs>
+          <w:tab w:val="num" w:pos="4320"/>
+        </w:tabs>
+        <w:ind w:left="4320" w:hanging="360"/>
+      </w:pPr>
+      <w:rPr>
+        <w:rFonts w:ascii="Wingdings" w:hAnsi="Wingdings" w:hint="default"/>
+        <w:sz w:val="20"/>
+      </w:rPr>
+    </w:lvl>
+    <w:lvl w:ilvl="6" w:tentative="1">
+      <w:start w:val="1"/>
+      <w:numFmt w:val="bullet"/>
+      <w:lvlText w:val=""/>
+      <w:lvlJc w:val="left"/>
+      <w:pPr>
+        <w:tabs>
+          <w:tab w:val="num" w:pos="5040"/>
+        </w:tabs>
+        <w:ind w:left="5040" w:hanging="360"/>
+      </w:pPr>
+      <w:rPr>
+        <w:rFonts w:ascii="Wingdings" w:hAnsi="Wingdings" w:hint="default"/>
+        <w:sz w:val="20"/>
+      </w:rPr>
+    </w:lvl>
+    <w:lvl w:ilvl="7" w:tentative="1">
+      <w:start w:val="1"/>
+      <w:numFmt w:val="bullet"/>
+      <w:lvlText w:val=""/>
+      <w:lvlJc w:val="left"/>
+      <w:pPr>
+        <w:tabs>
+          <w:tab w:val="num" w:pos="5760"/>
+        </w:tabs>
+        <w:ind w:left="5760" w:hanging="360"/>
+      </w:pPr>
+      <w:rPr>
+        <w:rFonts w:ascii="Wingdings" w:hAnsi="Wingdings" w:hint="default"/>
+        <w:sz w:val="20"/>
+      </w:rPr>
+    </w:lvl>
+    <w:lvl w:ilvl="8" w:tentative="1">
+      <w:start w:val="1"/>
+      <w:numFmt w:val="bullet"/>
+      <w:lvlText w:val=""/>
+      <w:lvlJc w:val="left"/>
+      <w:pPr>
+        <w:tabs>
+          <w:tab w:val="num" w:pos="6480"/>
+        </w:tabs>
+        <w:ind w:left="6480" w:hanging="360"/>
+      </w:pPr>
+      <w:rPr>
+        <w:rFonts w:ascii="Wingdings" w:hAnsi="Wingdings" w:hint="default"/>
+        <w:sz w:val="20"/>
+      </w:rPr>
+    </w:lvl>
+  </w:abstractNum>
+  <w:abstractNum w:abstractNumId="27" w15:restartNumberingAfterBreak="0">
+    <w:nsid w:val="6F240ED8"/>
+    <w:multiLevelType w:val="multilevel"/>
+    <w:tmpl w:val="348E720E"/>
+    <w:lvl w:ilvl="0">
+      <w:start w:val="1"/>
+      <w:numFmt w:val="bullet"/>
+      <w:lvlText w:val=""/>
+      <w:lvlJc w:val="left"/>
+      <w:pPr>
+        <w:tabs>
+          <w:tab w:val="num" w:pos="720"/>
+        </w:tabs>
+        <w:ind w:left="720" w:hanging="360"/>
+      </w:pPr>
+      <w:rPr>
+        <w:rFonts w:ascii="Symbol" w:hAnsi="Symbol" w:hint="default"/>
+        <w:sz w:val="20"/>
+      </w:rPr>
+    </w:lvl>
+    <w:lvl w:ilvl="1" w:tentative="1">
+      <w:start w:val="1"/>
+      <w:numFmt w:val="bullet"/>
+      <w:lvlText w:val="o"/>
+      <w:lvlJc w:val="left"/>
+      <w:pPr>
+        <w:tabs>
+          <w:tab w:val="num" w:pos="1440"/>
+        </w:tabs>
+        <w:ind w:left="1440" w:hanging="360"/>
+      </w:pPr>
+      <w:rPr>
+        <w:rFonts w:ascii="Courier New" w:hAnsi="Courier New" w:hint="default"/>
+        <w:sz w:val="20"/>
+      </w:rPr>
+    </w:lvl>
+    <w:lvl w:ilvl="2" w:tentative="1">
+      <w:start w:val="1"/>
+      <w:numFmt w:val="bullet"/>
+      <w:lvlText w:val=""/>
+      <w:lvlJc w:val="left"/>
+      <w:pPr>
+        <w:tabs>
+          <w:tab w:val="num" w:pos="2160"/>
+        </w:tabs>
+        <w:ind w:left="2160" w:hanging="360"/>
+      </w:pPr>
+      <w:rPr>
+        <w:rFonts w:ascii="Wingdings" w:hAnsi="Wingdings" w:hint="default"/>
+        <w:sz w:val="20"/>
+      </w:rPr>
+    </w:lvl>
+    <w:lvl w:ilvl="3" w:tentative="1">
+      <w:start w:val="1"/>
+      <w:numFmt w:val="bullet"/>
+      <w:lvlText w:val=""/>
+      <w:lvlJc w:val="left"/>
+      <w:pPr>
+        <w:tabs>
+          <w:tab w:val="num" w:pos="2880"/>
+        </w:tabs>
+        <w:ind w:left="2880" w:hanging="360"/>
+      </w:pPr>
+      <w:rPr>
+        <w:rFonts w:ascii="Wingdings" w:hAnsi="Wingdings" w:hint="default"/>
+        <w:sz w:val="20"/>
+      </w:rPr>
+    </w:lvl>
+    <w:lvl w:ilvl="4" w:tentative="1">
+      <w:start w:val="1"/>
+      <w:numFmt w:val="bullet"/>
+      <w:lvlText w:val=""/>
+      <w:lvlJc w:val="left"/>
+      <w:pPr>
+        <w:tabs>
+          <w:tab w:val="num" w:pos="3600"/>
+        </w:tabs>
+        <w:ind w:left="3600" w:hanging="360"/>
+      </w:pPr>
+      <w:rPr>
+        <w:rFonts w:ascii="Wingdings" w:hAnsi="Wingdings" w:hint="default"/>
+        <w:sz w:val="20"/>
+      </w:rPr>
+    </w:lvl>
+    <w:lvl w:ilvl="5" w:tentative="1">
+      <w:start w:val="1"/>
+      <w:numFmt w:val="bullet"/>
+      <w:lvlText w:val=""/>
+      <w:lvlJc w:val="left"/>
+      <w:pPr>
+        <w:tabs>
+          <w:tab w:val="num" w:pos="4320"/>
+        </w:tabs>
+        <w:ind w:left="4320" w:hanging="360"/>
+      </w:pPr>
+      <w:rPr>
+        <w:rFonts w:ascii="Wingdings" w:hAnsi="Wingdings" w:hint="default"/>
+        <w:sz w:val="20"/>
+      </w:rPr>
+    </w:lvl>
+    <w:lvl w:ilvl="6" w:tentative="1">
+      <w:start w:val="1"/>
+      <w:numFmt w:val="bullet"/>
+      <w:lvlText w:val=""/>
+      <w:lvlJc w:val="left"/>
+      <w:pPr>
+        <w:tabs>
+          <w:tab w:val="num" w:pos="5040"/>
+        </w:tabs>
+        <w:ind w:left="5040" w:hanging="360"/>
+      </w:pPr>
+      <w:rPr>
+        <w:rFonts w:ascii="Wingdings" w:hAnsi="Wingdings" w:hint="default"/>
+        <w:sz w:val="20"/>
+      </w:rPr>
+    </w:lvl>
+    <w:lvl w:ilvl="7" w:tentative="1">
+      <w:start w:val="1"/>
+      <w:numFmt w:val="bullet"/>
+      <w:lvlText w:val=""/>
+      <w:lvlJc w:val="left"/>
+      <w:pPr>
+        <w:tabs>
+          <w:tab w:val="num" w:pos="5760"/>
+        </w:tabs>
+        <w:ind w:left="5760" w:hanging="360"/>
+      </w:pPr>
+      <w:rPr>
+        <w:rFonts w:ascii="Wingdings" w:hAnsi="Wingdings" w:hint="default"/>
+        <w:sz w:val="20"/>
+      </w:rPr>
+    </w:lvl>
+    <w:lvl w:ilvl="8" w:tentative="1">
+      <w:start w:val="1"/>
+      <w:numFmt w:val="bullet"/>
+      <w:lvlText w:val=""/>
+      <w:lvlJc w:val="left"/>
+      <w:pPr>
+        <w:tabs>
+          <w:tab w:val="num" w:pos="6480"/>
+        </w:tabs>
+        <w:ind w:left="6480" w:hanging="360"/>
+      </w:pPr>
+      <w:rPr>
+        <w:rFonts w:ascii="Wingdings" w:hAnsi="Wingdings" w:hint="default"/>
+        <w:sz w:val="20"/>
+      </w:rPr>
+    </w:lvl>
+  </w:abstractNum>
+  <w:abstractNum w:abstractNumId="28" w15:restartNumberingAfterBreak="0">
+    <w:nsid w:val="70815BFD"/>
+    <w:multiLevelType w:val="multilevel"/>
+    <w:tmpl w:val="A60222E0"/>
+    <w:lvl w:ilvl="0">
+      <w:start w:val="1"/>
+      <w:numFmt w:val="bullet"/>
+      <w:lvlText w:val=""/>
+      <w:lvlJc w:val="left"/>
+      <w:pPr>
+        <w:tabs>
+          <w:tab w:val="num" w:pos="720"/>
+        </w:tabs>
+        <w:ind w:left="720" w:hanging="360"/>
+      </w:pPr>
+      <w:rPr>
+        <w:rFonts w:ascii="Symbol" w:hAnsi="Symbol" w:hint="default"/>
+        <w:sz w:val="20"/>
+      </w:rPr>
+    </w:lvl>
+    <w:lvl w:ilvl="1" w:tentative="1">
+      <w:start w:val="1"/>
+      <w:numFmt w:val="bullet"/>
+      <w:lvlText w:val="o"/>
+      <w:lvlJc w:val="left"/>
+      <w:pPr>
+        <w:tabs>
+          <w:tab w:val="num" w:pos="1440"/>
+        </w:tabs>
+        <w:ind w:left="1440" w:hanging="360"/>
+      </w:pPr>
+      <w:rPr>
+        <w:rFonts w:ascii="Courier New" w:hAnsi="Courier New" w:hint="default"/>
+        <w:sz w:val="20"/>
+      </w:rPr>
+    </w:lvl>
+    <w:lvl w:ilvl="2" w:tentative="1">
+      <w:start w:val="1"/>
+      <w:numFmt w:val="bullet"/>
+      <w:lvlText w:val=""/>
+      <w:lvlJc w:val="left"/>
+      <w:pPr>
+        <w:tabs>
+          <w:tab w:val="num" w:pos="2160"/>
+        </w:tabs>
+        <w:ind w:left="2160" w:hanging="360"/>
+      </w:pPr>
+      <w:rPr>
+        <w:rFonts w:ascii="Wingdings" w:hAnsi="Wingdings" w:hint="default"/>
+        <w:sz w:val="20"/>
+      </w:rPr>
+    </w:lvl>
+    <w:lvl w:ilvl="3" w:tentative="1">
+      <w:start w:val="1"/>
+      <w:numFmt w:val="bullet"/>
+      <w:lvlText w:val=""/>
+      <w:lvlJc w:val="left"/>
+      <w:pPr>
+        <w:tabs>
+          <w:tab w:val="num" w:pos="2880"/>
+        </w:tabs>
+        <w:ind w:left="2880" w:hanging="360"/>
+      </w:pPr>
+      <w:rPr>
+        <w:rFonts w:ascii="Wingdings" w:hAnsi="Wingdings" w:hint="default"/>
+        <w:sz w:val="20"/>
+      </w:rPr>
+    </w:lvl>
+    <w:lvl w:ilvl="4" w:tentative="1">
+      <w:start w:val="1"/>
+      <w:numFmt w:val="bullet"/>
+      <w:lvlText w:val=""/>
+      <w:lvlJc w:val="left"/>
+      <w:pPr>
+        <w:tabs>
+          <w:tab w:val="num" w:pos="3600"/>
+        </w:tabs>
+        <w:ind w:left="3600" w:hanging="360"/>
+      </w:pPr>
+      <w:rPr>
+        <w:rFonts w:ascii="Wingdings" w:hAnsi="Wingdings" w:hint="default"/>
+        <w:sz w:val="20"/>
+      </w:rPr>
+    </w:lvl>
+    <w:lvl w:ilvl="5" w:tentative="1">
+      <w:start w:val="1"/>
+      <w:numFmt w:val="bullet"/>
+      <w:lvlText w:val=""/>
+      <w:lvlJc w:val="left"/>
+      <w:pPr>
+        <w:tabs>
+          <w:tab w:val="num" w:pos="4320"/>
+        </w:tabs>
+        <w:ind w:left="4320" w:hanging="360"/>
+      </w:pPr>
+      <w:rPr>
+        <w:rFonts w:ascii="Wingdings" w:hAnsi="Wingdings" w:hint="default"/>
+        <w:sz w:val="20"/>
+      </w:rPr>
+    </w:lvl>
+    <w:lvl w:ilvl="6" w:tentative="1">
+      <w:start w:val="1"/>
+      <w:numFmt w:val="bullet"/>
+      <w:lvlText w:val=""/>
+      <w:lvlJc w:val="left"/>
+      <w:pPr>
+        <w:tabs>
+          <w:tab w:val="num" w:pos="5040"/>
+        </w:tabs>
+        <w:ind w:left="5040" w:hanging="360"/>
+      </w:pPr>
+      <w:rPr>
+        <w:rFonts w:ascii="Wingdings" w:hAnsi="Wingdings" w:hint="default"/>
+        <w:sz w:val="20"/>
+      </w:rPr>
+    </w:lvl>
+    <w:lvl w:ilvl="7" w:tentative="1">
+      <w:start w:val="1"/>
+      <w:numFmt w:val="bullet"/>
+      <w:lvlText w:val=""/>
+      <w:lvlJc w:val="left"/>
+      <w:pPr>
+        <w:tabs>
+          <w:tab w:val="num" w:pos="5760"/>
+        </w:tabs>
+        <w:ind w:left="5760" w:hanging="360"/>
+      </w:pPr>
+      <w:rPr>
+        <w:rFonts w:ascii="Wingdings" w:hAnsi="Wingdings" w:hint="default"/>
+        <w:sz w:val="20"/>
+      </w:rPr>
+    </w:lvl>
+    <w:lvl w:ilvl="8" w:tentative="1">
+      <w:start w:val="1"/>
+      <w:numFmt w:val="bullet"/>
+      <w:lvlText w:val=""/>
+      <w:lvlJc w:val="left"/>
+      <w:pPr>
+        <w:tabs>
+          <w:tab w:val="num" w:pos="6480"/>
+        </w:tabs>
+        <w:ind w:left="6480" w:hanging="360"/>
+      </w:pPr>
+      <w:rPr>
+        <w:rFonts w:ascii="Wingdings" w:hAnsi="Wingdings" w:hint="default"/>
+        <w:sz w:val="20"/>
+      </w:rPr>
+    </w:lvl>
+  </w:abstractNum>
+  <w:abstractNum w:abstractNumId="29" w15:restartNumberingAfterBreak="0">
     <w:nsid w:val="753A79B6"/>
     <w:multiLevelType w:val="hybridMultilevel"/>
     <w:tmpl w:val="89063C24"/>
@@ -5205,7 +8052,156 @@
       </w:pPr>
     </w:lvl>
   </w:abstractNum>
-  <w:abstractNum w:abstractNumId="20" w15:restartNumberingAfterBreak="0">
+  <w:abstractNum w:abstractNumId="30" w15:restartNumberingAfterBreak="0">
+    <w:nsid w:val="757B34E9"/>
+    <w:multiLevelType w:val="multilevel"/>
+    <w:tmpl w:val="3A8C70AC"/>
+    <w:lvl w:ilvl="0">
+      <w:start w:val="1"/>
+      <w:numFmt w:val="bullet"/>
+      <w:lvlText w:val=""/>
+      <w:lvlJc w:val="left"/>
+      <w:pPr>
+        <w:tabs>
+          <w:tab w:val="num" w:pos="720"/>
+        </w:tabs>
+        <w:ind w:left="720" w:hanging="360"/>
+      </w:pPr>
+      <w:rPr>
+        <w:rFonts w:ascii="Symbol" w:hAnsi="Symbol" w:hint="default"/>
+        <w:sz w:val="20"/>
+      </w:rPr>
+    </w:lvl>
+    <w:lvl w:ilvl="1" w:tentative="1">
+      <w:start w:val="1"/>
+      <w:numFmt w:val="bullet"/>
+      <w:lvlText w:val="o"/>
+      <w:lvlJc w:val="left"/>
+      <w:pPr>
+        <w:tabs>
+          <w:tab w:val="num" w:pos="1440"/>
+        </w:tabs>
+        <w:ind w:left="1440" w:hanging="360"/>
+      </w:pPr>
+      <w:rPr>
+        <w:rFonts w:ascii="Courier New" w:hAnsi="Courier New" w:hint="default"/>
+        <w:sz w:val="20"/>
+      </w:rPr>
+    </w:lvl>
+    <w:lvl w:ilvl="2" w:tentative="1">
+      <w:start w:val="1"/>
+      <w:numFmt w:val="bullet"/>
+      <w:lvlText w:val=""/>
+      <w:lvlJc w:val="left"/>
+      <w:pPr>
+        <w:tabs>
+          <w:tab w:val="num" w:pos="2160"/>
+        </w:tabs>
+        <w:ind w:left="2160" w:hanging="360"/>
+      </w:pPr>
+      <w:rPr>
+        <w:rFonts w:ascii="Wingdings" w:hAnsi="Wingdings" w:hint="default"/>
+        <w:sz w:val="20"/>
+      </w:rPr>
+    </w:lvl>
+    <w:lvl w:ilvl="3" w:tentative="1">
+      <w:start w:val="1"/>
+      <w:numFmt w:val="bullet"/>
+      <w:lvlText w:val=""/>
+      <w:lvlJc w:val="left"/>
+      <w:pPr>
+        <w:tabs>
+          <w:tab w:val="num" w:pos="2880"/>
+        </w:tabs>
+        <w:ind w:left="2880" w:hanging="360"/>
+      </w:pPr>
+      <w:rPr>
+        <w:rFonts w:ascii="Wingdings" w:hAnsi="Wingdings" w:hint="default"/>
+        <w:sz w:val="20"/>
+      </w:rPr>
+    </w:lvl>
+    <w:lvl w:ilvl="4" w:tentative="1">
+      <w:start w:val="1"/>
+      <w:numFmt w:val="bullet"/>
+      <w:lvlText w:val=""/>
+      <w:lvlJc w:val="left"/>
+      <w:pPr>
+        <w:tabs>
+          <w:tab w:val="num" w:pos="3600"/>
+        </w:tabs>
+        <w:ind w:left="3600" w:hanging="360"/>
+      </w:pPr>
+      <w:rPr>
+        <w:rFonts w:ascii="Wingdings" w:hAnsi="Wingdings" w:hint="default"/>
+        <w:sz w:val="20"/>
+      </w:rPr>
+    </w:lvl>
+    <w:lvl w:ilvl="5" w:tentative="1">
+      <w:start w:val="1"/>
+      <w:numFmt w:val="bullet"/>
+      <w:lvlText w:val=""/>
+      <w:lvlJc w:val="left"/>
+      <w:pPr>
+        <w:tabs>
+          <w:tab w:val="num" w:pos="4320"/>
+        </w:tabs>
+        <w:ind w:left="4320" w:hanging="360"/>
+      </w:pPr>
+      <w:rPr>
+        <w:rFonts w:ascii="Wingdings" w:hAnsi="Wingdings" w:hint="default"/>
+        <w:sz w:val="20"/>
+      </w:rPr>
+    </w:lvl>
+    <w:lvl w:ilvl="6" w:tentative="1">
+      <w:start w:val="1"/>
+      <w:numFmt w:val="bullet"/>
+      <w:lvlText w:val=""/>
+      <w:lvlJc w:val="left"/>
+      <w:pPr>
+        <w:tabs>
+          <w:tab w:val="num" w:pos="5040"/>
+        </w:tabs>
+        <w:ind w:left="5040" w:hanging="360"/>
+      </w:pPr>
+      <w:rPr>
+        <w:rFonts w:ascii="Wingdings" w:hAnsi="Wingdings" w:hint="default"/>
+        <w:sz w:val="20"/>
+      </w:rPr>
+    </w:lvl>
+    <w:lvl w:ilvl="7" w:tentative="1">
+      <w:start w:val="1"/>
+      <w:numFmt w:val="bullet"/>
+      <w:lvlText w:val=""/>
+      <w:lvlJc w:val="left"/>
+      <w:pPr>
+        <w:tabs>
+          <w:tab w:val="num" w:pos="5760"/>
+        </w:tabs>
+        <w:ind w:left="5760" w:hanging="360"/>
+      </w:pPr>
+      <w:rPr>
+        <w:rFonts w:ascii="Wingdings" w:hAnsi="Wingdings" w:hint="default"/>
+        <w:sz w:val="20"/>
+      </w:rPr>
+    </w:lvl>
+    <w:lvl w:ilvl="8" w:tentative="1">
+      <w:start w:val="1"/>
+      <w:numFmt w:val="bullet"/>
+      <w:lvlText w:val=""/>
+      <w:lvlJc w:val="left"/>
+      <w:pPr>
+        <w:tabs>
+          <w:tab w:val="num" w:pos="6480"/>
+        </w:tabs>
+        <w:ind w:left="6480" w:hanging="360"/>
+      </w:pPr>
+      <w:rPr>
+        <w:rFonts w:ascii="Wingdings" w:hAnsi="Wingdings" w:hint="default"/>
+        <w:sz w:val="20"/>
+      </w:rPr>
+    </w:lvl>
+  </w:abstractNum>
+  <w:abstractNum w:abstractNumId="31" w15:restartNumberingAfterBreak="0">
     <w:nsid w:val="75F46D8E"/>
     <w:multiLevelType w:val="multilevel"/>
     <w:tmpl w:val="686C9050"/>
@@ -5354,7 +8350,7 @@
       </w:rPr>
     </w:lvl>
   </w:abstractNum>
-  <w:abstractNum w:abstractNumId="21" w15:restartNumberingAfterBreak="0">
+  <w:abstractNum w:abstractNumId="32" w15:restartNumberingAfterBreak="0">
     <w:nsid w:val="7640572C"/>
     <w:multiLevelType w:val="multilevel"/>
     <w:tmpl w:val="FA80C6E8"/>
@@ -5503,7 +8499,7 @@
       </w:rPr>
     </w:lvl>
   </w:abstractNum>
-  <w:abstractNum w:abstractNumId="22" w15:restartNumberingAfterBreak="0">
+  <w:abstractNum w:abstractNumId="33" w15:restartNumberingAfterBreak="0">
     <w:nsid w:val="76700157"/>
     <w:multiLevelType w:val="hybridMultilevel"/>
     <w:tmpl w:val="0AC8E9C4"/>
@@ -5592,7 +8588,7 @@
       </w:pPr>
     </w:lvl>
   </w:abstractNum>
-  <w:abstractNum w:abstractNumId="23" w15:restartNumberingAfterBreak="0">
+  <w:abstractNum w:abstractNumId="34" w15:restartNumberingAfterBreak="0">
     <w:nsid w:val="78D311E8"/>
     <w:multiLevelType w:val="multilevel"/>
     <w:tmpl w:val="45321DAA"/>
@@ -5741,7 +8737,7 @@
       </w:rPr>
     </w:lvl>
   </w:abstractNum>
-  <w:abstractNum w:abstractNumId="24" w15:restartNumberingAfterBreak="0">
+  <w:abstractNum w:abstractNumId="35" w15:restartNumberingAfterBreak="0">
     <w:nsid w:val="7B89060A"/>
     <w:multiLevelType w:val="multilevel"/>
     <w:tmpl w:val="B39CFCB2"/>
@@ -5891,79 +8887,112 @@
     </w:lvl>
   </w:abstractNum>
   <w:num w:numId="1">
+    <w:abstractNumId w:val="17"/>
+  </w:num>
+  <w:num w:numId="2">
+    <w:abstractNumId w:val="32"/>
+  </w:num>
+  <w:num w:numId="3">
+    <w:abstractNumId w:val="5"/>
+  </w:num>
+  <w:num w:numId="4">
+    <w:abstractNumId w:val="8"/>
+  </w:num>
+  <w:num w:numId="5">
     <w:abstractNumId w:val="13"/>
   </w:num>
-  <w:num w:numId="2">
+  <w:num w:numId="6">
+    <w:abstractNumId w:val="35"/>
+  </w:num>
+  <w:num w:numId="7">
+    <w:abstractNumId w:val="18"/>
+  </w:num>
+  <w:num w:numId="8">
+    <w:abstractNumId w:val="11"/>
+  </w:num>
+  <w:num w:numId="9">
+    <w:abstractNumId w:val="24"/>
+  </w:num>
+  <w:num w:numId="10">
+    <w:abstractNumId w:val="2"/>
+  </w:num>
+  <w:num w:numId="11">
+    <w:abstractNumId w:val="9"/>
+  </w:num>
+  <w:num w:numId="12">
+    <w:abstractNumId w:val="12"/>
+  </w:num>
+  <w:num w:numId="13">
+    <w:abstractNumId w:val="14"/>
+  </w:num>
+  <w:num w:numId="14">
+    <w:abstractNumId w:val="15"/>
+  </w:num>
+  <w:num w:numId="15">
+    <w:abstractNumId w:val="34"/>
+  </w:num>
+  <w:num w:numId="16">
+    <w:abstractNumId w:val="1"/>
+  </w:num>
+  <w:num w:numId="17">
+    <w:abstractNumId w:val="19"/>
+  </w:num>
+  <w:num w:numId="18">
+    <w:abstractNumId w:val="31"/>
+  </w:num>
+  <w:num w:numId="19">
+    <w:abstractNumId w:val="7"/>
+  </w:num>
+  <w:num w:numId="20">
+    <w:abstractNumId w:val="33"/>
+  </w:num>
+  <w:num w:numId="21">
+    <w:abstractNumId w:val="29"/>
+  </w:num>
+  <w:num w:numId="22">
+    <w:abstractNumId w:val="3"/>
+  </w:num>
+  <w:num w:numId="23">
     <w:abstractNumId w:val="21"/>
   </w:num>
-  <w:num w:numId="3">
+  <w:num w:numId="24">
+    <w:abstractNumId w:val="23"/>
+  </w:num>
+  <w:num w:numId="25">
     <w:abstractNumId w:val="4"/>
   </w:num>
-  <w:num w:numId="4">
-    <w:abstractNumId w:val="6"/>
+  <w:num w:numId="26">
+    <w:abstractNumId w:val="27"/>
   </w:num>
-  <w:num w:numId="5">
+  <w:num w:numId="27">
+    <w:abstractNumId w:val="0"/>
+  </w:num>
+  <w:num w:numId="28">
+    <w:abstractNumId w:val="20"/>
+  </w:num>
+  <w:num w:numId="29">
+    <w:abstractNumId w:val="30"/>
+  </w:num>
+  <w:num w:numId="30">
+    <w:abstractNumId w:val="25"/>
+  </w:num>
+  <w:num w:numId="31">
+    <w:abstractNumId w:val="26"/>
+  </w:num>
+  <w:num w:numId="32">
+    <w:abstractNumId w:val="16"/>
+  </w:num>
+  <w:num w:numId="33">
+    <w:abstractNumId w:val="28"/>
+  </w:num>
+  <w:num w:numId="34">
+    <w:abstractNumId w:val="22"/>
+  </w:num>
+  <w:num w:numId="35">
     <w:abstractNumId w:val="10"/>
   </w:num>
-  <w:num w:numId="6">
-    <w:abstractNumId w:val="24"/>
-  </w:num>
-  <w:num w:numId="7">
-    <w:abstractNumId w:val="14"/>
-  </w:num>
-  <w:num w:numId="8">
-    <w:abstractNumId w:val="8"/>
-  </w:num>
-  <w:num w:numId="9">
-    <w:abstractNumId w:val="18"/>
-  </w:num>
-  <w:num w:numId="10">
-    <w:abstractNumId w:val="1"/>
-  </w:num>
-  <w:num w:numId="11">
-    <w:abstractNumId w:val="7"/>
-  </w:num>
-  <w:num w:numId="12">
-    <w:abstractNumId w:val="9"/>
-  </w:num>
-  <w:num w:numId="13">
-    <w:abstractNumId w:val="11"/>
-  </w:num>
-  <w:num w:numId="14">
-    <w:abstractNumId w:val="12"/>
-  </w:num>
-  <w:num w:numId="15">
-    <w:abstractNumId w:val="23"/>
-  </w:num>
-  <w:num w:numId="16">
-    <w:abstractNumId w:val="0"/>
-  </w:num>
-  <w:num w:numId="17">
-    <w:abstractNumId w:val="15"/>
-  </w:num>
-  <w:num w:numId="18">
-    <w:abstractNumId w:val="20"/>
-  </w:num>
-  <w:num w:numId="19">
-    <w:abstractNumId w:val="5"/>
-  </w:num>
-  <w:num w:numId="20">
-    <w:abstractNumId w:val="22"/>
-  </w:num>
-  <w:num w:numId="21">
-    <w:abstractNumId w:val="19"/>
-  </w:num>
-  <w:num w:numId="22">
-    <w:abstractNumId w:val="2"/>
-  </w:num>
-  <w:num w:numId="23">
-    <w:abstractNumId w:val="16"/>
-  </w:num>
-  <w:num w:numId="24">
-    <w:abstractNumId w:val="17"/>
-  </w:num>
-  <w:num w:numId="25">
-    <w:abstractNumId w:val="3"/>
+  <w:num w:numId="36">
+    <w:abstractNumId w:val="6"/>
   </w:num>
 </w:numbering>
 </file>
@@ -6519,6 +9548,29 @@
       <w:color w:val="2F5496" w:themeColor="accent1" w:themeShade="BF"/>
     </w:rPr>
   </w:style>
+  <w:style w:type="character" w:styleId="Hipervnculo">
+    <w:name w:val="Hyperlink"/>
+    <w:basedOn w:val="Fuentedeprrafopredeter"/>
+    <w:uiPriority w:val="99"/>
+    <w:unhideWhenUsed/>
+    <w:rsid w:val="00A34E27"/>
+    <w:rPr>
+      <w:color w:val="0563C1" w:themeColor="hyperlink"/>
+      <w:u w:val="single"/>
+    </w:rPr>
+  </w:style>
+  <w:style w:type="character" w:styleId="Mencinsinresolver">
+    <w:name w:val="Unresolved Mention"/>
+    <w:basedOn w:val="Fuentedeprrafopredeter"/>
+    <w:uiPriority w:val="99"/>
+    <w:semiHidden/>
+    <w:unhideWhenUsed/>
+    <w:rsid w:val="00A34E27"/>
+    <w:rPr>
+      <w:color w:val="605E5C"/>
+      <w:shd w:val="clear" w:color="auto" w:fill="E1DFDD"/>
+    </w:rPr>
+  </w:style>
 </w:styles>
 </file>
 

</xml_diff>